<commit_message>
[T005] ajout de la classe test et du repository
</commit_message>
<xml_diff>
--- a/src/main/resources/bl.docx
+++ b/src/main/resources/bl.docx
@@ -55,7 +55,7 @@
       </w:tblPr>
       <w:tblGrid>
         <w:gridCol w:w="1528"/>
-        <w:gridCol w:w="7760"/>
+        <w:gridCol w:w="7534"/>
       </w:tblGrid>
       <w:tr>
         <w:tc>
@@ -408,7 +408,7 @@
       </w:tblPr>
       <w:tblGrid>
         <w:gridCol w:w="1528"/>
-        <w:gridCol w:w="7760"/>
+        <w:gridCol w:w="7534"/>
       </w:tblGrid>
       <w:tr>
         <w:tc>
@@ -749,7 +749,7 @@
       </w:tblPr>
       <w:tblGrid>
         <w:gridCol w:w="1528"/>
-        <w:gridCol w:w="7760"/>
+        <w:gridCol w:w="7534"/>
       </w:tblGrid>
       <w:tr>
         <w:tc>
@@ -1037,8 +1037,6 @@
             <w:r>
               <w:t>--</w:t>
             </w:r>
-            <w:bookmarkStart w:id="0" w:name="_GoBack"/>
-            <w:bookmarkEnd w:id="0"/>
           </w:p>
         </w:tc>
       </w:tr>
@@ -1073,6 +1071,1416 @@
       </w:tr>
     </w:tbl>
     <w:p/>
+    <w:p>
+      <w:pPr>
+        <w:pStyle w:val="Titre2"/>
+      </w:pPr>
+      <w:r>
+        <w:t>T004</w:t>
+      </w:r>
+    </w:p>
+    <w:tbl>
+      <w:tblPr>
+        <w:tblStyle w:val="Grilledutableau"/>
+        <w:tblW w:w="0" w:type="auto"/>
+        <w:tblLook w:val="04A0" w:firstRow="1" w:lastRow="0" w:firstColumn="1" w:lastColumn="0" w:noHBand="0" w:noVBand="1"/>
+      </w:tblPr>
+      <w:tblGrid>
+        <w:gridCol w:w="1239"/>
+        <w:gridCol w:w="7823"/>
+      </w:tblGrid>
+      <w:tr>
+        <w:tc>
+          <w:tcPr>
+            <w:tcW w:w="1239" w:type="dxa"/>
+          </w:tcPr>
+          <w:p>
+            <w:pPr>
+              <w:spacing w:after="160" w:line="259" w:lineRule="auto"/>
+            </w:pPr>
+            <w:r>
+              <w:t>Ticket</w:t>
+            </w:r>
+          </w:p>
+        </w:tc>
+        <w:tc>
+          <w:tcPr>
+            <w:tcW w:w="7823" w:type="dxa"/>
+          </w:tcPr>
+          <w:p>
+            <w:pPr>
+              <w:spacing w:after="160" w:line="259" w:lineRule="auto"/>
+            </w:pPr>
+            <w:proofErr w:type="spellStart"/>
+            <w:r>
+              <w:t>Txxx</w:t>
+            </w:r>
+            <w:proofErr w:type="spellEnd"/>
+          </w:p>
+        </w:tc>
+      </w:tr>
+      <w:tr>
+        <w:tc>
+          <w:tcPr>
+            <w:tcW w:w="1239" w:type="dxa"/>
+          </w:tcPr>
+          <w:p>
+            <w:pPr>
+              <w:spacing w:after="160" w:line="259" w:lineRule="auto"/>
+            </w:pPr>
+            <w:r>
+              <w:t>Rubrique</w:t>
+            </w:r>
+          </w:p>
+        </w:tc>
+        <w:tc>
+          <w:tcPr>
+            <w:tcW w:w="7823" w:type="dxa"/>
+          </w:tcPr>
+          <w:p>
+            <w:pPr>
+              <w:spacing w:after="160" w:line="259" w:lineRule="auto"/>
+            </w:pPr>
+            <w:r>
+              <w:t>Reprise de données</w:t>
+            </w:r>
+          </w:p>
+        </w:tc>
+      </w:tr>
+      <w:tr>
+        <w:tc>
+          <w:tcPr>
+            <w:tcW w:w="1239" w:type="dxa"/>
+          </w:tcPr>
+          <w:p>
+            <w:pPr>
+              <w:spacing w:after="160" w:line="259" w:lineRule="auto"/>
+            </w:pPr>
+            <w:r>
+              <w:t>Intitulé</w:t>
+            </w:r>
+          </w:p>
+        </w:tc>
+        <w:tc>
+          <w:tcPr>
+            <w:tcW w:w="7823" w:type="dxa"/>
+          </w:tcPr>
+          <w:p>
+            <w:pPr>
+              <w:spacing w:after="160" w:line="259" w:lineRule="auto"/>
+            </w:pPr>
+            <w:r>
+              <w:t xml:space="preserve">{Description de la reprise de données} </w:t>
+            </w:r>
+          </w:p>
+        </w:tc>
+      </w:tr>
+      <w:tr>
+        <w:tc>
+          <w:tcPr>
+            <w:tcW w:w="1239" w:type="dxa"/>
+          </w:tcPr>
+          <w:p>
+            <w:pPr>
+              <w:spacing w:after="160" w:line="259" w:lineRule="auto"/>
+            </w:pPr>
+            <w:r>
+              <w:t>Tables modifiées</w:t>
+            </w:r>
+          </w:p>
+        </w:tc>
+        <w:tc>
+          <w:tcPr>
+            <w:tcW w:w="7823" w:type="dxa"/>
+          </w:tcPr>
+          <w:p>
+            <w:pPr>
+              <w:spacing w:after="160" w:line="259" w:lineRule="auto"/>
+            </w:pPr>
+            <w:r>
+              <w:t>{Liste des objets impactés}</w:t>
+            </w:r>
+          </w:p>
+        </w:tc>
+      </w:tr>
+      <w:tr>
+        <w:tc>
+          <w:tcPr>
+            <w:tcW w:w="1239" w:type="dxa"/>
+          </w:tcPr>
+          <w:p>
+            <w:pPr>
+              <w:spacing w:after="160" w:line="259" w:lineRule="auto"/>
+            </w:pPr>
+            <w:r>
+              <w:t>Description</w:t>
+            </w:r>
+          </w:p>
+        </w:tc>
+        <w:tc>
+          <w:tcPr>
+            <w:tcW w:w="7823" w:type="dxa"/>
+          </w:tcPr>
+          <w:p>
+            <w:pPr>
+              <w:spacing w:after="160" w:line="259" w:lineRule="auto"/>
+            </w:pPr>
+            <w:r>
+              <w:t>{Description de la modification}</w:t>
+            </w:r>
+          </w:p>
+        </w:tc>
+      </w:tr>
+    </w:tbl>
+    <w:p/>
+    <w:p>
+      <w:pPr>
+        <w:pStyle w:val="Titre2"/>
+      </w:pPr>
+      <w:r>
+        <w:t>T005</w:t>
+      </w:r>
+    </w:p>
+    <w:tbl>
+      <w:tblPr>
+        <w:tblStyle w:val="Grilledutableau"/>
+        <w:tblW w:w="0" w:type="auto"/>
+        <w:tblLook w:val="04A0" w:firstRow="1" w:lastRow="0" w:firstColumn="1" w:lastColumn="0" w:noHBand="0" w:noVBand="1"/>
+      </w:tblPr>
+      <w:tblGrid>
+        <w:gridCol w:w="1239"/>
+        <w:gridCol w:w="7823"/>
+      </w:tblGrid>
+      <w:tr>
+        <w:tc>
+          <w:tcPr>
+            <w:tcW w:w="1239" w:type="dxa"/>
+          </w:tcPr>
+          <w:p>
+            <w:pPr>
+              <w:spacing w:after="160" w:line="259" w:lineRule="auto"/>
+            </w:pPr>
+            <w:r>
+              <w:t>Ticket</w:t>
+            </w:r>
+          </w:p>
+        </w:tc>
+        <w:tc>
+          <w:tcPr>
+            <w:tcW w:w="7823" w:type="dxa"/>
+          </w:tcPr>
+          <w:p>
+            <w:pPr>
+              <w:spacing w:after="160" w:line="259" w:lineRule="auto"/>
+            </w:pPr>
+            <w:proofErr w:type="spellStart"/>
+            <w:r>
+              <w:t>Txxx</w:t>
+            </w:r>
+            <w:proofErr w:type="spellEnd"/>
+          </w:p>
+        </w:tc>
+      </w:tr>
+      <w:tr>
+        <w:tc>
+          <w:tcPr>
+            <w:tcW w:w="1239" w:type="dxa"/>
+          </w:tcPr>
+          <w:p>
+            <w:pPr>
+              <w:spacing w:after="160" w:line="259" w:lineRule="auto"/>
+            </w:pPr>
+            <w:r>
+              <w:t>Rubrique</w:t>
+            </w:r>
+          </w:p>
+        </w:tc>
+        <w:tc>
+          <w:tcPr>
+            <w:tcW w:w="7823" w:type="dxa"/>
+          </w:tcPr>
+          <w:p>
+            <w:pPr>
+              <w:spacing w:after="160" w:line="259" w:lineRule="auto"/>
+            </w:pPr>
+            <w:r>
+              <w:t>Création objet</w:t>
+            </w:r>
+          </w:p>
+        </w:tc>
+      </w:tr>
+      <w:tr>
+        <w:tc>
+          <w:tcPr>
+            <w:tcW w:w="1239" w:type="dxa"/>
+          </w:tcPr>
+          <w:p>
+            <w:pPr>
+              <w:spacing w:after="160" w:line="259" w:lineRule="auto"/>
+            </w:pPr>
+            <w:r>
+              <w:t>Intitulé</w:t>
+            </w:r>
+          </w:p>
+        </w:tc>
+        <w:tc>
+          <w:tcPr>
+            <w:tcW w:w="7823" w:type="dxa"/>
+          </w:tcPr>
+          <w:p>
+            <w:pPr>
+              <w:spacing w:after="160" w:line="259" w:lineRule="auto"/>
+            </w:pPr>
+            <w:r>
+              <w:t>Créer l’objet {Nom de l’objet}</w:t>
+            </w:r>
+          </w:p>
+        </w:tc>
+      </w:tr>
+      <w:tr>
+        <w:tc>
+          <w:tcPr>
+            <w:tcW w:w="1239" w:type="dxa"/>
+          </w:tcPr>
+          <w:p>
+            <w:pPr>
+              <w:spacing w:after="160" w:line="259" w:lineRule="auto"/>
+            </w:pPr>
+            <w:r>
+              <w:t>Objet</w:t>
+            </w:r>
+          </w:p>
+          <w:p>
+            <w:pPr>
+              <w:spacing w:after="160" w:line="259" w:lineRule="auto"/>
+            </w:pPr>
+            <w:r>
+              <w:t>créé</w:t>
+            </w:r>
+          </w:p>
+        </w:tc>
+        <w:tc>
+          <w:tcPr>
+            <w:tcW w:w="7823" w:type="dxa"/>
+          </w:tcPr>
+          <w:p>
+            <w:pPr>
+              <w:spacing w:after="160" w:line="259" w:lineRule="auto"/>
+            </w:pPr>
+            <w:r>
+              <w:t>{Nom de l’objet}</w:t>
+            </w:r>
+          </w:p>
+        </w:tc>
+      </w:tr>
+      <w:tr>
+        <w:tc>
+          <w:tcPr>
+            <w:tcW w:w="1239" w:type="dxa"/>
+          </w:tcPr>
+          <w:p>
+            <w:pPr>
+              <w:spacing w:after="160" w:line="259" w:lineRule="auto"/>
+            </w:pPr>
+            <w:r>
+              <w:t>Description</w:t>
+            </w:r>
+          </w:p>
+        </w:tc>
+        <w:tc>
+          <w:tcPr>
+            <w:tcW w:w="7823" w:type="dxa"/>
+          </w:tcPr>
+          <w:p>
+            <w:pPr>
+              <w:spacing w:after="160" w:line="259" w:lineRule="auto"/>
+            </w:pPr>
+            <w:r>
+              <w:t>Attributs simples :</w:t>
+            </w:r>
+          </w:p>
+          <w:p>
+            <w:pPr>
+              <w:spacing w:after="160" w:line="259" w:lineRule="auto"/>
+              <w:ind w:left="708"/>
+            </w:pPr>
+            <w:r>
+              <w:t>{Nom de l’attribut} – {Type objet} – {Description}</w:t>
+            </w:r>
+          </w:p>
+          <w:p>
+            <w:pPr>
+              <w:spacing w:after="160" w:line="259" w:lineRule="auto"/>
+              <w:ind w:left="708"/>
+            </w:pPr>
+          </w:p>
+          <w:p>
+            <w:pPr>
+              <w:spacing w:after="160" w:line="259" w:lineRule="auto"/>
+            </w:pPr>
+            <w:r>
+              <w:t>Attributs complexes :</w:t>
+            </w:r>
+          </w:p>
+          <w:p>
+            <w:pPr>
+              <w:spacing w:after="160" w:line="259" w:lineRule="auto"/>
+              <w:ind w:left="708"/>
+            </w:pPr>
+            <w:r>
+              <w:t>{Nom de l’attribut} – {Nom de l’objet} – {Type de liaison} –  {Description}</w:t>
+            </w:r>
+          </w:p>
+          <w:p>
+            <w:pPr>
+              <w:spacing w:after="160" w:line="259" w:lineRule="auto"/>
+              <w:ind w:left="708"/>
+            </w:pPr>
+          </w:p>
+        </w:tc>
+      </w:tr>
+      <w:tr>
+        <w:tc>
+          <w:tcPr>
+            <w:tcW w:w="1239" w:type="dxa"/>
+          </w:tcPr>
+          <w:p>
+            <w:pPr>
+              <w:spacing w:after="160" w:line="259" w:lineRule="auto"/>
+            </w:pPr>
+            <w:r>
+              <w:t>RG</w:t>
+            </w:r>
+          </w:p>
+        </w:tc>
+        <w:tc>
+          <w:tcPr>
+            <w:tcW w:w="7823" w:type="dxa"/>
+          </w:tcPr>
+          <w:p>
+            <w:pPr>
+              <w:spacing w:after="160" w:line="259" w:lineRule="auto"/>
+            </w:pPr>
+            <w:r>
+              <w:t>RG x : {Description de la RG}</w:t>
+            </w:r>
+          </w:p>
+        </w:tc>
+      </w:tr>
+      <w:tr>
+        <w:tc>
+          <w:tcPr>
+            <w:tcW w:w="1239" w:type="dxa"/>
+          </w:tcPr>
+          <w:p>
+            <w:pPr>
+              <w:spacing w:after="160" w:line="259" w:lineRule="auto"/>
+            </w:pPr>
+            <w:r>
+              <w:t>Reprise de données</w:t>
+            </w:r>
+          </w:p>
+        </w:tc>
+        <w:tc>
+          <w:tcPr>
+            <w:tcW w:w="7823" w:type="dxa"/>
+          </w:tcPr>
+          <w:p>
+            <w:pPr>
+              <w:spacing w:after="160" w:line="259" w:lineRule="auto"/>
+            </w:pPr>
+            <w:r>
+              <w:t xml:space="preserve">{Oui - </w:t>
+            </w:r>
+            <w:proofErr w:type="spellStart"/>
+            <w:r>
+              <w:t>Txxx</w:t>
+            </w:r>
+            <w:proofErr w:type="spellEnd"/>
+            <w:r>
+              <w:t>/Non}</w:t>
+            </w:r>
+          </w:p>
+        </w:tc>
+      </w:tr>
+    </w:tbl>
+    <w:p/>
+    <w:p>
+      <w:pPr>
+        <w:pStyle w:val="Titre2"/>
+      </w:pPr>
+      <w:r>
+        <w:t>T006</w:t>
+      </w:r>
+    </w:p>
+    <w:tbl>
+      <w:tblPr>
+        <w:tblStyle w:val="Grilledutableau"/>
+        <w:tblW w:w="0" w:type="auto"/>
+        <w:tblLook w:val="04A0" w:firstRow="1" w:lastRow="0" w:firstColumn="1" w:lastColumn="0" w:noHBand="0" w:noVBand="1"/>
+      </w:tblPr>
+      <w:tblGrid>
+        <w:gridCol w:w="1239"/>
+        <w:gridCol w:w="7823"/>
+      </w:tblGrid>
+      <w:tr>
+        <w:tc>
+          <w:tcPr>
+            <w:tcW w:w="1239" w:type="dxa"/>
+          </w:tcPr>
+          <w:p>
+            <w:pPr>
+              <w:spacing w:after="160" w:line="259" w:lineRule="auto"/>
+            </w:pPr>
+            <w:r>
+              <w:t>Ticket</w:t>
+            </w:r>
+          </w:p>
+        </w:tc>
+        <w:tc>
+          <w:tcPr>
+            <w:tcW w:w="7823" w:type="dxa"/>
+          </w:tcPr>
+          <w:p>
+            <w:pPr>
+              <w:spacing w:after="160" w:line="259" w:lineRule="auto"/>
+            </w:pPr>
+            <w:proofErr w:type="spellStart"/>
+            <w:r>
+              <w:t>Txxx</w:t>
+            </w:r>
+            <w:proofErr w:type="spellEnd"/>
+          </w:p>
+        </w:tc>
+      </w:tr>
+      <w:tr>
+        <w:tc>
+          <w:tcPr>
+            <w:tcW w:w="1239" w:type="dxa"/>
+          </w:tcPr>
+          <w:p>
+            <w:pPr>
+              <w:spacing w:after="160" w:line="259" w:lineRule="auto"/>
+            </w:pPr>
+            <w:r>
+              <w:t>Rubrique</w:t>
+            </w:r>
+          </w:p>
+        </w:tc>
+        <w:tc>
+          <w:tcPr>
+            <w:tcW w:w="7823" w:type="dxa"/>
+          </w:tcPr>
+          <w:p>
+            <w:pPr>
+              <w:spacing w:after="160" w:line="259" w:lineRule="auto"/>
+            </w:pPr>
+            <w:r>
+              <w:t>Création objet</w:t>
+            </w:r>
+          </w:p>
+        </w:tc>
+      </w:tr>
+      <w:tr>
+        <w:tc>
+          <w:tcPr>
+            <w:tcW w:w="1239" w:type="dxa"/>
+          </w:tcPr>
+          <w:p>
+            <w:pPr>
+              <w:spacing w:after="160" w:line="259" w:lineRule="auto"/>
+            </w:pPr>
+            <w:r>
+              <w:t>Intitulé</w:t>
+            </w:r>
+          </w:p>
+        </w:tc>
+        <w:tc>
+          <w:tcPr>
+            <w:tcW w:w="7823" w:type="dxa"/>
+          </w:tcPr>
+          <w:p>
+            <w:pPr>
+              <w:spacing w:after="160" w:line="259" w:lineRule="auto"/>
+            </w:pPr>
+            <w:r>
+              <w:t>Créer l’objet {Nom de l’objet}</w:t>
+            </w:r>
+          </w:p>
+        </w:tc>
+      </w:tr>
+      <w:tr>
+        <w:tc>
+          <w:tcPr>
+            <w:tcW w:w="1239" w:type="dxa"/>
+          </w:tcPr>
+          <w:p>
+            <w:pPr>
+              <w:spacing w:after="160" w:line="259" w:lineRule="auto"/>
+            </w:pPr>
+            <w:r>
+              <w:t>Objet</w:t>
+            </w:r>
+          </w:p>
+          <w:p>
+            <w:pPr>
+              <w:spacing w:after="160" w:line="259" w:lineRule="auto"/>
+            </w:pPr>
+            <w:r>
+              <w:lastRenderedPageBreak/>
+              <w:t>créé</w:t>
+            </w:r>
+          </w:p>
+        </w:tc>
+        <w:tc>
+          <w:tcPr>
+            <w:tcW w:w="7823" w:type="dxa"/>
+          </w:tcPr>
+          <w:p>
+            <w:pPr>
+              <w:spacing w:after="160" w:line="259" w:lineRule="auto"/>
+            </w:pPr>
+            <w:r>
+              <w:lastRenderedPageBreak/>
+              <w:t>{Nom de l’objet}</w:t>
+            </w:r>
+          </w:p>
+        </w:tc>
+      </w:tr>
+      <w:tr>
+        <w:tc>
+          <w:tcPr>
+            <w:tcW w:w="1239" w:type="dxa"/>
+          </w:tcPr>
+          <w:p>
+            <w:pPr>
+              <w:spacing w:after="160" w:line="259" w:lineRule="auto"/>
+            </w:pPr>
+            <w:r>
+              <w:t>Description</w:t>
+            </w:r>
+          </w:p>
+        </w:tc>
+        <w:tc>
+          <w:tcPr>
+            <w:tcW w:w="7823" w:type="dxa"/>
+          </w:tcPr>
+          <w:p>
+            <w:pPr>
+              <w:spacing w:after="160" w:line="259" w:lineRule="auto"/>
+            </w:pPr>
+            <w:r>
+              <w:t>Attributs simples :</w:t>
+            </w:r>
+          </w:p>
+          <w:p>
+            <w:pPr>
+              <w:spacing w:after="160" w:line="259" w:lineRule="auto"/>
+              <w:ind w:left="708"/>
+            </w:pPr>
+            <w:r>
+              <w:t>{Nom de l’attribut} – {Type objet} – {Description}</w:t>
+            </w:r>
+          </w:p>
+          <w:p>
+            <w:pPr>
+              <w:spacing w:after="160" w:line="259" w:lineRule="auto"/>
+              <w:ind w:left="708"/>
+            </w:pPr>
+          </w:p>
+          <w:p>
+            <w:pPr>
+              <w:spacing w:after="160" w:line="259" w:lineRule="auto"/>
+            </w:pPr>
+            <w:r>
+              <w:t>Attributs complexes :</w:t>
+            </w:r>
+          </w:p>
+          <w:p>
+            <w:pPr>
+              <w:spacing w:after="160" w:line="259" w:lineRule="auto"/>
+              <w:ind w:left="708"/>
+            </w:pPr>
+            <w:r>
+              <w:t>{Nom de l’attribut} – {Nom de l’objet} – {Type de liaison} –  {Description}</w:t>
+            </w:r>
+          </w:p>
+          <w:p>
+            <w:pPr>
+              <w:spacing w:after="160" w:line="259" w:lineRule="auto"/>
+              <w:ind w:left="708"/>
+            </w:pPr>
+          </w:p>
+        </w:tc>
+      </w:tr>
+      <w:tr>
+        <w:tc>
+          <w:tcPr>
+            <w:tcW w:w="1239" w:type="dxa"/>
+          </w:tcPr>
+          <w:p>
+            <w:pPr>
+              <w:spacing w:after="160" w:line="259" w:lineRule="auto"/>
+            </w:pPr>
+            <w:r>
+              <w:t>RG</w:t>
+            </w:r>
+          </w:p>
+        </w:tc>
+        <w:tc>
+          <w:tcPr>
+            <w:tcW w:w="7823" w:type="dxa"/>
+          </w:tcPr>
+          <w:p>
+            <w:pPr>
+              <w:spacing w:after="160" w:line="259" w:lineRule="auto"/>
+            </w:pPr>
+            <w:r>
+              <w:t>RG x : {Description de la RG}</w:t>
+            </w:r>
+          </w:p>
+        </w:tc>
+      </w:tr>
+      <w:tr>
+        <w:tc>
+          <w:tcPr>
+            <w:tcW w:w="1239" w:type="dxa"/>
+          </w:tcPr>
+          <w:p>
+            <w:pPr>
+              <w:spacing w:after="160" w:line="259" w:lineRule="auto"/>
+            </w:pPr>
+            <w:r>
+              <w:t>Reprise de données</w:t>
+            </w:r>
+          </w:p>
+        </w:tc>
+        <w:tc>
+          <w:tcPr>
+            <w:tcW w:w="7823" w:type="dxa"/>
+          </w:tcPr>
+          <w:p>
+            <w:pPr>
+              <w:spacing w:after="160" w:line="259" w:lineRule="auto"/>
+            </w:pPr>
+            <w:r>
+              <w:t xml:space="preserve">{Oui - </w:t>
+            </w:r>
+            <w:proofErr w:type="spellStart"/>
+            <w:r>
+              <w:t>Txxx</w:t>
+            </w:r>
+            <w:proofErr w:type="spellEnd"/>
+            <w:r>
+              <w:t>/Non}</w:t>
+            </w:r>
+          </w:p>
+        </w:tc>
+      </w:tr>
+    </w:tbl>
+    <w:p/>
+    <w:tbl>
+      <w:tblPr>
+        <w:tblStyle w:val="Grilledutableau"/>
+        <w:tblW w:w="0" w:type="auto"/>
+        <w:tblLook w:val="04A0" w:firstRow="1" w:lastRow="0" w:firstColumn="1" w:lastColumn="0" w:noHBand="0" w:noVBand="1"/>
+      </w:tblPr>
+      <w:tblGrid>
+        <w:gridCol w:w="1239"/>
+        <w:gridCol w:w="7823"/>
+      </w:tblGrid>
+      <w:tr>
+        <w:tc>
+          <w:tcPr>
+            <w:tcW w:w="1239" w:type="dxa"/>
+          </w:tcPr>
+          <w:p>
+            <w:pPr>
+              <w:spacing w:after="160" w:line="259" w:lineRule="auto"/>
+            </w:pPr>
+            <w:r>
+              <w:t>Ticket</w:t>
+            </w:r>
+          </w:p>
+        </w:tc>
+        <w:tc>
+          <w:tcPr>
+            <w:tcW w:w="7823" w:type="dxa"/>
+          </w:tcPr>
+          <w:p>
+            <w:pPr>
+              <w:spacing w:after="160" w:line="259" w:lineRule="auto"/>
+            </w:pPr>
+            <w:proofErr w:type="spellStart"/>
+            <w:r>
+              <w:t>Txxx</w:t>
+            </w:r>
+            <w:proofErr w:type="spellEnd"/>
+          </w:p>
+        </w:tc>
+      </w:tr>
+      <w:tr>
+        <w:tc>
+          <w:tcPr>
+            <w:tcW w:w="1239" w:type="dxa"/>
+          </w:tcPr>
+          <w:p>
+            <w:pPr>
+              <w:spacing w:after="160" w:line="259" w:lineRule="auto"/>
+            </w:pPr>
+            <w:r>
+              <w:t>Rubrique</w:t>
+            </w:r>
+          </w:p>
+        </w:tc>
+        <w:tc>
+          <w:tcPr>
+            <w:tcW w:w="7823" w:type="dxa"/>
+          </w:tcPr>
+          <w:p>
+            <w:pPr>
+              <w:spacing w:after="160" w:line="259" w:lineRule="auto"/>
+            </w:pPr>
+            <w:r>
+              <w:t>Modification objet</w:t>
+            </w:r>
+          </w:p>
+        </w:tc>
+      </w:tr>
+      <w:tr>
+        <w:tc>
+          <w:tcPr>
+            <w:tcW w:w="1239" w:type="dxa"/>
+          </w:tcPr>
+          <w:p>
+            <w:pPr>
+              <w:spacing w:after="160" w:line="259" w:lineRule="auto"/>
+            </w:pPr>
+            <w:r>
+              <w:t>Intitulé</w:t>
+            </w:r>
+          </w:p>
+        </w:tc>
+        <w:tc>
+          <w:tcPr>
+            <w:tcW w:w="7823" w:type="dxa"/>
+          </w:tcPr>
+          <w:p>
+            <w:pPr>
+              <w:spacing w:after="160" w:line="259" w:lineRule="auto"/>
+            </w:pPr>
+            <w:r>
+              <w:t>Modifier l’objet {Nom de l’objet}</w:t>
+            </w:r>
+          </w:p>
+        </w:tc>
+      </w:tr>
+      <w:tr>
+        <w:tc>
+          <w:tcPr>
+            <w:tcW w:w="1239" w:type="dxa"/>
+          </w:tcPr>
+          <w:p>
+            <w:pPr>
+              <w:spacing w:after="160" w:line="259" w:lineRule="auto"/>
+            </w:pPr>
+            <w:r>
+              <w:t>Objet</w:t>
+            </w:r>
+          </w:p>
+          <w:p>
+            <w:pPr>
+              <w:spacing w:after="160" w:line="259" w:lineRule="auto"/>
+            </w:pPr>
+            <w:r>
+              <w:t>modifié</w:t>
+            </w:r>
+          </w:p>
+        </w:tc>
+        <w:tc>
+          <w:tcPr>
+            <w:tcW w:w="7823" w:type="dxa"/>
+          </w:tcPr>
+          <w:p>
+            <w:pPr>
+              <w:spacing w:after="160" w:line="259" w:lineRule="auto"/>
+            </w:pPr>
+            <w:r>
+              <w:t>{Nom de l’objet}</w:t>
+            </w:r>
+          </w:p>
+        </w:tc>
+      </w:tr>
+      <w:tr>
+        <w:tc>
+          <w:tcPr>
+            <w:tcW w:w="1239" w:type="dxa"/>
+          </w:tcPr>
+          <w:p>
+            <w:pPr>
+              <w:spacing w:after="160" w:line="259" w:lineRule="auto"/>
+            </w:pPr>
+            <w:r>
+              <w:t>Description</w:t>
+            </w:r>
+          </w:p>
+        </w:tc>
+        <w:tc>
+          <w:tcPr>
+            <w:tcW w:w="7823" w:type="dxa"/>
+          </w:tcPr>
+          <w:p>
+            <w:pPr>
+              <w:spacing w:after="160" w:line="259" w:lineRule="auto"/>
+            </w:pPr>
+            <w:r>
+              <w:t>Attributs simples :</w:t>
+            </w:r>
+          </w:p>
+          <w:p>
+            <w:pPr>
+              <w:spacing w:after="160" w:line="259" w:lineRule="auto"/>
+              <w:ind w:left="708"/>
+            </w:pPr>
+            <w:r>
+              <w:t>{Nom de l’attribut ajouté/supprimé/modifié} – {Type objet} – {Description}</w:t>
+            </w:r>
+          </w:p>
+          <w:p>
+            <w:pPr>
+              <w:spacing w:after="160" w:line="259" w:lineRule="auto"/>
+              <w:ind w:left="708"/>
+            </w:pPr>
+          </w:p>
+          <w:p>
+            <w:pPr>
+              <w:spacing w:after="160" w:line="259" w:lineRule="auto"/>
+            </w:pPr>
+            <w:r>
+              <w:t>Attributs complexes :</w:t>
+            </w:r>
+          </w:p>
+          <w:p>
+            <w:pPr>
+              <w:spacing w:after="160" w:line="259" w:lineRule="auto"/>
+              <w:ind w:left="708"/>
+            </w:pPr>
+            <w:r>
+              <w:t>{Nom de l’attribut ajouté/supprimé/modifié} – {Nom de l’objet} – {Type de liaison} – {Description}</w:t>
+            </w:r>
+          </w:p>
+          <w:p>
+            <w:pPr>
+              <w:spacing w:after="160" w:line="259" w:lineRule="auto"/>
+              <w:ind w:left="708"/>
+            </w:pPr>
+          </w:p>
+        </w:tc>
+      </w:tr>
+      <w:tr>
+        <w:tc>
+          <w:tcPr>
+            <w:tcW w:w="1239" w:type="dxa"/>
+          </w:tcPr>
+          <w:p>
+            <w:pPr>
+              <w:spacing w:after="160" w:line="259" w:lineRule="auto"/>
+            </w:pPr>
+            <w:r>
+              <w:t>RG</w:t>
+            </w:r>
+          </w:p>
+        </w:tc>
+        <w:tc>
+          <w:tcPr>
+            <w:tcW w:w="7823" w:type="dxa"/>
+          </w:tcPr>
+          <w:p>
+            <w:pPr>
+              <w:spacing w:after="160" w:line="259" w:lineRule="auto"/>
+            </w:pPr>
+            <w:r>
+              <w:t>RG x : {Description de la RG}</w:t>
+            </w:r>
+          </w:p>
+        </w:tc>
+      </w:tr>
+      <w:tr>
+        <w:tc>
+          <w:tcPr>
+            <w:tcW w:w="1239" w:type="dxa"/>
+          </w:tcPr>
+          <w:p>
+            <w:pPr>
+              <w:spacing w:after="160" w:line="259" w:lineRule="auto"/>
+            </w:pPr>
+            <w:r>
+              <w:t>Reprise de données</w:t>
+            </w:r>
+          </w:p>
+        </w:tc>
+        <w:tc>
+          <w:tcPr>
+            <w:tcW w:w="7823" w:type="dxa"/>
+          </w:tcPr>
+          <w:p>
+            <w:pPr>
+              <w:spacing w:after="160" w:line="259" w:lineRule="auto"/>
+            </w:pPr>
+            <w:r>
+              <w:t xml:space="preserve">{Oui - </w:t>
+            </w:r>
+            <w:proofErr w:type="spellStart"/>
+            <w:r>
+              <w:t>Txxx</w:t>
+            </w:r>
+            <w:proofErr w:type="spellEnd"/>
+            <w:r>
+              <w:t>/Non}</w:t>
+            </w:r>
+          </w:p>
+        </w:tc>
+      </w:tr>
+    </w:tbl>
+    <w:p/>
+    <w:p>
+      <w:pPr>
+        <w:pStyle w:val="Titre2"/>
+      </w:pPr>
+      <w:r>
+        <w:t>T007</w:t>
+      </w:r>
+    </w:p>
+    <w:tbl>
+      <w:tblPr>
+        <w:tblStyle w:val="Grilledutableau"/>
+        <w:tblW w:w="0" w:type="auto"/>
+        <w:tblLook w:val="04A0" w:firstRow="1" w:lastRow="0" w:firstColumn="1" w:lastColumn="0" w:noHBand="0" w:noVBand="1"/>
+      </w:tblPr>
+      <w:tblGrid>
+        <w:gridCol w:w="1528"/>
+        <w:gridCol w:w="7534"/>
+      </w:tblGrid>
+      <w:tr>
+        <w:tc>
+          <w:tcPr>
+            <w:tcW w:w="704" w:type="dxa"/>
+          </w:tcPr>
+          <w:p>
+            <w:pPr>
+              <w:spacing w:after="160" w:line="259" w:lineRule="auto"/>
+            </w:pPr>
+            <w:r>
+              <w:t>Ticket</w:t>
+            </w:r>
+          </w:p>
+        </w:tc>
+        <w:tc>
+          <w:tcPr>
+            <w:tcW w:w="8358" w:type="dxa"/>
+          </w:tcPr>
+          <w:p>
+            <w:pPr>
+              <w:spacing w:after="160" w:line="259" w:lineRule="auto"/>
+            </w:pPr>
+            <w:proofErr w:type="spellStart"/>
+            <w:r>
+              <w:t>Txxx</w:t>
+            </w:r>
+            <w:proofErr w:type="spellEnd"/>
+          </w:p>
+        </w:tc>
+      </w:tr>
+      <w:tr>
+        <w:tc>
+          <w:tcPr>
+            <w:tcW w:w="704" w:type="dxa"/>
+          </w:tcPr>
+          <w:p>
+            <w:pPr>
+              <w:spacing w:after="160" w:line="259" w:lineRule="auto"/>
+            </w:pPr>
+            <w:r>
+              <w:t>Rubrique</w:t>
+            </w:r>
+          </w:p>
+        </w:tc>
+        <w:tc>
+          <w:tcPr>
+            <w:tcW w:w="8358" w:type="dxa"/>
+          </w:tcPr>
+          <w:p>
+            <w:pPr>
+              <w:spacing w:after="160" w:line="259" w:lineRule="auto"/>
+            </w:pPr>
+            <w:r>
+              <w:t xml:space="preserve">Création écran </w:t>
+            </w:r>
+          </w:p>
+        </w:tc>
+      </w:tr>
+      <w:tr>
+        <w:tc>
+          <w:tcPr>
+            <w:tcW w:w="704" w:type="dxa"/>
+          </w:tcPr>
+          <w:p>
+            <w:pPr>
+              <w:spacing w:after="160" w:line="259" w:lineRule="auto"/>
+            </w:pPr>
+            <w:r>
+              <w:t>Intitulé</w:t>
+            </w:r>
+          </w:p>
+        </w:tc>
+        <w:tc>
+          <w:tcPr>
+            <w:tcW w:w="8358" w:type="dxa"/>
+          </w:tcPr>
+          <w:p>
+            <w:pPr>
+              <w:spacing w:after="160" w:line="259" w:lineRule="auto"/>
+            </w:pPr>
+            <w:r>
+              <w:t>Créer l’écran – {nom de l’écran}</w:t>
+            </w:r>
+          </w:p>
+        </w:tc>
+      </w:tr>
+      <w:tr>
+        <w:tc>
+          <w:tcPr>
+            <w:tcW w:w="704" w:type="dxa"/>
+          </w:tcPr>
+          <w:p>
+            <w:pPr>
+              <w:spacing w:after="160" w:line="259" w:lineRule="auto"/>
+            </w:pPr>
+            <w:r>
+              <w:lastRenderedPageBreak/>
+              <w:t>Objets utilisés</w:t>
+            </w:r>
+          </w:p>
+        </w:tc>
+        <w:tc>
+          <w:tcPr>
+            <w:tcW w:w="8358" w:type="dxa"/>
+          </w:tcPr>
+          <w:p>
+            <w:pPr>
+              <w:spacing w:after="160" w:line="259" w:lineRule="auto"/>
+            </w:pPr>
+            <w:r>
+              <w:t>{Liste des objets utilisés dans l’écran}</w:t>
+            </w:r>
+          </w:p>
+        </w:tc>
+      </w:tr>
+      <w:tr>
+        <w:tc>
+          <w:tcPr>
+            <w:tcW w:w="704" w:type="dxa"/>
+          </w:tcPr>
+          <w:p>
+            <w:pPr>
+              <w:spacing w:after="160" w:line="259" w:lineRule="auto"/>
+            </w:pPr>
+            <w:r>
+              <w:t>Accès</w:t>
+            </w:r>
+          </w:p>
+        </w:tc>
+        <w:tc>
+          <w:tcPr>
+            <w:tcW w:w="8358" w:type="dxa"/>
+          </w:tcPr>
+          <w:p>
+            <w:pPr>
+              <w:spacing w:after="160" w:line="259" w:lineRule="auto"/>
+            </w:pPr>
+            <w:r>
+              <w:t>Accès depuis :</w:t>
+            </w:r>
+          </w:p>
+          <w:p>
+            <w:pPr>
+              <w:numPr>
+                <w:ilvl w:val="0"/>
+                <w:numId w:val="1"/>
+              </w:numPr>
+              <w:contextualSpacing/>
+            </w:pPr>
+            <w:r>
+              <w:rPr>
+                <w:highlight w:val="green"/>
+              </w:rPr>
+              <w:t>{Ecran/composant déjà créé}</w:t>
+            </w:r>
+          </w:p>
+          <w:p>
+            <w:pPr>
+              <w:numPr>
+                <w:ilvl w:val="0"/>
+                <w:numId w:val="1"/>
+              </w:numPr>
+              <w:contextualSpacing/>
+            </w:pPr>
+            <w:r>
+              <w:rPr>
+                <w:highlight w:val="red"/>
+              </w:rPr>
+              <w:t>{Ecran/composant non créé}</w:t>
+            </w:r>
+          </w:p>
+        </w:tc>
+      </w:tr>
+      <w:tr>
+        <w:tc>
+          <w:tcPr>
+            <w:tcW w:w="704" w:type="dxa"/>
+          </w:tcPr>
+          <w:p>
+            <w:pPr>
+              <w:spacing w:after="160" w:line="259" w:lineRule="auto"/>
+            </w:pPr>
+            <w:r>
+              <w:t>Description</w:t>
+            </w:r>
+          </w:p>
+        </w:tc>
+        <w:tc>
+          <w:tcPr>
+            <w:tcW w:w="8358" w:type="dxa"/>
+          </w:tcPr>
+          <w:p>
+            <w:pPr>
+              <w:spacing w:after="160" w:line="259" w:lineRule="auto"/>
+            </w:pPr>
+            <w:r>
+              <w:t>Informations affichées :</w:t>
+            </w:r>
+          </w:p>
+          <w:p>
+            <w:pPr>
+              <w:spacing w:after="160" w:line="259" w:lineRule="auto"/>
+            </w:pPr>
+            <w:r>
+              <w:t xml:space="preserve"> {Liste des champs non modifiables affichés dans l’écran}</w:t>
+            </w:r>
+          </w:p>
+          <w:p>
+            <w:pPr>
+              <w:spacing w:after="160" w:line="259" w:lineRule="auto"/>
+              <w:ind w:left="708"/>
+            </w:pPr>
+            <w:r>
+              <w:t>{Nom de l’objet}</w:t>
+            </w:r>
+          </w:p>
+          <w:p>
+            <w:pPr>
+              <w:spacing w:after="160" w:line="259" w:lineRule="auto"/>
+              <w:ind w:left="1416"/>
+            </w:pPr>
+            <w:r>
+              <w:t>{Champ 1}</w:t>
+            </w:r>
+          </w:p>
+          <w:p>
+            <w:pPr>
+              <w:spacing w:after="160" w:line="259" w:lineRule="auto"/>
+            </w:pPr>
+          </w:p>
+          <w:p>
+            <w:pPr>
+              <w:spacing w:after="160" w:line="259" w:lineRule="auto"/>
+            </w:pPr>
+            <w:r>
+              <w:t>Champs affichés :</w:t>
+            </w:r>
+          </w:p>
+          <w:p>
+            <w:pPr>
+              <w:spacing w:after="160" w:line="259" w:lineRule="auto"/>
+            </w:pPr>
+            <w:r>
+              <w:t xml:space="preserve"> {Liste des champs modifiables affichés dans l’écran}</w:t>
+            </w:r>
+          </w:p>
+          <w:p>
+            <w:pPr>
+              <w:spacing w:after="160" w:line="259" w:lineRule="auto"/>
+              <w:ind w:left="708"/>
+            </w:pPr>
+            <w:r>
+              <w:t>{Nom de l’objet}</w:t>
+            </w:r>
+          </w:p>
+          <w:p>
+            <w:pPr>
+              <w:spacing w:after="160" w:line="259" w:lineRule="auto"/>
+              <w:ind w:left="1416"/>
+            </w:pPr>
+            <w:r>
+              <w:t>{Champ 1}</w:t>
+            </w:r>
+          </w:p>
+          <w:p>
+            <w:pPr>
+              <w:spacing w:after="160" w:line="259" w:lineRule="auto"/>
+            </w:pPr>
+          </w:p>
+          <w:p>
+            <w:pPr>
+              <w:spacing w:after="160" w:line="259" w:lineRule="auto"/>
+            </w:pPr>
+            <w:r>
+              <w:t xml:space="preserve">Actions : </w:t>
+            </w:r>
+          </w:p>
+          <w:p>
+            <w:pPr>
+              <w:spacing w:after="160" w:line="259" w:lineRule="auto"/>
+            </w:pPr>
+            <w:r>
+              <w:t>{Liste des boutons d’action affichés dans l’écran}</w:t>
+            </w:r>
+          </w:p>
+          <w:p>
+            <w:pPr>
+              <w:spacing w:after="160" w:line="259" w:lineRule="auto"/>
+              <w:ind w:left="708"/>
+            </w:pPr>
+            <w:r>
+              <w:t>{Libellé du bouton/nom de l’action} : {Description de l’action}</w:t>
+            </w:r>
+          </w:p>
+          <w:p>
+            <w:pPr>
+              <w:spacing w:after="160" w:line="259" w:lineRule="auto"/>
+            </w:pPr>
+          </w:p>
+          <w:p>
+            <w:pPr>
+              <w:spacing w:after="160" w:line="259" w:lineRule="auto"/>
+            </w:pPr>
+            <w:r>
+              <w:t>Liens :</w:t>
+            </w:r>
+          </w:p>
+          <w:p>
+            <w:pPr>
+              <w:spacing w:after="160" w:line="259" w:lineRule="auto"/>
+            </w:pPr>
+            <w:r>
+              <w:t>{Liste des boutons de redirection affichés dans l’écran}</w:t>
+            </w:r>
+          </w:p>
+          <w:p>
+            <w:pPr>
+              <w:spacing w:after="160" w:line="259" w:lineRule="auto"/>
+              <w:ind w:left="708"/>
+            </w:pPr>
+            <w:r>
+              <w:t>{Libellé du bouton/nom de la redirection} : {Ecran de destination}</w:t>
+            </w:r>
+          </w:p>
+          <w:p>
+            <w:pPr>
+              <w:spacing w:after="160" w:line="259" w:lineRule="auto"/>
+            </w:pPr>
+          </w:p>
+        </w:tc>
+      </w:tr>
+      <w:tr>
+        <w:tc>
+          <w:tcPr>
+            <w:tcW w:w="704" w:type="dxa"/>
+          </w:tcPr>
+          <w:p>
+            <w:pPr>
+              <w:spacing w:after="160" w:line="259" w:lineRule="auto"/>
+            </w:pPr>
+            <w:r>
+              <w:t>Maquette</w:t>
+            </w:r>
+          </w:p>
+        </w:tc>
+        <w:tc>
+          <w:tcPr>
+            <w:tcW w:w="8358" w:type="dxa"/>
+          </w:tcPr>
+          <w:p>
+            <w:pPr>
+              <w:spacing w:after="160" w:line="259" w:lineRule="auto"/>
+            </w:pPr>
+            <w:r>
+              <w:t>--</w:t>
+            </w:r>
+          </w:p>
+        </w:tc>
+      </w:tr>
+      <w:tr>
+        <w:tc>
+          <w:tcPr>
+            <w:tcW w:w="704" w:type="dxa"/>
+          </w:tcPr>
+          <w:p>
+            <w:pPr>
+              <w:spacing w:after="160" w:line="259" w:lineRule="auto"/>
+            </w:pPr>
+            <w:r>
+              <w:t>RG</w:t>
+            </w:r>
+          </w:p>
+        </w:tc>
+        <w:tc>
+          <w:tcPr>
+            <w:tcW w:w="8358" w:type="dxa"/>
+          </w:tcPr>
+          <w:p>
+            <w:pPr>
+              <w:spacing w:after="160" w:line="259" w:lineRule="auto"/>
+            </w:pPr>
+            <w:r>
+              <w:t>RG x : {Description de la RG}</w:t>
+            </w:r>
+          </w:p>
+        </w:tc>
+      </w:tr>
+      <w:tr>
+        <w:tc>
+          <w:tcPr>
+            <w:tcW w:w="704" w:type="dxa"/>
+          </w:tcPr>
+          <w:p>
+            <w:pPr>
+              <w:spacing w:after="160" w:line="259" w:lineRule="auto"/>
+            </w:pPr>
+            <w:r>
+              <w:t>Commentaires</w:t>
+            </w:r>
+          </w:p>
+        </w:tc>
+        <w:tc>
+          <w:tcPr>
+            <w:tcW w:w="8358" w:type="dxa"/>
+          </w:tcPr>
+          <w:p>
+            <w:pPr>
+              <w:spacing w:after="160" w:line="259" w:lineRule="auto"/>
+            </w:pPr>
+            <w:r>
+              <w:t>--</w:t>
+            </w:r>
+          </w:p>
+        </w:tc>
+      </w:tr>
+    </w:tbl>
+    <w:p>
+      <w:bookmarkStart w:id="0" w:name="_GoBack"/>
+      <w:bookmarkEnd w:id="0"/>
+    </w:p>
     <w:p>
       <w:pPr>
         <w:keepNext/>
@@ -1245,6 +2653,7 @@
               <w:spacing w:after="160" w:line="259" w:lineRule="auto"/>
             </w:pPr>
             <w:r>
+              <w:lastRenderedPageBreak/>
               <w:t>Transverse</w:t>
             </w:r>
           </w:p>
@@ -1280,6 +2689,203 @@
             </w:pPr>
             <w:r>
               <w:t>1 T002</w:t>
+            </w:r>
+          </w:p>
+        </w:tc>
+      </w:tr>
+      <w:tr>
+        <w:tc>
+          <w:tcPr>
+            <w:tcW w:w="3020" w:type="dxa"/>
+          </w:tcPr>
+          <w:p>
+            <w:pPr>
+              <w:spacing w:after="160" w:line="259" w:lineRule="auto"/>
+            </w:pPr>
+            <w:r>
+              <w:t>Transverse</w:t>
+            </w:r>
+          </w:p>
+        </w:tc>
+        <w:tc>
+          <w:tcPr>
+            <w:tcW w:w="3021" w:type="dxa"/>
+          </w:tcPr>
+          <w:p>
+            <w:pPr>
+              <w:spacing w:after="160" w:line="259" w:lineRule="auto"/>
+            </w:pPr>
+            <w:r>
+              <w:t xml:space="preserve">Script d’initialisation de la </w:t>
+            </w:r>
+            <w:proofErr w:type="spellStart"/>
+            <w:r>
+              <w:t>bdd</w:t>
+            </w:r>
+            <w:proofErr w:type="spellEnd"/>
+          </w:p>
+        </w:tc>
+        <w:tc>
+          <w:tcPr>
+            <w:tcW w:w="3021" w:type="dxa"/>
+          </w:tcPr>
+          <w:p>
+            <w:pPr>
+              <w:spacing w:after="160" w:line="259" w:lineRule="auto"/>
+            </w:pPr>
+            <w:r>
+              <w:t>2 T004</w:t>
+            </w:r>
+          </w:p>
+        </w:tc>
+      </w:tr>
+      <w:tr>
+        <w:tc>
+          <w:tcPr>
+            <w:tcW w:w="3020" w:type="dxa"/>
+          </w:tcPr>
+          <w:p>
+            <w:pPr>
+              <w:spacing w:after="160" w:line="259" w:lineRule="auto"/>
+            </w:pPr>
+            <w:r>
+              <w:t>Transverse</w:t>
+            </w:r>
+          </w:p>
+        </w:tc>
+        <w:tc>
+          <w:tcPr>
+            <w:tcW w:w="3021" w:type="dxa"/>
+          </w:tcPr>
+          <w:p>
+            <w:pPr>
+              <w:spacing w:after="160" w:line="259" w:lineRule="auto"/>
+            </w:pPr>
+            <w:r>
+              <w:t xml:space="preserve">Création classe de test  </w:t>
+            </w:r>
+            <w:proofErr w:type="spellStart"/>
+            <w:r>
+              <w:t>crud</w:t>
+            </w:r>
+            <w:proofErr w:type="spellEnd"/>
+          </w:p>
+        </w:tc>
+        <w:tc>
+          <w:tcPr>
+            <w:tcW w:w="3021" w:type="dxa"/>
+          </w:tcPr>
+          <w:p>
+            <w:pPr>
+              <w:spacing w:after="160" w:line="259" w:lineRule="auto"/>
+            </w:pPr>
+            <w:r>
+              <w:t>3</w:t>
+            </w:r>
+            <w:r>
+              <w:t xml:space="preserve"> T00</w:t>
+            </w:r>
+            <w:r>
+              <w:t>5</w:t>
+            </w:r>
+          </w:p>
+        </w:tc>
+      </w:tr>
+      <w:tr>
+        <w:tc>
+          <w:tcPr>
+            <w:tcW w:w="3020" w:type="dxa"/>
+          </w:tcPr>
+          <w:p>
+            <w:pPr>
+              <w:spacing w:after="160" w:line="259" w:lineRule="auto"/>
+            </w:pPr>
+            <w:r>
+              <w:t>Transverse</w:t>
+            </w:r>
+          </w:p>
+        </w:tc>
+        <w:tc>
+          <w:tcPr>
+            <w:tcW w:w="3021" w:type="dxa"/>
+          </w:tcPr>
+          <w:p>
+            <w:pPr>
+              <w:spacing w:after="160" w:line="259" w:lineRule="auto"/>
+            </w:pPr>
+            <w:r>
+              <w:t xml:space="preserve">Création classe de test liaison </w:t>
+            </w:r>
+            <w:proofErr w:type="spellStart"/>
+            <w:r>
+              <w:t>crud</w:t>
+            </w:r>
+            <w:proofErr w:type="spellEnd"/>
+          </w:p>
+        </w:tc>
+        <w:tc>
+          <w:tcPr>
+            <w:tcW w:w="3021" w:type="dxa"/>
+          </w:tcPr>
+          <w:p>
+            <w:pPr>
+              <w:spacing w:after="160" w:line="259" w:lineRule="auto"/>
+            </w:pPr>
+            <w:r>
+              <w:t>3</w:t>
+            </w:r>
+            <w:r>
+              <w:t xml:space="preserve"> T00</w:t>
+            </w:r>
+            <w:r>
+              <w:t>6</w:t>
+            </w:r>
+          </w:p>
+        </w:tc>
+      </w:tr>
+      <w:tr>
+        <w:tc>
+          <w:tcPr>
+            <w:tcW w:w="3020" w:type="dxa"/>
+          </w:tcPr>
+          <w:p>
+            <w:pPr>
+              <w:spacing w:after="160" w:line="259" w:lineRule="auto"/>
+            </w:pPr>
+            <w:r>
+              <w:t>Transverse</w:t>
+            </w:r>
+          </w:p>
+        </w:tc>
+        <w:tc>
+          <w:tcPr>
+            <w:tcW w:w="3021" w:type="dxa"/>
+          </w:tcPr>
+          <w:p>
+            <w:pPr>
+              <w:spacing w:after="160" w:line="259" w:lineRule="auto"/>
+            </w:pPr>
+            <w:r>
+              <w:t>Communication front-back</w:t>
+            </w:r>
+          </w:p>
+        </w:tc>
+        <w:tc>
+          <w:tcPr>
+            <w:tcW w:w="3021" w:type="dxa"/>
+          </w:tcPr>
+          <w:p>
+            <w:pPr>
+              <w:spacing w:after="160" w:line="259" w:lineRule="auto"/>
+            </w:pPr>
+            <w:r>
+              <w:t>3</w:t>
+            </w:r>
+            <w:r>
+              <w:t xml:space="preserve"> T00</w:t>
+            </w:r>
+            <w:r>
+              <w:t>7</w:t>
             </w:r>
           </w:p>
         </w:tc>
@@ -1572,7 +3178,7 @@
       </w:tblPr>
       <w:tblGrid>
         <w:gridCol w:w="1528"/>
-        <w:gridCol w:w="7760"/>
+        <w:gridCol w:w="7534"/>
       </w:tblGrid>
       <w:tr>
         <w:tc>
@@ -3057,7 +4663,7 @@
       </w:tblPr>
       <w:tblGrid>
         <w:gridCol w:w="1528"/>
-        <w:gridCol w:w="7760"/>
+        <w:gridCol w:w="7534"/>
       </w:tblGrid>
       <w:tr>
         <w:tc>
@@ -3764,11 +5370,8 @@
               <w:spacing w:after="160" w:line="259" w:lineRule="auto"/>
             </w:pPr>
             <w:r>
-              <w:t xml:space="preserve">Ecrans </w:t>
-            </w:r>
-            <w:r>
               <w:lastRenderedPageBreak/>
-              <w:t>impactés</w:t>
+              <w:t>Ecrans impactés</w:t>
             </w:r>
           </w:p>
         </w:tc>
@@ -3785,7 +5388,6 @@
               <w:contextualSpacing/>
             </w:pPr>
             <w:r>
-              <w:lastRenderedPageBreak/>
               <w:t>Aucun écran</w:t>
             </w:r>
           </w:p>
@@ -5902,7 +7504,7 @@
 </file>
 
 <file path=customXml/itemProps1.xml><?xml version="1.0" encoding="utf-8"?>
-<ds:datastoreItem xmlns:ds="http://schemas.openxmlformats.org/officeDocument/2006/customXml" ds:itemID="{1D22CAB6-010B-4151-8902-9F0E4E0BC998}">
+<ds:datastoreItem xmlns:ds="http://schemas.openxmlformats.org/officeDocument/2006/customXml" ds:itemID="{4A1478A2-44E1-4689-93FE-E22196981B5B}">
   <ds:schemaRefs>
     <ds:schemaRef ds:uri="http://schemas.openxmlformats.org/officeDocument/2006/bibliography"/>
   </ds:schemaRefs>

</xml_diff>

<commit_message>
ajout des WS getAll pour l'écran test
</commit_message>
<xml_diff>
--- a/src/main/resources/bl.docx
+++ b/src/main/resources/bl.docx
@@ -1111,9 +1111,71 @@
             <w:pPr>
               <w:spacing w:after="160" w:line="259" w:lineRule="auto"/>
             </w:pPr>
+            <w:r>
+              <w:t>T</w:t>
+            </w:r>
+            <w:r>
+              <w:t>004</w:t>
+            </w:r>
+          </w:p>
+        </w:tc>
+      </w:tr>
+      <w:tr>
+        <w:tc>
+          <w:tcPr>
+            <w:tcW w:w="1239" w:type="dxa"/>
+          </w:tcPr>
+          <w:p>
+            <w:pPr>
+              <w:spacing w:after="160" w:line="259" w:lineRule="auto"/>
+            </w:pPr>
+            <w:r>
+              <w:t>Rubrique</w:t>
+            </w:r>
+          </w:p>
+        </w:tc>
+        <w:tc>
+          <w:tcPr>
+            <w:tcW w:w="7823" w:type="dxa"/>
+          </w:tcPr>
+          <w:p>
+            <w:pPr>
+              <w:spacing w:after="160" w:line="259" w:lineRule="auto"/>
+            </w:pPr>
+            <w:r>
+              <w:t>Reprise de données</w:t>
+            </w:r>
+          </w:p>
+        </w:tc>
+      </w:tr>
+      <w:tr>
+        <w:tc>
+          <w:tcPr>
+            <w:tcW w:w="1239" w:type="dxa"/>
+          </w:tcPr>
+          <w:p>
+            <w:pPr>
+              <w:spacing w:after="160" w:line="259" w:lineRule="auto"/>
+            </w:pPr>
+            <w:r>
+              <w:t>Intitulé</w:t>
+            </w:r>
+          </w:p>
+        </w:tc>
+        <w:tc>
+          <w:tcPr>
+            <w:tcW w:w="7823" w:type="dxa"/>
+          </w:tcPr>
+          <w:p>
+            <w:pPr>
+              <w:spacing w:after="160" w:line="259" w:lineRule="auto"/>
+            </w:pPr>
+            <w:r>
+              <w:t xml:space="preserve">Script d’initialisation de la </w:t>
+            </w:r>
             <w:proofErr w:type="spellStart"/>
             <w:r>
-              <w:t>Txxx</w:t>
+              <w:t>bdd</w:t>
             </w:r>
             <w:proofErr w:type="spellEnd"/>
           </w:p>
@@ -1129,7 +1191,7 @@
               <w:spacing w:after="160" w:line="259" w:lineRule="auto"/>
             </w:pPr>
             <w:r>
-              <w:t>Rubrique</w:t>
+              <w:t>Tables modifiées</w:t>
             </w:r>
           </w:p>
         </w:tc>
@@ -1142,7 +1204,7 @@
               <w:spacing w:after="160" w:line="259" w:lineRule="auto"/>
             </w:pPr>
             <w:r>
-              <w:t>Reprise de données</w:t>
+              <w:t>--</w:t>
             </w:r>
           </w:p>
         </w:tc>
@@ -1157,7 +1219,7 @@
               <w:spacing w:after="160" w:line="259" w:lineRule="auto"/>
             </w:pPr>
             <w:r>
-              <w:t>Intitulé</w:t>
+              <w:t>Description</w:t>
             </w:r>
           </w:p>
         </w:tc>
@@ -1170,64 +1232,13 @@
               <w:spacing w:after="160" w:line="259" w:lineRule="auto"/>
             </w:pPr>
             <w:r>
-              <w:t xml:space="preserve">{Description de la reprise de données} </w:t>
-            </w:r>
-          </w:p>
-        </w:tc>
-      </w:tr>
-      <w:tr>
-        <w:tc>
-          <w:tcPr>
-            <w:tcW w:w="1239" w:type="dxa"/>
-          </w:tcPr>
-          <w:p>
-            <w:pPr>
-              <w:spacing w:after="160" w:line="259" w:lineRule="auto"/>
-            </w:pPr>
-            <w:r>
-              <w:t>Tables modifiées</w:t>
-            </w:r>
-          </w:p>
-        </w:tc>
-        <w:tc>
-          <w:tcPr>
-            <w:tcW w:w="7823" w:type="dxa"/>
-          </w:tcPr>
-          <w:p>
-            <w:pPr>
-              <w:spacing w:after="160" w:line="259" w:lineRule="auto"/>
-            </w:pPr>
-            <w:r>
-              <w:t>{Liste des objets impactés}</w:t>
-            </w:r>
-          </w:p>
-        </w:tc>
-      </w:tr>
-      <w:tr>
-        <w:tc>
-          <w:tcPr>
-            <w:tcW w:w="1239" w:type="dxa"/>
-          </w:tcPr>
-          <w:p>
-            <w:pPr>
-              <w:spacing w:after="160" w:line="259" w:lineRule="auto"/>
-            </w:pPr>
-            <w:r>
-              <w:t>Description</w:t>
-            </w:r>
-          </w:p>
-        </w:tc>
-        <w:tc>
-          <w:tcPr>
-            <w:tcW w:w="7823" w:type="dxa"/>
-          </w:tcPr>
-          <w:p>
-            <w:pPr>
-              <w:spacing w:after="160" w:line="259" w:lineRule="auto"/>
-            </w:pPr>
-            <w:r>
-              <w:t>{Description de la modification}</w:t>
-            </w:r>
+              <w:t xml:space="preserve">Script d’initialisation de la </w:t>
+            </w:r>
+            <w:proofErr w:type="spellStart"/>
+            <w:r>
+              <w:t>bdd</w:t>
+            </w:r>
+            <w:proofErr w:type="spellEnd"/>
           </w:p>
         </w:tc>
       </w:tr>
@@ -1273,11 +1284,12 @@
             <w:pPr>
               <w:spacing w:after="160" w:line="259" w:lineRule="auto"/>
             </w:pPr>
-            <w:proofErr w:type="spellStart"/>
-            <w:r>
-              <w:t>Txxx</w:t>
-            </w:r>
-            <w:proofErr w:type="spellEnd"/>
+            <w:r>
+              <w:t>T</w:t>
+            </w:r>
+            <w:r>
+              <w:t>005</w:t>
+            </w:r>
           </w:p>
         </w:tc>
       </w:tr>
@@ -1332,7 +1344,10 @@
               <w:spacing w:after="160" w:line="259" w:lineRule="auto"/>
             </w:pPr>
             <w:r>
-              <w:t>Créer l’objet {Nom de l’objet}</w:t>
+              <w:t xml:space="preserve">Créer l’objet </w:t>
+            </w:r>
+            <w:r>
+              <w:t>Test</w:t>
             </w:r>
           </w:p>
         </w:tc>
@@ -1368,7 +1383,7 @@
               <w:spacing w:after="160" w:line="259" w:lineRule="auto"/>
             </w:pPr>
             <w:r>
-              <w:t>{Nom de l’objet}</w:t>
+              <w:t>Test</w:t>
             </w:r>
           </w:p>
         </w:tc>
@@ -1405,7 +1420,7 @@
               <w:ind w:left="708"/>
             </w:pPr>
             <w:r>
-              <w:t>{Nom de l’attribut} – {Type objet} – {Description}</w:t>
+              <w:t>Label – String – label 1</w:t>
             </w:r>
           </w:p>
           <w:p>
@@ -1413,29 +1428,9 @@
               <w:spacing w:after="160" w:line="259" w:lineRule="auto"/>
               <w:ind w:left="708"/>
             </w:pPr>
-          </w:p>
-          <w:p>
-            <w:pPr>
-              <w:spacing w:after="160" w:line="259" w:lineRule="auto"/>
-            </w:pPr>
-            <w:r>
-              <w:t>Attributs complexes :</w:t>
-            </w:r>
-          </w:p>
-          <w:p>
-            <w:pPr>
-              <w:spacing w:after="160" w:line="259" w:lineRule="auto"/>
-              <w:ind w:left="708"/>
-            </w:pPr>
-            <w:r>
-              <w:t>{Nom de l’attribut} – {Nom de l’objet} – {Type de liaison} –  {Description}</w:t>
-            </w:r>
-          </w:p>
-          <w:p>
-            <w:pPr>
-              <w:spacing w:after="160" w:line="259" w:lineRule="auto"/>
-              <w:ind w:left="708"/>
-            </w:pPr>
+            <w:r>
+              <w:t>Re – String – label 2</w:t>
+            </w:r>
           </w:p>
         </w:tc>
       </w:tr>
@@ -1462,7 +1457,7 @@
               <w:spacing w:after="160" w:line="259" w:lineRule="auto"/>
             </w:pPr>
             <w:r>
-              <w:t>RG x : {Description de la RG}</w:t>
+              <w:t>--</w:t>
             </w:r>
           </w:p>
         </w:tc>
@@ -1490,15 +1485,7 @@
               <w:spacing w:after="160" w:line="259" w:lineRule="auto"/>
             </w:pPr>
             <w:r>
-              <w:t xml:space="preserve">{Oui - </w:t>
-            </w:r>
-            <w:proofErr w:type="spellStart"/>
-            <w:r>
-              <w:t>Txxx</w:t>
-            </w:r>
-            <w:proofErr w:type="spellEnd"/>
-            <w:r>
-              <w:t>/Non}</w:t>
+              <w:t>Non</w:t>
             </w:r>
           </w:p>
         </w:tc>
@@ -1545,9 +1532,74 @@
             <w:pPr>
               <w:spacing w:after="160" w:line="259" w:lineRule="auto"/>
             </w:pPr>
+            <w:r>
+              <w:t>T</w:t>
+            </w:r>
+            <w:r>
+              <w:t>006</w:t>
+            </w:r>
+            <w:r>
+              <w:t>a</w:t>
+            </w:r>
+          </w:p>
+        </w:tc>
+      </w:tr>
+      <w:tr>
+        <w:tc>
+          <w:tcPr>
+            <w:tcW w:w="1239" w:type="dxa"/>
+          </w:tcPr>
+          <w:p>
+            <w:pPr>
+              <w:spacing w:after="160" w:line="259" w:lineRule="auto"/>
+            </w:pPr>
+            <w:r>
+              <w:t>Rubrique</w:t>
+            </w:r>
+          </w:p>
+        </w:tc>
+        <w:tc>
+          <w:tcPr>
+            <w:tcW w:w="7823" w:type="dxa"/>
+          </w:tcPr>
+          <w:p>
+            <w:pPr>
+              <w:spacing w:after="160" w:line="259" w:lineRule="auto"/>
+            </w:pPr>
+            <w:r>
+              <w:t>Création objet</w:t>
+            </w:r>
+          </w:p>
+        </w:tc>
+      </w:tr>
+      <w:tr>
+        <w:tc>
+          <w:tcPr>
+            <w:tcW w:w="1239" w:type="dxa"/>
+          </w:tcPr>
+          <w:p>
+            <w:pPr>
+              <w:spacing w:after="160" w:line="259" w:lineRule="auto"/>
+            </w:pPr>
+            <w:r>
+              <w:t>Intitulé</w:t>
+            </w:r>
+          </w:p>
+        </w:tc>
+        <w:tc>
+          <w:tcPr>
+            <w:tcW w:w="7823" w:type="dxa"/>
+          </w:tcPr>
+          <w:p>
+            <w:pPr>
+              <w:spacing w:after="160" w:line="259" w:lineRule="auto"/>
+            </w:pPr>
+            <w:r>
+              <w:t xml:space="preserve">Créer l’objet </w:t>
+            </w:r>
             <w:proofErr w:type="spellStart"/>
             <w:r>
-              <w:t>Txxx</w:t>
+              <w:t>LiaisonTest</w:t>
             </w:r>
             <w:proofErr w:type="spellEnd"/>
           </w:p>
@@ -1563,7 +1615,15 @@
               <w:spacing w:after="160" w:line="259" w:lineRule="auto"/>
             </w:pPr>
             <w:r>
-              <w:t>Rubrique</w:t>
+              <w:t>Objet</w:t>
+            </w:r>
+          </w:p>
+          <w:p>
+            <w:pPr>
+              <w:spacing w:after="160" w:line="259" w:lineRule="auto"/>
+            </w:pPr>
+            <w:r>
+              <w:t>créé</w:t>
             </w:r>
           </w:p>
         </w:tc>
@@ -1575,9 +1635,11 @@
             <w:pPr>
               <w:spacing w:after="160" w:line="259" w:lineRule="auto"/>
             </w:pPr>
-            <w:r>
-              <w:t>Création objet</w:t>
-            </w:r>
+            <w:proofErr w:type="spellStart"/>
+            <w:r>
+              <w:t>LiaisonTest</w:t>
+            </w:r>
+            <w:proofErr w:type="spellEnd"/>
           </w:p>
         </w:tc>
       </w:tr>
@@ -1591,7 +1653,7 @@
               <w:spacing w:after="160" w:line="259" w:lineRule="auto"/>
             </w:pPr>
             <w:r>
-              <w:t>Intitulé</w:t>
+              <w:t>Description</w:t>
             </w:r>
           </w:p>
         </w:tc>
@@ -1604,7 +1666,113 @@
               <w:spacing w:after="160" w:line="259" w:lineRule="auto"/>
             </w:pPr>
             <w:r>
-              <w:t>Créer l’objet {Nom de l’objet}</w:t>
+              <w:t>Attributs complexes :</w:t>
+            </w:r>
+          </w:p>
+          <w:p>
+            <w:pPr>
+              <w:spacing w:after="160" w:line="259" w:lineRule="auto"/>
+              <w:ind w:left="708"/>
+              <w:rPr>
+                <w:lang w:val="en-US"/>
+              </w:rPr>
+            </w:pPr>
+            <w:proofErr w:type="spellStart"/>
+            <w:r>
+              <w:rPr>
+                <w:lang w:val="en-US"/>
+              </w:rPr>
+              <w:t>onetoone</w:t>
+            </w:r>
+            <w:proofErr w:type="spellEnd"/>
+            <w:r>
+              <w:rPr>
+                <w:lang w:val="en-US"/>
+              </w:rPr>
+              <w:t xml:space="preserve"> – </w:t>
+            </w:r>
+            <w:r>
+              <w:rPr>
+                <w:lang w:val="en-US"/>
+              </w:rPr>
+              <w:t>Test</w:t>
+            </w:r>
+            <w:r>
+              <w:rPr>
+                <w:lang w:val="en-US"/>
+              </w:rPr>
+              <w:t xml:space="preserve"> – </w:t>
+            </w:r>
+            <w:r>
+              <w:rPr>
+                <w:lang w:val="en-US"/>
+              </w:rPr>
+              <w:t>1_1</w:t>
+            </w:r>
+            <w:r>
+              <w:rPr>
+                <w:lang w:val="en-US"/>
+              </w:rPr>
+              <w:t xml:space="preserve"> –  </w:t>
+            </w:r>
+            <w:r>
+              <w:rPr>
+                <w:lang w:val="en-US"/>
+              </w:rPr>
+              <w:t>test liaison o</w:t>
+            </w:r>
+            <w:r>
+              <w:rPr>
+                <w:lang w:val="en-US"/>
+              </w:rPr>
+              <w:t>ne to one</w:t>
+            </w:r>
+          </w:p>
+          <w:p>
+            <w:pPr>
+              <w:spacing w:after="160" w:line="259" w:lineRule="auto"/>
+              <w:ind w:left="708"/>
+              <w:rPr>
+                <w:lang w:val="en-US"/>
+              </w:rPr>
+            </w:pPr>
+            <w:proofErr w:type="spellStart"/>
+            <w:r>
+              <w:rPr>
+                <w:lang w:val="en-US"/>
+              </w:rPr>
+              <w:lastRenderedPageBreak/>
+              <w:t>onetomany</w:t>
+            </w:r>
+            <w:proofErr w:type="spellEnd"/>
+            <w:r>
+              <w:rPr>
+                <w:lang w:val="en-US"/>
+              </w:rPr>
+              <w:t xml:space="preserve"> – Test – 1_* - test liaison one to many</w:t>
+            </w:r>
+          </w:p>
+          <w:p>
+            <w:pPr>
+              <w:spacing w:after="160" w:line="259" w:lineRule="auto"/>
+              <w:ind w:left="708"/>
+              <w:rPr>
+                <w:lang w:val="en-US"/>
+              </w:rPr>
+            </w:pPr>
+            <w:proofErr w:type="spellStart"/>
+            <w:r>
+              <w:rPr>
+                <w:lang w:val="en-US"/>
+              </w:rPr>
+              <w:t>manytoone</w:t>
+            </w:r>
+            <w:proofErr w:type="spellEnd"/>
+            <w:r>
+              <w:rPr>
+                <w:lang w:val="en-US"/>
+              </w:rPr>
+              <w:t xml:space="preserve"> – Test - *_1 – test liaison many to one</w:t>
             </w:r>
           </w:p>
         </w:tc>
@@ -1619,16 +1787,8 @@
               <w:spacing w:after="160" w:line="259" w:lineRule="auto"/>
             </w:pPr>
             <w:r>
-              <w:t>Objet</w:t>
-            </w:r>
-          </w:p>
-          <w:p>
-            <w:pPr>
-              <w:spacing w:after="160" w:line="259" w:lineRule="auto"/>
-            </w:pPr>
-            <w:r>
               <w:lastRenderedPageBreak/>
-              <w:t>créé</w:t>
+              <w:t>RG</w:t>
             </w:r>
           </w:p>
         </w:tc>
@@ -1641,8 +1801,7 @@
               <w:spacing w:after="160" w:line="259" w:lineRule="auto"/>
             </w:pPr>
             <w:r>
-              <w:lastRenderedPageBreak/>
-              <w:t>{Nom de l’objet}</w:t>
+              <w:t>--</w:t>
             </w:r>
           </w:p>
         </w:tc>
@@ -1657,7 +1816,7 @@
               <w:spacing w:after="160" w:line="259" w:lineRule="auto"/>
             </w:pPr>
             <w:r>
-              <w:t>Description</w:t>
+              <w:t>Reprise de données</w:t>
             </w:r>
           </w:p>
         </w:tc>
@@ -1670,109 +1829,7 @@
               <w:spacing w:after="160" w:line="259" w:lineRule="auto"/>
             </w:pPr>
             <w:r>
-              <w:t>Attributs simples :</w:t>
-            </w:r>
-          </w:p>
-          <w:p>
-            <w:pPr>
-              <w:spacing w:after="160" w:line="259" w:lineRule="auto"/>
-              <w:ind w:left="708"/>
-            </w:pPr>
-            <w:r>
-              <w:t>{Nom de l’attribut} – {Type objet} – {Description}</w:t>
-            </w:r>
-          </w:p>
-          <w:p>
-            <w:pPr>
-              <w:spacing w:after="160" w:line="259" w:lineRule="auto"/>
-              <w:ind w:left="708"/>
-            </w:pPr>
-          </w:p>
-          <w:p>
-            <w:pPr>
-              <w:spacing w:after="160" w:line="259" w:lineRule="auto"/>
-            </w:pPr>
-            <w:r>
-              <w:t>Attributs complexes :</w:t>
-            </w:r>
-          </w:p>
-          <w:p>
-            <w:pPr>
-              <w:spacing w:after="160" w:line="259" w:lineRule="auto"/>
-              <w:ind w:left="708"/>
-            </w:pPr>
-            <w:r>
-              <w:t>{Nom de l’attribut} – {Nom de l’objet} – {Type de liaison} –  {Description}</w:t>
-            </w:r>
-          </w:p>
-          <w:p>
-            <w:pPr>
-              <w:spacing w:after="160" w:line="259" w:lineRule="auto"/>
-              <w:ind w:left="708"/>
-            </w:pPr>
-          </w:p>
-        </w:tc>
-      </w:tr>
-      <w:tr>
-        <w:tc>
-          <w:tcPr>
-            <w:tcW w:w="1239" w:type="dxa"/>
-          </w:tcPr>
-          <w:p>
-            <w:pPr>
-              <w:spacing w:after="160" w:line="259" w:lineRule="auto"/>
-            </w:pPr>
-            <w:r>
-              <w:t>RG</w:t>
-            </w:r>
-          </w:p>
-        </w:tc>
-        <w:tc>
-          <w:tcPr>
-            <w:tcW w:w="7823" w:type="dxa"/>
-          </w:tcPr>
-          <w:p>
-            <w:pPr>
-              <w:spacing w:after="160" w:line="259" w:lineRule="auto"/>
-            </w:pPr>
-            <w:r>
-              <w:t>RG x : {Description de la RG}</w:t>
-            </w:r>
-          </w:p>
-        </w:tc>
-      </w:tr>
-      <w:tr>
-        <w:tc>
-          <w:tcPr>
-            <w:tcW w:w="1239" w:type="dxa"/>
-          </w:tcPr>
-          <w:p>
-            <w:pPr>
-              <w:spacing w:after="160" w:line="259" w:lineRule="auto"/>
-            </w:pPr>
-            <w:r>
-              <w:t>Reprise de données</w:t>
-            </w:r>
-          </w:p>
-        </w:tc>
-        <w:tc>
-          <w:tcPr>
-            <w:tcW w:w="7823" w:type="dxa"/>
-          </w:tcPr>
-          <w:p>
-            <w:pPr>
-              <w:spacing w:after="160" w:line="259" w:lineRule="auto"/>
-            </w:pPr>
-            <w:r>
-              <w:t xml:space="preserve">{Oui - </w:t>
-            </w:r>
-            <w:proofErr w:type="spellStart"/>
-            <w:r>
-              <w:t>Txxx</w:t>
-            </w:r>
-            <w:proofErr w:type="spellEnd"/>
-            <w:r>
-              <w:t>/Non}</w:t>
+              <w:t>Non</w:t>
             </w:r>
           </w:p>
         </w:tc>
@@ -1811,11 +1868,270 @@
             <w:pPr>
               <w:spacing w:after="160" w:line="259" w:lineRule="auto"/>
             </w:pPr>
+            <w:r>
+              <w:t>T</w:t>
+            </w:r>
+            <w:r>
+              <w:t>006b</w:t>
+            </w:r>
+          </w:p>
+        </w:tc>
+      </w:tr>
+      <w:tr>
+        <w:tc>
+          <w:tcPr>
+            <w:tcW w:w="1239" w:type="dxa"/>
+          </w:tcPr>
+          <w:p>
+            <w:pPr>
+              <w:spacing w:after="160" w:line="259" w:lineRule="auto"/>
+            </w:pPr>
+            <w:r>
+              <w:t>Rubrique</w:t>
+            </w:r>
+          </w:p>
+        </w:tc>
+        <w:tc>
+          <w:tcPr>
+            <w:tcW w:w="7823" w:type="dxa"/>
+          </w:tcPr>
+          <w:p>
+            <w:pPr>
+              <w:spacing w:after="160" w:line="259" w:lineRule="auto"/>
+            </w:pPr>
+            <w:r>
+              <w:t>Modification objet</w:t>
+            </w:r>
+          </w:p>
+        </w:tc>
+      </w:tr>
+      <w:tr>
+        <w:tc>
+          <w:tcPr>
+            <w:tcW w:w="1239" w:type="dxa"/>
+          </w:tcPr>
+          <w:p>
+            <w:pPr>
+              <w:spacing w:after="160" w:line="259" w:lineRule="auto"/>
+            </w:pPr>
+            <w:r>
+              <w:t>Intitulé</w:t>
+            </w:r>
+          </w:p>
+        </w:tc>
+        <w:tc>
+          <w:tcPr>
+            <w:tcW w:w="7823" w:type="dxa"/>
+          </w:tcPr>
+          <w:p>
+            <w:pPr>
+              <w:spacing w:after="160" w:line="259" w:lineRule="auto"/>
+            </w:pPr>
+            <w:r>
+              <w:t xml:space="preserve">Modifier l’objet </w:t>
+            </w:r>
+            <w:r>
+              <w:t>Test</w:t>
+            </w:r>
+          </w:p>
+        </w:tc>
+      </w:tr>
+      <w:tr>
+        <w:tc>
+          <w:tcPr>
+            <w:tcW w:w="1239" w:type="dxa"/>
+          </w:tcPr>
+          <w:p>
+            <w:pPr>
+              <w:spacing w:after="160" w:line="259" w:lineRule="auto"/>
+            </w:pPr>
+            <w:r>
+              <w:t>Objet</w:t>
+            </w:r>
+          </w:p>
+          <w:p>
+            <w:pPr>
+              <w:spacing w:after="160" w:line="259" w:lineRule="auto"/>
+            </w:pPr>
+            <w:r>
+              <w:t>modifié</w:t>
+            </w:r>
+          </w:p>
+        </w:tc>
+        <w:tc>
+          <w:tcPr>
+            <w:tcW w:w="7823" w:type="dxa"/>
+          </w:tcPr>
+          <w:p>
+            <w:pPr>
+              <w:spacing w:after="160" w:line="259" w:lineRule="auto"/>
+            </w:pPr>
+            <w:r>
+              <w:t>Test</w:t>
+            </w:r>
+          </w:p>
+        </w:tc>
+      </w:tr>
+      <w:tr>
+        <w:tc>
+          <w:tcPr>
+            <w:tcW w:w="1239" w:type="dxa"/>
+          </w:tcPr>
+          <w:p>
+            <w:pPr>
+              <w:spacing w:after="160" w:line="259" w:lineRule="auto"/>
+            </w:pPr>
+            <w:r>
+              <w:t>Description</w:t>
+            </w:r>
+          </w:p>
+        </w:tc>
+        <w:tc>
+          <w:tcPr>
+            <w:tcW w:w="7823" w:type="dxa"/>
+          </w:tcPr>
+          <w:p>
+            <w:pPr>
+              <w:spacing w:after="160" w:line="259" w:lineRule="auto"/>
+            </w:pPr>
+            <w:r>
+              <w:t>Attributs complexes :</w:t>
+            </w:r>
+          </w:p>
+          <w:p>
+            <w:pPr>
+              <w:spacing w:after="160" w:line="259" w:lineRule="auto"/>
+              <w:ind w:left="708"/>
+              <w:rPr>
+                <w:lang w:val="en-US"/>
+              </w:rPr>
+            </w:pPr>
             <w:proofErr w:type="spellStart"/>
             <w:r>
-              <w:t>Txxx</w:t>
+              <w:rPr>
+                <w:lang w:val="en-US"/>
+              </w:rPr>
+              <w:t>onetoonebis</w:t>
             </w:r>
             <w:proofErr w:type="spellEnd"/>
+            <w:r>
+              <w:rPr>
+                <w:lang w:val="en-US"/>
+              </w:rPr>
+              <w:t xml:space="preserve"> – </w:t>
+            </w:r>
+            <w:proofErr w:type="spellStart"/>
+            <w:r>
+              <w:rPr>
+                <w:lang w:val="en-US"/>
+              </w:rPr>
+              <w:t>LiaisonTest</w:t>
+            </w:r>
+            <w:proofErr w:type="spellEnd"/>
+            <w:r>
+              <w:rPr>
+                <w:lang w:val="en-US"/>
+              </w:rPr>
+              <w:t xml:space="preserve"> – </w:t>
+            </w:r>
+            <w:r>
+              <w:rPr>
+                <w:lang w:val="en-US"/>
+              </w:rPr>
+              <w:t>1_1</w:t>
+            </w:r>
+            <w:r>
+              <w:rPr>
+                <w:lang w:val="en-US"/>
+              </w:rPr>
+              <w:t xml:space="preserve"> – </w:t>
+            </w:r>
+            <w:r>
+              <w:rPr>
+                <w:lang w:val="en-US"/>
+              </w:rPr>
+              <w:t>Test liaison one to one</w:t>
+            </w:r>
+          </w:p>
+          <w:p>
+            <w:pPr>
+              <w:spacing w:after="160" w:line="259" w:lineRule="auto"/>
+              <w:ind w:left="708"/>
+              <w:rPr>
+                <w:lang w:val="en-US"/>
+              </w:rPr>
+            </w:pPr>
+            <w:proofErr w:type="spellStart"/>
+            <w:r>
+              <w:rPr>
+                <w:lang w:val="en-US"/>
+              </w:rPr>
+              <w:t>onetomanybis</w:t>
+            </w:r>
+            <w:proofErr w:type="spellEnd"/>
+            <w:r>
+              <w:rPr>
+                <w:lang w:val="en-US"/>
+              </w:rPr>
+              <w:t xml:space="preserve"> – </w:t>
+            </w:r>
+            <w:proofErr w:type="spellStart"/>
+            <w:r>
+              <w:rPr>
+                <w:lang w:val="en-US"/>
+              </w:rPr>
+              <w:t>LiaisonTest</w:t>
+            </w:r>
+            <w:proofErr w:type="spellEnd"/>
+            <w:r>
+              <w:rPr>
+                <w:lang w:val="en-US"/>
+              </w:rPr>
+              <w:t xml:space="preserve"> - *_1 – test liaison one to many</w:t>
+            </w:r>
+          </w:p>
+          <w:p>
+            <w:pPr>
+              <w:spacing w:after="160" w:line="259" w:lineRule="auto"/>
+              <w:ind w:left="708"/>
+              <w:rPr>
+                <w:lang w:val="en-US"/>
+              </w:rPr>
+            </w:pPr>
+            <w:proofErr w:type="spellStart"/>
+            <w:r>
+              <w:rPr>
+                <w:lang w:val="en-US"/>
+              </w:rPr>
+              <w:t>manytoonebis</w:t>
+            </w:r>
+            <w:proofErr w:type="spellEnd"/>
+            <w:r>
+              <w:rPr>
+                <w:lang w:val="en-US"/>
+              </w:rPr>
+              <w:t xml:space="preserve"> – </w:t>
+            </w:r>
+            <w:proofErr w:type="spellStart"/>
+            <w:r>
+              <w:rPr>
+                <w:lang w:val="en-US"/>
+              </w:rPr>
+              <w:t>LiaisonTeqt</w:t>
+            </w:r>
+            <w:proofErr w:type="spellEnd"/>
+            <w:r>
+              <w:rPr>
+                <w:lang w:val="en-US"/>
+              </w:rPr>
+              <w:t xml:space="preserve"> – 1_* - test liaison many to</w:t>
+            </w:r>
+            <w:r>
+              <w:rPr>
+                <w:lang w:val="en-US"/>
+              </w:rPr>
+              <w:t xml:space="preserve"> one</w:t>
+            </w:r>
           </w:p>
         </w:tc>
       </w:tr>
@@ -1829,7 +2145,7 @@
               <w:spacing w:after="160" w:line="259" w:lineRule="auto"/>
             </w:pPr>
             <w:r>
-              <w:t>Rubrique</w:t>
+              <w:t>RG</w:t>
             </w:r>
           </w:p>
         </w:tc>
@@ -1842,7 +2158,7 @@
               <w:spacing w:after="160" w:line="259" w:lineRule="auto"/>
             </w:pPr>
             <w:r>
-              <w:t>Modification objet</w:t>
+              <w:t>--</w:t>
             </w:r>
           </w:p>
         </w:tc>
@@ -1857,7 +2173,7 @@
               <w:spacing w:after="160" w:line="259" w:lineRule="auto"/>
             </w:pPr>
             <w:r>
-              <w:t>Intitulé</w:t>
+              <w:t>Reprise de données</w:t>
             </w:r>
           </w:p>
         </w:tc>
@@ -1870,173 +2186,7 @@
               <w:spacing w:after="160" w:line="259" w:lineRule="auto"/>
             </w:pPr>
             <w:r>
-              <w:t>Modifier l’objet {Nom de l’objet}</w:t>
-            </w:r>
-          </w:p>
-        </w:tc>
-      </w:tr>
-      <w:tr>
-        <w:tc>
-          <w:tcPr>
-            <w:tcW w:w="1239" w:type="dxa"/>
-          </w:tcPr>
-          <w:p>
-            <w:pPr>
-              <w:spacing w:after="160" w:line="259" w:lineRule="auto"/>
-            </w:pPr>
-            <w:r>
-              <w:t>Objet</w:t>
-            </w:r>
-          </w:p>
-          <w:p>
-            <w:pPr>
-              <w:spacing w:after="160" w:line="259" w:lineRule="auto"/>
-            </w:pPr>
-            <w:r>
-              <w:t>modifié</w:t>
-            </w:r>
-          </w:p>
-        </w:tc>
-        <w:tc>
-          <w:tcPr>
-            <w:tcW w:w="7823" w:type="dxa"/>
-          </w:tcPr>
-          <w:p>
-            <w:pPr>
-              <w:spacing w:after="160" w:line="259" w:lineRule="auto"/>
-            </w:pPr>
-            <w:r>
-              <w:t>{Nom de l’objet}</w:t>
-            </w:r>
-          </w:p>
-        </w:tc>
-      </w:tr>
-      <w:tr>
-        <w:tc>
-          <w:tcPr>
-            <w:tcW w:w="1239" w:type="dxa"/>
-          </w:tcPr>
-          <w:p>
-            <w:pPr>
-              <w:spacing w:after="160" w:line="259" w:lineRule="auto"/>
-            </w:pPr>
-            <w:r>
-              <w:t>Description</w:t>
-            </w:r>
-          </w:p>
-        </w:tc>
-        <w:tc>
-          <w:tcPr>
-            <w:tcW w:w="7823" w:type="dxa"/>
-          </w:tcPr>
-          <w:p>
-            <w:pPr>
-              <w:spacing w:after="160" w:line="259" w:lineRule="auto"/>
-            </w:pPr>
-            <w:r>
-              <w:t>Attributs simples :</w:t>
-            </w:r>
-          </w:p>
-          <w:p>
-            <w:pPr>
-              <w:spacing w:after="160" w:line="259" w:lineRule="auto"/>
-              <w:ind w:left="708"/>
-            </w:pPr>
-            <w:r>
-              <w:t>{Nom de l’attribut ajouté/supprimé/modifié} – {Type objet} – {Description}</w:t>
-            </w:r>
-          </w:p>
-          <w:p>
-            <w:pPr>
-              <w:spacing w:after="160" w:line="259" w:lineRule="auto"/>
-              <w:ind w:left="708"/>
-            </w:pPr>
-          </w:p>
-          <w:p>
-            <w:pPr>
-              <w:spacing w:after="160" w:line="259" w:lineRule="auto"/>
-            </w:pPr>
-            <w:r>
-              <w:t>Attributs complexes :</w:t>
-            </w:r>
-          </w:p>
-          <w:p>
-            <w:pPr>
-              <w:spacing w:after="160" w:line="259" w:lineRule="auto"/>
-              <w:ind w:left="708"/>
-            </w:pPr>
-            <w:r>
-              <w:t>{Nom de l’attribut ajouté/supprimé/modifié} – {Nom de l’objet} – {Type de liaison} – {Description}</w:t>
-            </w:r>
-          </w:p>
-          <w:p>
-            <w:pPr>
-              <w:spacing w:after="160" w:line="259" w:lineRule="auto"/>
-              <w:ind w:left="708"/>
-            </w:pPr>
-          </w:p>
-        </w:tc>
-      </w:tr>
-      <w:tr>
-        <w:tc>
-          <w:tcPr>
-            <w:tcW w:w="1239" w:type="dxa"/>
-          </w:tcPr>
-          <w:p>
-            <w:pPr>
-              <w:spacing w:after="160" w:line="259" w:lineRule="auto"/>
-            </w:pPr>
-            <w:r>
-              <w:t>RG</w:t>
-            </w:r>
-          </w:p>
-        </w:tc>
-        <w:tc>
-          <w:tcPr>
-            <w:tcW w:w="7823" w:type="dxa"/>
-          </w:tcPr>
-          <w:p>
-            <w:pPr>
-              <w:spacing w:after="160" w:line="259" w:lineRule="auto"/>
-            </w:pPr>
-            <w:r>
-              <w:t>RG x : {Description de la RG}</w:t>
-            </w:r>
-          </w:p>
-        </w:tc>
-      </w:tr>
-      <w:tr>
-        <w:tc>
-          <w:tcPr>
-            <w:tcW w:w="1239" w:type="dxa"/>
-          </w:tcPr>
-          <w:p>
-            <w:pPr>
-              <w:spacing w:after="160" w:line="259" w:lineRule="auto"/>
-            </w:pPr>
-            <w:r>
-              <w:t>Reprise de données</w:t>
-            </w:r>
-          </w:p>
-        </w:tc>
-        <w:tc>
-          <w:tcPr>
-            <w:tcW w:w="7823" w:type="dxa"/>
-          </w:tcPr>
-          <w:p>
-            <w:pPr>
-              <w:spacing w:after="160" w:line="259" w:lineRule="auto"/>
-            </w:pPr>
-            <w:r>
-              <w:t xml:space="preserve">{Oui - </w:t>
-            </w:r>
-            <w:proofErr w:type="spellStart"/>
-            <w:r>
-              <w:t>Txxx</w:t>
-            </w:r>
-            <w:proofErr w:type="spellEnd"/>
-            <w:r>
-              <w:t>/Non}</w:t>
+              <w:t>Non</w:t>
             </w:r>
           </w:p>
         </w:tc>
@@ -2083,96 +2233,104 @@
             <w:pPr>
               <w:spacing w:after="160" w:line="259" w:lineRule="auto"/>
             </w:pPr>
+            <w:r>
+              <w:t>T</w:t>
+            </w:r>
+            <w:r>
+              <w:t>007</w:t>
+            </w:r>
+          </w:p>
+        </w:tc>
+      </w:tr>
+      <w:tr>
+        <w:tc>
+          <w:tcPr>
+            <w:tcW w:w="704" w:type="dxa"/>
+          </w:tcPr>
+          <w:p>
+            <w:pPr>
+              <w:spacing w:after="160" w:line="259" w:lineRule="auto"/>
+            </w:pPr>
+            <w:r>
+              <w:t>Rubrique</w:t>
+            </w:r>
+          </w:p>
+        </w:tc>
+        <w:tc>
+          <w:tcPr>
+            <w:tcW w:w="8358" w:type="dxa"/>
+          </w:tcPr>
+          <w:p>
+            <w:pPr>
+              <w:spacing w:after="160" w:line="259" w:lineRule="auto"/>
+            </w:pPr>
+            <w:r>
+              <w:t xml:space="preserve">Création écran </w:t>
+            </w:r>
+          </w:p>
+        </w:tc>
+      </w:tr>
+      <w:tr>
+        <w:tc>
+          <w:tcPr>
+            <w:tcW w:w="704" w:type="dxa"/>
+          </w:tcPr>
+          <w:p>
+            <w:pPr>
+              <w:spacing w:after="160" w:line="259" w:lineRule="auto"/>
+            </w:pPr>
+            <w:r>
+              <w:t>Intitulé</w:t>
+            </w:r>
+          </w:p>
+        </w:tc>
+        <w:tc>
+          <w:tcPr>
+            <w:tcW w:w="8358" w:type="dxa"/>
+          </w:tcPr>
+          <w:p>
+            <w:pPr>
+              <w:spacing w:after="160" w:line="259" w:lineRule="auto"/>
+            </w:pPr>
+            <w:r>
+              <w:t xml:space="preserve">Créer l’écran – </w:t>
+            </w:r>
+            <w:r>
+              <w:t>Test</w:t>
+            </w:r>
+          </w:p>
+        </w:tc>
+      </w:tr>
+      <w:tr>
+        <w:tc>
+          <w:tcPr>
+            <w:tcW w:w="704" w:type="dxa"/>
+          </w:tcPr>
+          <w:p>
+            <w:pPr>
+              <w:spacing w:after="160" w:line="259" w:lineRule="auto"/>
+            </w:pPr>
+            <w:r>
+              <w:t>Objets utilisés</w:t>
+            </w:r>
+          </w:p>
+        </w:tc>
+        <w:tc>
+          <w:tcPr>
+            <w:tcW w:w="8358" w:type="dxa"/>
+          </w:tcPr>
+          <w:p>
+            <w:pPr>
+              <w:spacing w:after="160" w:line="259" w:lineRule="auto"/>
+            </w:pPr>
+            <w:r>
+              <w:t xml:space="preserve">Test </w:t>
+            </w:r>
             <w:proofErr w:type="spellStart"/>
             <w:r>
-              <w:t>Txxx</w:t>
+              <w:t>LiaisonTest</w:t>
             </w:r>
             <w:proofErr w:type="spellEnd"/>
-          </w:p>
-        </w:tc>
-      </w:tr>
-      <w:tr>
-        <w:tc>
-          <w:tcPr>
-            <w:tcW w:w="704" w:type="dxa"/>
-          </w:tcPr>
-          <w:p>
-            <w:pPr>
-              <w:spacing w:after="160" w:line="259" w:lineRule="auto"/>
-            </w:pPr>
-            <w:r>
-              <w:t>Rubrique</w:t>
-            </w:r>
-          </w:p>
-        </w:tc>
-        <w:tc>
-          <w:tcPr>
-            <w:tcW w:w="8358" w:type="dxa"/>
-          </w:tcPr>
-          <w:p>
-            <w:pPr>
-              <w:spacing w:after="160" w:line="259" w:lineRule="auto"/>
-            </w:pPr>
-            <w:r>
-              <w:t xml:space="preserve">Création écran </w:t>
-            </w:r>
-          </w:p>
-        </w:tc>
-      </w:tr>
-      <w:tr>
-        <w:tc>
-          <w:tcPr>
-            <w:tcW w:w="704" w:type="dxa"/>
-          </w:tcPr>
-          <w:p>
-            <w:pPr>
-              <w:spacing w:after="160" w:line="259" w:lineRule="auto"/>
-            </w:pPr>
-            <w:r>
-              <w:t>Intitulé</w:t>
-            </w:r>
-          </w:p>
-        </w:tc>
-        <w:tc>
-          <w:tcPr>
-            <w:tcW w:w="8358" w:type="dxa"/>
-          </w:tcPr>
-          <w:p>
-            <w:pPr>
-              <w:spacing w:after="160" w:line="259" w:lineRule="auto"/>
-            </w:pPr>
-            <w:r>
-              <w:t>Créer l’écran – {nom de l’écran}</w:t>
-            </w:r>
-          </w:p>
-        </w:tc>
-      </w:tr>
-      <w:tr>
-        <w:tc>
-          <w:tcPr>
-            <w:tcW w:w="704" w:type="dxa"/>
-          </w:tcPr>
-          <w:p>
-            <w:pPr>
-              <w:spacing w:after="160" w:line="259" w:lineRule="auto"/>
-            </w:pPr>
-            <w:r>
-              <w:lastRenderedPageBreak/>
-              <w:t>Objets utilisés</w:t>
-            </w:r>
-          </w:p>
-        </w:tc>
-        <w:tc>
-          <w:tcPr>
-            <w:tcW w:w="8358" w:type="dxa"/>
-          </w:tcPr>
-          <w:p>
-            <w:pPr>
-              <w:spacing w:after="160" w:line="259" w:lineRule="auto"/>
-            </w:pPr>
-            <w:r>
-              <w:t>{Liste des objets utilisés dans l’écran}</w:t>
-            </w:r>
           </w:p>
         </w:tc>
       </w:tr>
@@ -2214,23 +2372,201 @@
               <w:rPr>
                 <w:highlight w:val="green"/>
               </w:rPr>
-              <w:t>{Ecran/composant déjà créé}</w:t>
-            </w:r>
-          </w:p>
-          <w:p>
-            <w:pPr>
-              <w:numPr>
-                <w:ilvl w:val="0"/>
-                <w:numId w:val="1"/>
-              </w:numPr>
-              <w:contextualSpacing/>
-            </w:pPr>
-            <w:r>
+              <w:t>Barre de navigation</w:t>
+            </w:r>
+          </w:p>
+        </w:tc>
+      </w:tr>
+      <w:tr>
+        <w:tc>
+          <w:tcPr>
+            <w:tcW w:w="704" w:type="dxa"/>
+          </w:tcPr>
+          <w:p>
+            <w:pPr>
+              <w:spacing w:after="160" w:line="259" w:lineRule="auto"/>
+            </w:pPr>
+            <w:r>
+              <w:t>Description</w:t>
+            </w:r>
+          </w:p>
+        </w:tc>
+        <w:tc>
+          <w:tcPr>
+            <w:tcW w:w="8358" w:type="dxa"/>
+          </w:tcPr>
+          <w:p>
+            <w:pPr>
+              <w:spacing w:after="160" w:line="259" w:lineRule="auto"/>
+            </w:pPr>
+            <w:r>
+              <w:t>Informations affichées :</w:t>
+            </w:r>
+          </w:p>
+          <w:p>
+            <w:pPr>
+              <w:spacing w:after="160" w:line="259" w:lineRule="auto"/>
+            </w:pPr>
+            <w:r>
+              <w:t xml:space="preserve"> </w:t>
+            </w:r>
+            <w:r>
+              <w:t>Liste des tests</w:t>
+            </w:r>
+          </w:p>
+          <w:p>
+            <w:pPr>
+              <w:spacing w:line="259" w:lineRule="auto"/>
+              <w:ind w:left="1416"/>
+            </w:pPr>
+            <w:r>
+              <w:t>id</w:t>
+            </w:r>
+          </w:p>
+          <w:p>
+            <w:pPr>
+              <w:spacing w:line="259" w:lineRule="auto"/>
+              <w:ind w:left="1416"/>
+            </w:pPr>
+            <w:r>
+              <w:t>Label</w:t>
+            </w:r>
+          </w:p>
+          <w:p>
+            <w:pPr>
+              <w:spacing w:line="259" w:lineRule="auto"/>
+              <w:ind w:left="1416"/>
+            </w:pPr>
+            <w:r>
+              <w:t>Re</w:t>
+            </w:r>
+          </w:p>
+          <w:p>
+            <w:pPr>
+              <w:spacing w:line="259" w:lineRule="auto"/>
+              <w:ind w:left="1416"/>
+            </w:pPr>
+            <w:r>
+              <w:t>Onetoonebis.id</w:t>
+            </w:r>
+          </w:p>
+          <w:p>
+            <w:pPr>
+              <w:spacing w:line="259" w:lineRule="auto"/>
+              <w:ind w:left="1416"/>
+            </w:pPr>
+            <w:r>
+              <w:t>[</w:t>
+            </w:r>
+            <w:r>
+              <w:t>Onetomanybis.id</w:t>
+            </w:r>
+            <w:r>
+              <w:t>]</w:t>
+            </w:r>
+          </w:p>
+          <w:p>
+            <w:pPr>
+              <w:spacing w:line="259" w:lineRule="auto"/>
+              <w:ind w:left="1416"/>
+            </w:pPr>
+            <w:r>
+              <w:lastRenderedPageBreak/>
+              <w:t>Manytoonebis.id</w:t>
+            </w:r>
+          </w:p>
+          <w:p>
+            <w:pPr>
+              <w:spacing w:line="259" w:lineRule="auto"/>
+              <w:ind w:left="1416"/>
+            </w:pPr>
+          </w:p>
+          <w:p>
+            <w:pPr>
+              <w:spacing w:line="259" w:lineRule="auto"/>
+            </w:pPr>
+            <w:r>
+              <w:t xml:space="preserve">Liste des </w:t>
+            </w:r>
+            <w:proofErr w:type="spellStart"/>
+            <w:r>
+              <w:t>LiaisonTest</w:t>
+            </w:r>
+            <w:proofErr w:type="spellEnd"/>
+          </w:p>
+          <w:p>
+            <w:pPr>
+              <w:spacing w:line="259" w:lineRule="auto"/>
+              <w:ind w:left="1416"/>
+            </w:pPr>
+            <w:r>
+              <w:t>id</w:t>
+            </w:r>
+          </w:p>
+          <w:p>
+            <w:pPr>
+              <w:spacing w:line="259" w:lineRule="auto"/>
+              <w:ind w:left="1416"/>
               <w:rPr>
-                <w:highlight w:val="red"/>
+                <w:lang w:val="en-US"/>
               </w:rPr>
-              <w:t>{Ecran/composant non créé}</w:t>
-            </w:r>
+            </w:pPr>
+            <w:r>
+              <w:rPr>
+                <w:lang w:val="en-US"/>
+              </w:rPr>
+              <w:t>Onetoone.id</w:t>
+            </w:r>
+          </w:p>
+          <w:p>
+            <w:pPr>
+              <w:spacing w:line="259" w:lineRule="auto"/>
+              <w:ind w:left="1416"/>
+              <w:rPr>
+                <w:lang w:val="en-US"/>
+              </w:rPr>
+            </w:pPr>
+            <w:r>
+              <w:rPr>
+                <w:lang w:val="en-US"/>
+              </w:rPr>
+              <w:t>Onetomany.id</w:t>
+            </w:r>
+          </w:p>
+          <w:p>
+            <w:pPr>
+              <w:spacing w:line="259" w:lineRule="auto"/>
+              <w:ind w:left="1416"/>
+              <w:rPr>
+                <w:lang w:val="en-US"/>
+              </w:rPr>
+            </w:pPr>
+            <w:r>
+              <w:rPr>
+                <w:lang w:val="en-US"/>
+              </w:rPr>
+              <w:t>[</w:t>
+            </w:r>
+            <w:r>
+              <w:rPr>
+                <w:lang w:val="en-US"/>
+              </w:rPr>
+              <w:t>Manytoone.id</w:t>
+            </w:r>
+            <w:r>
+              <w:rPr>
+                <w:lang w:val="en-US"/>
+              </w:rPr>
+              <w:t>]</w:t>
+            </w:r>
+          </w:p>
+          <w:p>
+            <w:pPr>
+              <w:spacing w:line="259" w:lineRule="auto"/>
+              <w:rPr>
+                <w:lang w:val="en-US"/>
+              </w:rPr>
+            </w:pPr>
           </w:p>
         </w:tc>
       </w:tr>
@@ -2244,7 +2580,8 @@
               <w:spacing w:after="160" w:line="259" w:lineRule="auto"/>
             </w:pPr>
             <w:r>
-              <w:t>Description</w:t>
+              <w:lastRenderedPageBreak/>
+              <w:t>Maquette</w:t>
             </w:r>
           </w:p>
         </w:tc>
@@ -2255,142 +2592,62 @@
           <w:p>
             <w:pPr>
               <w:spacing w:after="160" w:line="259" w:lineRule="auto"/>
-            </w:pPr>
-            <w:r>
-              <w:t>Informations affichées :</w:t>
-            </w:r>
-          </w:p>
-          <w:p>
-            <w:pPr>
-              <w:spacing w:after="160" w:line="259" w:lineRule="auto"/>
-            </w:pPr>
-            <w:r>
-              <w:t xml:space="preserve"> {Liste des champs non modifiables affichés dans l’écran}</w:t>
-            </w:r>
-          </w:p>
-          <w:p>
-            <w:pPr>
-              <w:spacing w:after="160" w:line="259" w:lineRule="auto"/>
-              <w:ind w:left="708"/>
-            </w:pPr>
-            <w:r>
-              <w:t>{Nom de l’objet}</w:t>
-            </w:r>
-          </w:p>
-          <w:p>
-            <w:pPr>
-              <w:spacing w:after="160" w:line="259" w:lineRule="auto"/>
-              <w:ind w:left="1416"/>
-            </w:pPr>
-            <w:r>
-              <w:t>{Champ 1}</w:t>
-            </w:r>
-          </w:p>
-          <w:p>
-            <w:pPr>
-              <w:spacing w:after="160" w:line="259" w:lineRule="auto"/>
-            </w:pPr>
-          </w:p>
-          <w:p>
-            <w:pPr>
-              <w:spacing w:after="160" w:line="259" w:lineRule="auto"/>
-            </w:pPr>
-            <w:r>
-              <w:t>Champs affichés :</w:t>
-            </w:r>
-          </w:p>
-          <w:p>
-            <w:pPr>
-              <w:spacing w:after="160" w:line="259" w:lineRule="auto"/>
-            </w:pPr>
-            <w:r>
-              <w:t xml:space="preserve"> {Liste des champs modifiables affichés dans l’écran}</w:t>
-            </w:r>
-          </w:p>
-          <w:p>
-            <w:pPr>
-              <w:spacing w:after="160" w:line="259" w:lineRule="auto"/>
-              <w:ind w:left="708"/>
-            </w:pPr>
-            <w:r>
-              <w:t>{Nom de l’objet}</w:t>
-            </w:r>
-          </w:p>
-          <w:p>
-            <w:pPr>
-              <w:spacing w:after="160" w:line="259" w:lineRule="auto"/>
-              <w:ind w:left="1416"/>
-            </w:pPr>
-            <w:r>
-              <w:t>{Champ 1}</w:t>
-            </w:r>
-          </w:p>
-          <w:p>
-            <w:pPr>
-              <w:spacing w:after="160" w:line="259" w:lineRule="auto"/>
-            </w:pPr>
-          </w:p>
-          <w:p>
-            <w:pPr>
-              <w:spacing w:after="160" w:line="259" w:lineRule="auto"/>
-            </w:pPr>
-            <w:r>
-              <w:t xml:space="preserve">Actions : </w:t>
-            </w:r>
-          </w:p>
-          <w:p>
-            <w:pPr>
-              <w:spacing w:after="160" w:line="259" w:lineRule="auto"/>
-            </w:pPr>
-            <w:r>
-              <w:t>{Liste des boutons d’action affichés dans l’écran}</w:t>
-            </w:r>
-          </w:p>
-          <w:p>
-            <w:pPr>
-              <w:spacing w:after="160" w:line="259" w:lineRule="auto"/>
-              <w:ind w:left="708"/>
-            </w:pPr>
-            <w:r>
-              <w:t>{Libellé du bouton/nom de l’action} : {Description de l’action}</w:t>
-            </w:r>
-          </w:p>
-          <w:p>
-            <w:pPr>
-              <w:spacing w:after="160" w:line="259" w:lineRule="auto"/>
-            </w:pPr>
-          </w:p>
-          <w:p>
-            <w:pPr>
-              <w:spacing w:after="160" w:line="259" w:lineRule="auto"/>
-            </w:pPr>
-            <w:r>
-              <w:t>Liens :</w:t>
-            </w:r>
-          </w:p>
-          <w:p>
-            <w:pPr>
-              <w:spacing w:after="160" w:line="259" w:lineRule="auto"/>
-            </w:pPr>
-            <w:r>
-              <w:t>{Liste des boutons de redirection affichés dans l’écran}</w:t>
-            </w:r>
-          </w:p>
-          <w:p>
-            <w:pPr>
-              <w:spacing w:after="160" w:line="259" w:lineRule="auto"/>
-              <w:ind w:left="708"/>
-            </w:pPr>
-            <w:r>
-              <w:t>{Libellé du bouton/nom de la redirection} : {Ecran de destination}</w:t>
-            </w:r>
-          </w:p>
-          <w:p>
-            <w:pPr>
-              <w:spacing w:after="160" w:line="259" w:lineRule="auto"/>
-            </w:pPr>
-          </w:p>
-        </w:tc>
+              <w:jc w:val="center"/>
+            </w:pPr>
+            <w:r>
+              <w:rPr>
+                <w:noProof/>
+              </w:rPr>
+              <w:drawing>
+                <wp:inline distT="0" distB="0" distL="0" distR="0" wp14:anchorId="488CEA3E" wp14:editId="539C26EA">
+                  <wp:extent cx="2257425" cy="3068502"/>
+                  <wp:effectExtent l="0" t="0" r="0" b="0"/>
+                  <wp:docPr id="4" name="Image 4"/>
+                  <wp:cNvGraphicFramePr>
+                    <a:graphicFrameLocks xmlns:a="http://schemas.openxmlformats.org/drawingml/2006/main" noChangeAspect="1"/>
+                  </wp:cNvGraphicFramePr>
+                  <a:graphic xmlns:a="http://schemas.openxmlformats.org/drawingml/2006/main">
+                    <a:graphicData uri="http://schemas.openxmlformats.org/drawingml/2006/picture">
+                      <pic:pic xmlns:pic="http://schemas.openxmlformats.org/drawingml/2006/picture">
+                        <pic:nvPicPr>
+                          <pic:cNvPr id="0" name="Picture 4"/>
+                          <pic:cNvPicPr>
+                            <a:picLocks noChangeAspect="1" noChangeArrowheads="1"/>
+                          </pic:cNvPicPr>
+                        </pic:nvPicPr>
+                        <pic:blipFill>
+                          <a:blip r:embed="rId9" cstate="print">
+                            <a:extLst>
+                              <a:ext uri="{28A0092B-C50C-407E-A947-70E740481C1C}">
+                                <a14:useLocalDpi xmlns:a14="http://schemas.microsoft.com/office/drawing/2010/main" val="0"/>
+                              </a:ext>
+                            </a:extLst>
+                          </a:blip>
+                          <a:srcRect/>
+                          <a:stretch>
+                            <a:fillRect/>
+                          </a:stretch>
+                        </pic:blipFill>
+                        <pic:spPr bwMode="auto">
+                          <a:xfrm>
+                            <a:off x="0" y="0"/>
+                            <a:ext cx="2268895" cy="3084093"/>
+                          </a:xfrm>
+                          <a:prstGeom prst="rect">
+                            <a:avLst/>
+                          </a:prstGeom>
+                          <a:noFill/>
+                        </pic:spPr>
+                      </pic:pic>
+                    </a:graphicData>
+                  </a:graphic>
+                </wp:inline>
+              </w:drawing>
+            </w:r>
+          </w:p>
+        </w:tc>
+        <w:bookmarkStart w:id="0" w:name="_GoBack"/>
+        <w:bookmarkEnd w:id="0"/>
       </w:tr>
       <w:tr>
         <w:tc>
@@ -2402,7 +2659,7 @@
               <w:spacing w:after="160" w:line="259" w:lineRule="auto"/>
             </w:pPr>
             <w:r>
-              <w:t>Maquette</w:t>
+              <w:t>RG</w:t>
             </w:r>
           </w:p>
         </w:tc>
@@ -2430,7 +2687,7 @@
               <w:spacing w:after="160" w:line="259" w:lineRule="auto"/>
             </w:pPr>
             <w:r>
-              <w:t>RG</w:t>
+              <w:t>Commentaires</w:t>
             </w:r>
           </w:p>
         </w:tc>
@@ -2443,44 +2700,13 @@
               <w:spacing w:after="160" w:line="259" w:lineRule="auto"/>
             </w:pPr>
             <w:r>
-              <w:t>RG x : {Description de la RG}</w:t>
-            </w:r>
-          </w:p>
-        </w:tc>
-      </w:tr>
-      <w:tr>
-        <w:tc>
-          <w:tcPr>
-            <w:tcW w:w="704" w:type="dxa"/>
-          </w:tcPr>
-          <w:p>
-            <w:pPr>
-              <w:spacing w:after="160" w:line="259" w:lineRule="auto"/>
-            </w:pPr>
-            <w:r>
-              <w:t>Commentaires</w:t>
-            </w:r>
-          </w:p>
-        </w:tc>
-        <w:tc>
-          <w:tcPr>
-            <w:tcW w:w="8358" w:type="dxa"/>
-          </w:tcPr>
-          <w:p>
-            <w:pPr>
-              <w:spacing w:after="160" w:line="259" w:lineRule="auto"/>
-            </w:pPr>
-            <w:r>
               <w:t>--</w:t>
             </w:r>
           </w:p>
         </w:tc>
       </w:tr>
     </w:tbl>
-    <w:p>
-      <w:bookmarkStart w:id="0" w:name="_GoBack"/>
-      <w:bookmarkEnd w:id="0"/>
-    </w:p>
+    <w:p/>
     <w:p>
       <w:pPr>
         <w:keepNext/>
@@ -2653,7 +2879,6 @@
               <w:spacing w:after="160" w:line="259" w:lineRule="auto"/>
             </w:pPr>
             <w:r>
-              <w:lastRenderedPageBreak/>
               <w:t>Transverse</w:t>
             </w:r>
           </w:p>
@@ -2919,6 +3144,7 @@
           <w:sz w:val="32"/>
           <w:szCs w:val="32"/>
         </w:rPr>
+        <w:lastRenderedPageBreak/>
         <w:t>Retours</w:t>
       </w:r>
     </w:p>
@@ -7504,7 +7730,7 @@
 </file>
 
 <file path=customXml/itemProps1.xml><?xml version="1.0" encoding="utf-8"?>
-<ds:datastoreItem xmlns:ds="http://schemas.openxmlformats.org/officeDocument/2006/customXml" ds:itemID="{4A1478A2-44E1-4689-93FE-E22196981B5B}">
+<ds:datastoreItem xmlns:ds="http://schemas.openxmlformats.org/officeDocument/2006/customXml" ds:itemID="{BE4629E2-0950-4C8E-A3AB-08F7865A674C}">
   <ds:schemaRefs>
     <ds:schemaRef ds:uri="http://schemas.openxmlformats.org/officeDocument/2006/bibliography"/>
   </ds:schemaRefs>

</xml_diff>

<commit_message>
[T008][T009][T010] ajout des classes pojo, repo, services, controller pour sim et famille
</commit_message>
<xml_diff>
--- a/src/main/resources/bl.docx
+++ b/src/main/resources/bl.docx
@@ -77,7 +77,10 @@
               <w:t>T</w:t>
             </w:r>
             <w:r>
-              <w:t>009</w:t>
+              <w:t>00</w:t>
+            </w:r>
+            <w:r>
+              <w:t>8</w:t>
             </w:r>
           </w:p>
         </w:tc>
@@ -599,21 +602,7 @@
               <w:rPr>
                 <w:lang w:val="en-US"/>
               </w:rPr>
-              <w:t xml:space="preserve">RG 008_3 : </w:t>
-            </w:r>
-            <w:proofErr w:type="spellStart"/>
-            <w:r>
-              <w:rPr>
-                <w:lang w:val="en-US"/>
-              </w:rPr>
-              <w:t>Enum</w:t>
-            </w:r>
-            <w:proofErr w:type="spellEnd"/>
-            <w:r>
-              <w:rPr>
-                <w:lang w:val="en-US"/>
-              </w:rPr>
-              <w:t xml:space="preserve"> : </w:t>
+              <w:t xml:space="preserve">RG 008_3 : Enum : </w:t>
             </w:r>
             <w:r>
               <w:rPr>
@@ -1046,13 +1035,19 @@
               <w:spacing w:after="160" w:line="259" w:lineRule="auto"/>
             </w:pPr>
             <w:r>
-              <w:t>Oui – T</w:t>
+              <w:t xml:space="preserve">Oui – </w:t>
             </w:r>
             <w:r>
               <w:rPr>
                 <w:highlight w:val="yellow"/>
               </w:rPr>
-              <w:t>0xx</w:t>
+              <w:t>T0</w:t>
+            </w:r>
+            <w:r>
+              <w:rPr>
+                <w:highlight w:val="yellow"/>
+              </w:rPr>
+              <w:t>17</w:t>
             </w:r>
           </w:p>
         </w:tc>
@@ -1218,7 +1213,7 @@
               <w:spacing w:after="160" w:line="259" w:lineRule="auto"/>
             </w:pPr>
             <w:r>
-              <w:t>Attributs simples :</w:t>
+              <w:t>Attributs complexes :</w:t>
             </w:r>
           </w:p>
           <w:p>
@@ -1227,7 +1222,7 @@
               <w:ind w:left="708"/>
             </w:pPr>
             <w:r>
-              <w:t>{Nom de l’attribut ajouté/supprimé/modifié} – {Type objet} – {Description}</w:t>
+              <w:t>Famille – Famille - *_1 – famille actuelle</w:t>
             </w:r>
           </w:p>
           <w:p>
@@ -1235,48 +1230,14 @@
               <w:spacing w:after="160" w:line="259" w:lineRule="auto"/>
               <w:ind w:left="708"/>
             </w:pPr>
+            <w:proofErr w:type="spellStart"/>
             <w:r>
               <w:lastRenderedPageBreak/>
-              <w:t>Famille – Famille - *_1 – famille actuelle</w:t>
-            </w:r>
-          </w:p>
-          <w:p>
-            <w:pPr>
-              <w:spacing w:after="160" w:line="259" w:lineRule="auto"/>
-              <w:ind w:left="708"/>
-            </w:pPr>
-            <w:proofErr w:type="spellStart"/>
-            <w:r>
               <w:t>familleOrigine</w:t>
             </w:r>
             <w:proofErr w:type="spellEnd"/>
             <w:r>
               <w:t xml:space="preserve"> – Famille - *_1 – famille d’origine</w:t>
-            </w:r>
-            <w:bookmarkStart w:id="0" w:name="_GoBack"/>
-            <w:bookmarkEnd w:id="0"/>
-          </w:p>
-          <w:p>
-            <w:pPr>
-              <w:spacing w:after="160" w:line="259" w:lineRule="auto"/>
-              <w:ind w:left="708"/>
-            </w:pPr>
-          </w:p>
-          <w:p>
-            <w:pPr>
-              <w:spacing w:after="160" w:line="259" w:lineRule="auto"/>
-            </w:pPr>
-            <w:r>
-              <w:t>Attributs complexes :</w:t>
-            </w:r>
-          </w:p>
-          <w:p>
-            <w:pPr>
-              <w:spacing w:after="160" w:line="259" w:lineRule="auto"/>
-              <w:ind w:left="708"/>
-            </w:pPr>
-            <w:r>
-              <w:t>{Nom de l’attribut ajouté/supprimé/modifié} – {Nom de l’objet} – {Type de liaison} – {Description}</w:t>
             </w:r>
           </w:p>
           <w:p>
@@ -1311,7 +1272,7 @@
               <w:spacing w:after="160" w:line="259" w:lineRule="auto"/>
             </w:pPr>
             <w:r>
-              <w:t>RG x : {Description de la RG}</w:t>
+              <w:t>--</w:t>
             </w:r>
           </w:p>
         </w:tc>
@@ -1339,15 +1300,431 @@
               <w:spacing w:after="160" w:line="259" w:lineRule="auto"/>
             </w:pPr>
             <w:r>
-              <w:t xml:space="preserve">{Oui - </w:t>
-            </w:r>
+              <w:t xml:space="preserve">Oui </w:t>
+            </w:r>
+            <w:r>
+              <w:t>–</w:t>
+            </w:r>
+            <w:r>
+              <w:t xml:space="preserve"> </w:t>
+            </w:r>
+            <w:r>
+              <w:rPr>
+                <w:highlight w:val="yellow"/>
+              </w:rPr>
+              <w:t>T</w:t>
+            </w:r>
+            <w:r>
+              <w:rPr>
+                <w:highlight w:val="yellow"/>
+              </w:rPr>
+              <w:t>01</w:t>
+            </w:r>
+            <w:r>
+              <w:rPr>
+                <w:highlight w:val="yellow"/>
+              </w:rPr>
+              <w:t>6</w:t>
+            </w:r>
+          </w:p>
+        </w:tc>
+      </w:tr>
+    </w:tbl>
+    <w:p/>
+    <w:p>
+      <w:pPr>
+        <w:pStyle w:val="Titre2"/>
+      </w:pPr>
+      <w:r>
+        <w:t>T010</w:t>
+      </w:r>
+    </w:p>
+    <w:tbl>
+      <w:tblPr>
+        <w:tblStyle w:val="Grilledutableau"/>
+        <w:tblW w:w="0" w:type="auto"/>
+        <w:tblLook w:val="04A0" w:firstRow="1" w:lastRow="0" w:firstColumn="1" w:lastColumn="0" w:noHBand="0" w:noVBand="1"/>
+      </w:tblPr>
+      <w:tblGrid>
+        <w:gridCol w:w="1528"/>
+        <w:gridCol w:w="7534"/>
+      </w:tblGrid>
+      <w:tr>
+        <w:tc>
+          <w:tcPr>
+            <w:tcW w:w="704" w:type="dxa"/>
+          </w:tcPr>
+          <w:p>
+            <w:pPr>
+              <w:spacing w:after="160" w:line="259" w:lineRule="auto"/>
+            </w:pPr>
+            <w:r>
+              <w:t>Ticket</w:t>
+            </w:r>
+          </w:p>
+        </w:tc>
+        <w:tc>
+          <w:tcPr>
+            <w:tcW w:w="8358" w:type="dxa"/>
+          </w:tcPr>
+          <w:p>
+            <w:pPr>
+              <w:spacing w:after="160" w:line="259" w:lineRule="auto"/>
+            </w:pPr>
+            <w:r>
+              <w:t>T</w:t>
+            </w:r>
+            <w:r>
+              <w:t>010</w:t>
+            </w:r>
+          </w:p>
+        </w:tc>
+      </w:tr>
+      <w:tr>
+        <w:tc>
+          <w:tcPr>
+            <w:tcW w:w="704" w:type="dxa"/>
+          </w:tcPr>
+          <w:p>
+            <w:pPr>
+              <w:spacing w:after="160" w:line="259" w:lineRule="auto"/>
+            </w:pPr>
+            <w:r>
+              <w:t>Rubrique</w:t>
+            </w:r>
+          </w:p>
+        </w:tc>
+        <w:tc>
+          <w:tcPr>
+            <w:tcW w:w="8358" w:type="dxa"/>
+          </w:tcPr>
+          <w:p>
+            <w:pPr>
+              <w:spacing w:after="160" w:line="259" w:lineRule="auto"/>
+            </w:pPr>
+            <w:r>
+              <w:t xml:space="preserve">Création écran </w:t>
+            </w:r>
+          </w:p>
+        </w:tc>
+      </w:tr>
+      <w:tr>
+        <w:tc>
+          <w:tcPr>
+            <w:tcW w:w="704" w:type="dxa"/>
+          </w:tcPr>
+          <w:p>
+            <w:pPr>
+              <w:spacing w:after="160" w:line="259" w:lineRule="auto"/>
+            </w:pPr>
+            <w:r>
+              <w:t>Intitulé</w:t>
+            </w:r>
+          </w:p>
+        </w:tc>
+        <w:tc>
+          <w:tcPr>
+            <w:tcW w:w="8358" w:type="dxa"/>
+          </w:tcPr>
+          <w:p>
+            <w:pPr>
+              <w:spacing w:after="160" w:line="259" w:lineRule="auto"/>
+            </w:pPr>
+            <w:r>
+              <w:t xml:space="preserve">Créer l’écran – </w:t>
+            </w:r>
+            <w:r>
+              <w:t>liste famille</w:t>
+            </w:r>
+          </w:p>
+        </w:tc>
+      </w:tr>
+      <w:tr>
+        <w:tc>
+          <w:tcPr>
+            <w:tcW w:w="704" w:type="dxa"/>
+          </w:tcPr>
+          <w:p>
+            <w:pPr>
+              <w:spacing w:after="160" w:line="259" w:lineRule="auto"/>
+            </w:pPr>
+            <w:r>
+              <w:t>Objets utilisés</w:t>
+            </w:r>
+          </w:p>
+        </w:tc>
+        <w:tc>
+          <w:tcPr>
+            <w:tcW w:w="8358" w:type="dxa"/>
+          </w:tcPr>
+          <w:p>
+            <w:pPr>
+              <w:spacing w:after="160" w:line="259" w:lineRule="auto"/>
+            </w:pPr>
+            <w:r>
+              <w:t>Famille</w:t>
+            </w:r>
+          </w:p>
+        </w:tc>
+      </w:tr>
+      <w:tr>
+        <w:tc>
+          <w:tcPr>
+            <w:tcW w:w="704" w:type="dxa"/>
+          </w:tcPr>
+          <w:p>
+            <w:pPr>
+              <w:spacing w:after="160" w:line="259" w:lineRule="auto"/>
+            </w:pPr>
+            <w:r>
+              <w:t>Accès</w:t>
+            </w:r>
+          </w:p>
+        </w:tc>
+        <w:tc>
+          <w:tcPr>
+            <w:tcW w:w="8358" w:type="dxa"/>
+          </w:tcPr>
+          <w:p>
+            <w:pPr>
+              <w:spacing w:after="160" w:line="259" w:lineRule="auto"/>
+            </w:pPr>
+            <w:r>
+              <w:t>Accès depuis :</w:t>
+            </w:r>
+          </w:p>
+          <w:p>
+            <w:pPr>
+              <w:numPr>
+                <w:ilvl w:val="0"/>
+                <w:numId w:val="1"/>
+              </w:numPr>
+              <w:contextualSpacing/>
+            </w:pPr>
+            <w:r>
+              <w:rPr>
+                <w:highlight w:val="green"/>
+              </w:rPr>
+              <w:t>Barre de navigation</w:t>
+            </w:r>
+          </w:p>
+        </w:tc>
+      </w:tr>
+      <w:tr>
+        <w:tc>
+          <w:tcPr>
+            <w:tcW w:w="704" w:type="dxa"/>
+          </w:tcPr>
+          <w:p>
+            <w:pPr>
+              <w:spacing w:after="160" w:line="259" w:lineRule="auto"/>
+            </w:pPr>
+            <w:r>
+              <w:t>Description</w:t>
+            </w:r>
+          </w:p>
+        </w:tc>
+        <w:tc>
+          <w:tcPr>
+            <w:tcW w:w="8358" w:type="dxa"/>
+          </w:tcPr>
+          <w:p>
+            <w:pPr>
+              <w:spacing w:after="160" w:line="259" w:lineRule="auto"/>
+            </w:pPr>
+            <w:r>
+              <w:t>Informations affichées :</w:t>
+            </w:r>
+          </w:p>
+          <w:p>
+            <w:pPr>
+              <w:spacing w:after="160" w:line="259" w:lineRule="auto"/>
+            </w:pPr>
+            <w:r>
+              <w:t>Liste des familles :</w:t>
+            </w:r>
+          </w:p>
+          <w:p>
+            <w:pPr>
+              <w:spacing w:line="259" w:lineRule="auto"/>
+            </w:pPr>
+            <w:r>
+              <w:t>Famille.id</w:t>
+            </w:r>
+          </w:p>
+          <w:p>
+            <w:pPr>
+              <w:spacing w:line="259" w:lineRule="auto"/>
+            </w:pPr>
             <w:proofErr w:type="spellStart"/>
             <w:r>
-              <w:t>Txxx</w:t>
+              <w:t>Famille.nom</w:t>
             </w:r>
             <w:proofErr w:type="spellEnd"/>
-            <w:r>
-              <w:t>/Non}</w:t>
+          </w:p>
+          <w:p>
+            <w:pPr>
+              <w:spacing w:line="259" w:lineRule="auto"/>
+            </w:pPr>
+            <w:proofErr w:type="spellStart"/>
+            <w:r>
+              <w:t>Famille.generation</w:t>
+            </w:r>
+            <w:proofErr w:type="spellEnd"/>
+          </w:p>
+          <w:p>
+            <w:pPr>
+              <w:spacing w:line="259" w:lineRule="auto"/>
+            </w:pPr>
+            <w:proofErr w:type="spellStart"/>
+            <w:r>
+              <w:t>Famille.chef.prenom</w:t>
+            </w:r>
+            <w:proofErr w:type="spellEnd"/>
+            <w:r>
+              <w:t xml:space="preserve"> </w:t>
+            </w:r>
+            <w:proofErr w:type="spellStart"/>
+            <w:r>
+              <w:t>Famille.chef.nom</w:t>
+            </w:r>
+            <w:proofErr w:type="spellEnd"/>
+          </w:p>
+          <w:p>
+            <w:pPr>
+              <w:spacing w:after="160" w:line="259" w:lineRule="auto"/>
+            </w:pPr>
+          </w:p>
+        </w:tc>
+      </w:tr>
+      <w:tr>
+        <w:tc>
+          <w:tcPr>
+            <w:tcW w:w="704" w:type="dxa"/>
+          </w:tcPr>
+          <w:p>
+            <w:pPr>
+              <w:spacing w:after="160" w:line="259" w:lineRule="auto"/>
+            </w:pPr>
+            <w:r>
+              <w:t>Maquette</w:t>
+            </w:r>
+          </w:p>
+        </w:tc>
+        <w:tc>
+          <w:tcPr>
+            <w:tcW w:w="8358" w:type="dxa"/>
+          </w:tcPr>
+          <w:p>
+            <w:pPr>
+              <w:spacing w:after="160" w:line="259" w:lineRule="auto"/>
+              <w:jc w:val="center"/>
+            </w:pPr>
+            <w:r>
+              <w:rPr>
+                <w:noProof/>
+              </w:rPr>
+              <w:drawing>
+                <wp:inline distT="0" distB="0" distL="0" distR="0" wp14:anchorId="0E44AE24" wp14:editId="613576A9">
+                  <wp:extent cx="1857375" cy="2524717"/>
+                  <wp:effectExtent l="0" t="0" r="0" b="9525"/>
+                  <wp:docPr id="15" name="Image 15"/>
+                  <wp:cNvGraphicFramePr>
+                    <a:graphicFrameLocks xmlns:a="http://schemas.openxmlformats.org/drawingml/2006/main" noChangeAspect="1"/>
+                  </wp:cNvGraphicFramePr>
+                  <a:graphic xmlns:a="http://schemas.openxmlformats.org/drawingml/2006/main">
+                    <a:graphicData uri="http://schemas.openxmlformats.org/drawingml/2006/picture">
+                      <pic:pic xmlns:pic="http://schemas.openxmlformats.org/drawingml/2006/picture">
+                        <pic:nvPicPr>
+                          <pic:cNvPr id="0" name="Picture 3"/>
+                          <pic:cNvPicPr>
+                            <a:picLocks noChangeAspect="1" noChangeArrowheads="1"/>
+                          </pic:cNvPicPr>
+                        </pic:nvPicPr>
+                        <pic:blipFill>
+                          <a:blip r:embed="rId6" cstate="print">
+                            <a:extLst>
+                              <a:ext uri="{28A0092B-C50C-407E-A947-70E740481C1C}">
+                                <a14:useLocalDpi xmlns:a14="http://schemas.microsoft.com/office/drawing/2010/main" val="0"/>
+                              </a:ext>
+                            </a:extLst>
+                          </a:blip>
+                          <a:srcRect/>
+                          <a:stretch>
+                            <a:fillRect/>
+                          </a:stretch>
+                        </pic:blipFill>
+                        <pic:spPr bwMode="auto">
+                          <a:xfrm>
+                            <a:off x="0" y="0"/>
+                            <a:ext cx="1861072" cy="2529742"/>
+                          </a:xfrm>
+                          <a:prstGeom prst="rect">
+                            <a:avLst/>
+                          </a:prstGeom>
+                          <a:noFill/>
+                        </pic:spPr>
+                      </pic:pic>
+                    </a:graphicData>
+                  </a:graphic>
+                </wp:inline>
+              </w:drawing>
+            </w:r>
+          </w:p>
+        </w:tc>
+      </w:tr>
+      <w:tr>
+        <w:tc>
+          <w:tcPr>
+            <w:tcW w:w="704" w:type="dxa"/>
+          </w:tcPr>
+          <w:p>
+            <w:pPr>
+              <w:spacing w:after="160" w:line="259" w:lineRule="auto"/>
+            </w:pPr>
+            <w:r>
+              <w:t>RG</w:t>
+            </w:r>
+          </w:p>
+        </w:tc>
+        <w:tc>
+          <w:tcPr>
+            <w:tcW w:w="8358" w:type="dxa"/>
+          </w:tcPr>
+          <w:p>
+            <w:pPr>
+              <w:spacing w:after="160" w:line="259" w:lineRule="auto"/>
+            </w:pPr>
+            <w:r>
+              <w:t>--</w:t>
+            </w:r>
+          </w:p>
+        </w:tc>
+      </w:tr>
+      <w:tr>
+        <w:tc>
+          <w:tcPr>
+            <w:tcW w:w="704" w:type="dxa"/>
+          </w:tcPr>
+          <w:p>
+            <w:pPr>
+              <w:spacing w:after="160" w:line="259" w:lineRule="auto"/>
+            </w:pPr>
+            <w:r>
+              <w:t>Commentaires</w:t>
+            </w:r>
+          </w:p>
+        </w:tc>
+        <w:tc>
+          <w:tcPr>
+            <w:tcW w:w="8358" w:type="dxa"/>
+          </w:tcPr>
+          <w:p>
+            <w:pPr>
+              <w:spacing w:after="160" w:line="259" w:lineRule="auto"/>
+            </w:pPr>
+            <w:r>
+              <w:t>--</w:t>
             </w:r>
           </w:p>
         </w:tc>
@@ -1991,7 +2368,6 @@
           <w:sz w:val="32"/>
           <w:szCs w:val="32"/>
         </w:rPr>
-        <w:lastRenderedPageBreak/>
         <w:t>Retours</w:t>
       </w:r>
     </w:p>
@@ -2328,6 +2704,7 @@
               <w:spacing w:after="160" w:line="259" w:lineRule="auto"/>
             </w:pPr>
             <w:r>
+              <w:lastRenderedPageBreak/>
               <w:t>Transverse</w:t>
             </w:r>
           </w:p>
@@ -5261,7 +5638,7 @@
                           </pic:cNvPicPr>
                         </pic:nvPicPr>
                         <pic:blipFill rotWithShape="1">
-                          <a:blip r:embed="rId6" cstate="print">
+                          <a:blip r:embed="rId7" cstate="print">
                             <a:extLst>
                               <a:ext uri="{28A0092B-C50C-407E-A947-70E740481C1C}">
                                 <a14:useLocalDpi xmlns:a14="http://schemas.microsoft.com/office/drawing/2010/main" val="0"/>
@@ -5605,7 +5982,7 @@
                           </pic:cNvPicPr>
                         </pic:nvPicPr>
                         <pic:blipFill>
-                          <a:blip r:embed="rId7" cstate="print">
+                          <a:blip r:embed="rId8" cstate="print">
                             <a:extLst>
                               <a:ext uri="{28A0092B-C50C-407E-A947-70E740481C1C}">
                                 <a14:useLocalDpi xmlns:a14="http://schemas.microsoft.com/office/drawing/2010/main" val="0"/>
@@ -5939,7 +6316,7 @@
                           </pic:cNvPicPr>
                         </pic:nvPicPr>
                         <pic:blipFill>
-                          <a:blip r:embed="rId8" cstate="print">
+                          <a:blip r:embed="rId9" cstate="print">
                             <a:extLst>
                               <a:ext uri="{28A0092B-C50C-407E-A947-70E740481C1C}">
                                 <a14:useLocalDpi xmlns:a14="http://schemas.microsoft.com/office/drawing/2010/main" val="0"/>
@@ -7559,7 +7936,7 @@
                           </pic:cNvPicPr>
                         </pic:nvPicPr>
                         <pic:blipFill>
-                          <a:blip r:embed="rId9" cstate="print">
+                          <a:blip r:embed="rId10" cstate="print">
                             <a:extLst>
                               <a:ext uri="{28A0092B-C50C-407E-A947-70E740481C1C}">
                                 <a14:useLocalDpi xmlns:a14="http://schemas.microsoft.com/office/drawing/2010/main" val="0"/>
@@ -9650,7 +10027,7 @@
 </file>
 
 <file path=customXml/itemProps1.xml><?xml version="1.0" encoding="utf-8"?>
-<ds:datastoreItem xmlns:ds="http://schemas.openxmlformats.org/officeDocument/2006/customXml" ds:itemID="{73754EDF-6D51-4616-9F2B-43F5B17E9B58}">
+<ds:datastoreItem xmlns:ds="http://schemas.openxmlformats.org/officeDocument/2006/customXml" ds:itemID="{04C41FF6-A304-4123-A0F9-9D16089EE3AE}">
   <ds:schemaRefs>
     <ds:schemaRef ds:uri="http://schemas.openxmlformats.org/officeDocument/2006/bibliography"/>
   </ds:schemaRefs>

</xml_diff>

<commit_message>
[T011] création de l'objet tour
</commit_message>
<xml_diff>
--- a/src/main/resources/bl.docx
+++ b/src/main/resources/bl.docx
@@ -2078,278 +2078,6 @@
         </w:tc>
       </w:tr>
     </w:tbl>
-    <w:p>
-      <w:pPr>
-        <w:pStyle w:val="Titre2"/>
-      </w:pPr>
-    </w:p>
-    <w:tbl>
-      <w:tblPr>
-        <w:tblStyle w:val="Grilledutableau"/>
-        <w:tblW w:w="0" w:type="auto"/>
-        <w:tblLook w:val="04A0" w:firstRow="1" w:lastRow="0" w:firstColumn="1" w:lastColumn="0" w:noHBand="0" w:noVBand="1"/>
-      </w:tblPr>
-      <w:tblGrid>
-        <w:gridCol w:w="1239"/>
-        <w:gridCol w:w="7823"/>
-      </w:tblGrid>
-      <w:tr>
-        <w:tc>
-          <w:tcPr>
-            <w:tcW w:w="1239" w:type="dxa"/>
-          </w:tcPr>
-          <w:p>
-            <w:pPr>
-              <w:spacing w:after="160" w:line="259" w:lineRule="auto"/>
-            </w:pPr>
-            <w:r>
-              <w:t>Ticket</w:t>
-            </w:r>
-          </w:p>
-        </w:tc>
-        <w:tc>
-          <w:tcPr>
-            <w:tcW w:w="7823" w:type="dxa"/>
-          </w:tcPr>
-          <w:p>
-            <w:pPr>
-              <w:spacing w:after="160" w:line="259" w:lineRule="auto"/>
-            </w:pPr>
-            <w:r>
-              <w:t>T</w:t>
-            </w:r>
-            <w:r>
-              <w:t>011b</w:t>
-            </w:r>
-          </w:p>
-        </w:tc>
-      </w:tr>
-      <w:tr>
-        <w:tc>
-          <w:tcPr>
-            <w:tcW w:w="1239" w:type="dxa"/>
-          </w:tcPr>
-          <w:p>
-            <w:pPr>
-              <w:spacing w:after="160" w:line="259" w:lineRule="auto"/>
-            </w:pPr>
-            <w:r>
-              <w:t>Rubrique</w:t>
-            </w:r>
-          </w:p>
-        </w:tc>
-        <w:tc>
-          <w:tcPr>
-            <w:tcW w:w="7823" w:type="dxa"/>
-          </w:tcPr>
-          <w:p>
-            <w:pPr>
-              <w:spacing w:after="160" w:line="259" w:lineRule="auto"/>
-            </w:pPr>
-            <w:r>
-              <w:t>Modification objet</w:t>
-            </w:r>
-          </w:p>
-        </w:tc>
-      </w:tr>
-      <w:tr>
-        <w:tc>
-          <w:tcPr>
-            <w:tcW w:w="1239" w:type="dxa"/>
-          </w:tcPr>
-          <w:p>
-            <w:pPr>
-              <w:spacing w:after="160" w:line="259" w:lineRule="auto"/>
-            </w:pPr>
-            <w:r>
-              <w:t>Intitulé</w:t>
-            </w:r>
-          </w:p>
-        </w:tc>
-        <w:tc>
-          <w:tcPr>
-            <w:tcW w:w="7823" w:type="dxa"/>
-          </w:tcPr>
-          <w:p>
-            <w:pPr>
-              <w:spacing w:after="160" w:line="259" w:lineRule="auto"/>
-            </w:pPr>
-            <w:r>
-              <w:t xml:space="preserve">Modifier l’objet </w:t>
-            </w:r>
-            <w:r>
-              <w:t>Famille</w:t>
-            </w:r>
-          </w:p>
-        </w:tc>
-      </w:tr>
-      <w:tr>
-        <w:tc>
-          <w:tcPr>
-            <w:tcW w:w="1239" w:type="dxa"/>
-          </w:tcPr>
-          <w:p>
-            <w:pPr>
-              <w:spacing w:after="160" w:line="259" w:lineRule="auto"/>
-            </w:pPr>
-            <w:r>
-              <w:t>Objet</w:t>
-            </w:r>
-          </w:p>
-          <w:p>
-            <w:pPr>
-              <w:spacing w:after="160" w:line="259" w:lineRule="auto"/>
-            </w:pPr>
-            <w:r>
-              <w:t>modifié</w:t>
-            </w:r>
-          </w:p>
-        </w:tc>
-        <w:tc>
-          <w:tcPr>
-            <w:tcW w:w="7823" w:type="dxa"/>
-          </w:tcPr>
-          <w:p>
-            <w:pPr>
-              <w:spacing w:after="160" w:line="259" w:lineRule="auto"/>
-            </w:pPr>
-            <w:r>
-              <w:t>Famille</w:t>
-            </w:r>
-          </w:p>
-        </w:tc>
-      </w:tr>
-      <w:tr>
-        <w:tc>
-          <w:tcPr>
-            <w:tcW w:w="1239" w:type="dxa"/>
-          </w:tcPr>
-          <w:p>
-            <w:pPr>
-              <w:spacing w:after="160" w:line="259" w:lineRule="auto"/>
-            </w:pPr>
-            <w:r>
-              <w:t>Description</w:t>
-            </w:r>
-          </w:p>
-        </w:tc>
-        <w:tc>
-          <w:tcPr>
-            <w:tcW w:w="7823" w:type="dxa"/>
-          </w:tcPr>
-          <w:p>
-            <w:pPr>
-              <w:spacing w:after="160" w:line="259" w:lineRule="auto"/>
-            </w:pPr>
-          </w:p>
-          <w:p>
-            <w:pPr>
-              <w:spacing w:after="160" w:line="259" w:lineRule="auto"/>
-            </w:pPr>
-            <w:r>
-              <w:t>Attributs complexes :</w:t>
-            </w:r>
-          </w:p>
-          <w:p>
-            <w:pPr>
-              <w:spacing w:after="160" w:line="259" w:lineRule="auto"/>
-              <w:ind w:left="708"/>
-            </w:pPr>
-            <w:r>
-              <w:t>tour</w:t>
-            </w:r>
-            <w:r>
-              <w:t xml:space="preserve"> – </w:t>
-            </w:r>
-            <w:r>
-              <w:t>Tour</w:t>
-            </w:r>
-            <w:r>
-              <w:t xml:space="preserve"> – </w:t>
-            </w:r>
-            <w:r>
-              <w:t>1_1</w:t>
-            </w:r>
-            <w:r>
-              <w:t xml:space="preserve"> – </w:t>
-            </w:r>
-            <w:r>
-              <w:t>tour de la famille</w:t>
-            </w:r>
-          </w:p>
-          <w:p>
-            <w:pPr>
-              <w:spacing w:after="160" w:line="259" w:lineRule="auto"/>
-              <w:ind w:left="708"/>
-            </w:pPr>
-          </w:p>
-        </w:tc>
-      </w:tr>
-      <w:tr>
-        <w:tc>
-          <w:tcPr>
-            <w:tcW w:w="1239" w:type="dxa"/>
-          </w:tcPr>
-          <w:p>
-            <w:pPr>
-              <w:spacing w:after="160" w:line="259" w:lineRule="auto"/>
-            </w:pPr>
-            <w:r>
-              <w:t>RG</w:t>
-            </w:r>
-          </w:p>
-        </w:tc>
-        <w:tc>
-          <w:tcPr>
-            <w:tcW w:w="7823" w:type="dxa"/>
-          </w:tcPr>
-          <w:p>
-            <w:pPr>
-              <w:spacing w:after="160" w:line="259" w:lineRule="auto"/>
-            </w:pPr>
-            <w:r>
-              <w:t>--</w:t>
-            </w:r>
-          </w:p>
-        </w:tc>
-      </w:tr>
-      <w:tr>
-        <w:tc>
-          <w:tcPr>
-            <w:tcW w:w="1239" w:type="dxa"/>
-          </w:tcPr>
-          <w:p>
-            <w:pPr>
-              <w:spacing w:after="160" w:line="259" w:lineRule="auto"/>
-            </w:pPr>
-            <w:r>
-              <w:t>Reprise de données</w:t>
-            </w:r>
-          </w:p>
-        </w:tc>
-        <w:tc>
-          <w:tcPr>
-            <w:tcW w:w="7823" w:type="dxa"/>
-          </w:tcPr>
-          <w:p>
-            <w:pPr>
-              <w:spacing w:after="160" w:line="259" w:lineRule="auto"/>
-            </w:pPr>
-            <w:r>
-              <w:t xml:space="preserve">Oui- </w:t>
-            </w:r>
-            <w:proofErr w:type="spellStart"/>
-            <w:r>
-              <w:rPr>
-                <w:highlight w:val="yellow"/>
-              </w:rPr>
-              <w:t>Txxx</w:t>
-            </w:r>
-            <w:proofErr w:type="spellEnd"/>
-          </w:p>
-        </w:tc>
-      </w:tr>
-    </w:tbl>
     <w:p/>
     <w:p>
       <w:pPr>
@@ -2444,7 +2172,6 @@
               <w:rPr>
                 <w:strike/>
               </w:rPr>
-              <w:lastRenderedPageBreak/>
               <w:t>Sim</w:t>
             </w:r>
           </w:p>
@@ -2952,6 +2679,7 @@
               <w:spacing w:after="160" w:line="259" w:lineRule="auto"/>
             </w:pPr>
             <w:r>
+              <w:lastRenderedPageBreak/>
               <w:t>Finance</w:t>
             </w:r>
           </w:p>
@@ -3507,7 +3235,6 @@
               <w:spacing w:after="160" w:line="259" w:lineRule="auto"/>
             </w:pPr>
             <w:r>
-              <w:lastRenderedPageBreak/>
               <w:t>Transverse</w:t>
             </w:r>
           </w:p>
@@ -7814,7 +7541,6 @@
               <w:spacing w:after="160" w:line="259" w:lineRule="auto"/>
             </w:pPr>
             <w:r>
-              <w:lastRenderedPageBreak/>
               <w:t>RG</w:t>
             </w:r>
           </w:p>
@@ -8585,7 +8311,6 @@
               <w:spacing w:after="160" w:line="259" w:lineRule="auto"/>
             </w:pPr>
             <w:r>
-              <w:lastRenderedPageBreak/>
               <w:t>Maquette</w:t>
             </w:r>
           </w:p>
@@ -10712,7 +10437,7 @@
 </file>
 
 <file path=customXml/itemProps1.xml><?xml version="1.0" encoding="utf-8"?>
-<ds:datastoreItem xmlns:ds="http://schemas.openxmlformats.org/officeDocument/2006/customXml" ds:itemID="{11588B98-25D7-47FB-B01B-064A406B411E}">
+<ds:datastoreItem xmlns:ds="http://schemas.openxmlformats.org/officeDocument/2006/customXml" ds:itemID="{85439591-0AF5-474F-80A2-B05726AB005C}">
   <ds:schemaRefs>
     <ds:schemaRef ds:uri="http://schemas.openxmlformats.org/officeDocument/2006/bibliography"/>
   </ds:schemaRefs>

</xml_diff>

<commit_message>
[T012] maj bl et commit new interfaces
</commit_message>
<xml_diff>
--- a/src/main/resources/bl.docx
+++ b/src/main/resources/bl.docx
@@ -2539,6 +2539,1023 @@
         <w:tblLook w:val="04A0" w:firstRow="1" w:lastRow="0" w:firstColumn="1" w:lastColumn="0" w:noHBand="0" w:noVBand="1"/>
       </w:tblPr>
       <w:tblGrid>
+        <w:gridCol w:w="1239"/>
+        <w:gridCol w:w="7823"/>
+      </w:tblGrid>
+      <w:tr>
+        <w:tc>
+          <w:tcPr>
+            <w:tcW w:w="1239" w:type="dxa"/>
+          </w:tcPr>
+          <w:p>
+            <w:pPr>
+              <w:spacing w:after="160" w:line="259" w:lineRule="auto"/>
+            </w:pPr>
+            <w:r>
+              <w:t>Ticket</w:t>
+            </w:r>
+          </w:p>
+        </w:tc>
+        <w:tc>
+          <w:tcPr>
+            <w:tcW w:w="7823" w:type="dxa"/>
+          </w:tcPr>
+          <w:p>
+            <w:pPr>
+              <w:spacing w:after="160" w:line="259" w:lineRule="auto"/>
+            </w:pPr>
+            <w:r>
+              <w:t>T</w:t>
+            </w:r>
+            <w:r>
+              <w:t>013a</w:t>
+            </w:r>
+          </w:p>
+        </w:tc>
+      </w:tr>
+      <w:tr>
+        <w:tc>
+          <w:tcPr>
+            <w:tcW w:w="1239" w:type="dxa"/>
+          </w:tcPr>
+          <w:p>
+            <w:pPr>
+              <w:spacing w:after="160" w:line="259" w:lineRule="auto"/>
+            </w:pPr>
+            <w:r>
+              <w:t>Rubrique</w:t>
+            </w:r>
+          </w:p>
+        </w:tc>
+        <w:tc>
+          <w:tcPr>
+            <w:tcW w:w="7823" w:type="dxa"/>
+          </w:tcPr>
+          <w:p>
+            <w:pPr>
+              <w:spacing w:after="160" w:line="259" w:lineRule="auto"/>
+            </w:pPr>
+            <w:r>
+              <w:t>Création objet</w:t>
+            </w:r>
+          </w:p>
+        </w:tc>
+      </w:tr>
+      <w:tr>
+        <w:tc>
+          <w:tcPr>
+            <w:tcW w:w="1239" w:type="dxa"/>
+          </w:tcPr>
+          <w:p>
+            <w:pPr>
+              <w:spacing w:after="160" w:line="259" w:lineRule="auto"/>
+            </w:pPr>
+            <w:r>
+              <w:t>Intitulé</w:t>
+            </w:r>
+          </w:p>
+        </w:tc>
+        <w:tc>
+          <w:tcPr>
+            <w:tcW w:w="7823" w:type="dxa"/>
+          </w:tcPr>
+          <w:p>
+            <w:pPr>
+              <w:spacing w:after="160" w:line="259" w:lineRule="auto"/>
+            </w:pPr>
+            <w:r>
+              <w:t xml:space="preserve">Créer l’objet </w:t>
+            </w:r>
+            <w:r>
+              <w:t>Classe</w:t>
+            </w:r>
+          </w:p>
+        </w:tc>
+      </w:tr>
+      <w:tr>
+        <w:tc>
+          <w:tcPr>
+            <w:tcW w:w="1239" w:type="dxa"/>
+          </w:tcPr>
+          <w:p>
+            <w:pPr>
+              <w:spacing w:after="160" w:line="259" w:lineRule="auto"/>
+            </w:pPr>
+            <w:r>
+              <w:t>Objet</w:t>
+            </w:r>
+          </w:p>
+          <w:p>
+            <w:pPr>
+              <w:spacing w:after="160" w:line="259" w:lineRule="auto"/>
+            </w:pPr>
+            <w:r>
+              <w:t>créé</w:t>
+            </w:r>
+          </w:p>
+        </w:tc>
+        <w:tc>
+          <w:tcPr>
+            <w:tcW w:w="7823" w:type="dxa"/>
+          </w:tcPr>
+          <w:p>
+            <w:pPr>
+              <w:spacing w:after="160" w:line="259" w:lineRule="auto"/>
+            </w:pPr>
+            <w:r>
+              <w:t>Classe</w:t>
+            </w:r>
+          </w:p>
+        </w:tc>
+      </w:tr>
+      <w:tr>
+        <w:tc>
+          <w:tcPr>
+            <w:tcW w:w="1239" w:type="dxa"/>
+          </w:tcPr>
+          <w:p>
+            <w:pPr>
+              <w:spacing w:after="160" w:line="259" w:lineRule="auto"/>
+            </w:pPr>
+            <w:r>
+              <w:t>Description</w:t>
+            </w:r>
+          </w:p>
+        </w:tc>
+        <w:tc>
+          <w:tcPr>
+            <w:tcW w:w="7823" w:type="dxa"/>
+          </w:tcPr>
+          <w:p>
+            <w:pPr>
+              <w:spacing w:after="160" w:line="259" w:lineRule="auto"/>
+            </w:pPr>
+            <w:r>
+              <w:t>Attributs simples :</w:t>
+            </w:r>
+          </w:p>
+          <w:tbl>
+            <w:tblPr>
+              <w:tblStyle w:val="Grilledutableau"/>
+              <w:tblW w:w="0" w:type="auto"/>
+              <w:tblInd w:w="708" w:type="dxa"/>
+              <w:tblLook w:val="04A0" w:firstRow="1" w:lastRow="0" w:firstColumn="1" w:lastColumn="0" w:noHBand="0" w:noVBand="1"/>
+            </w:tblPr>
+            <w:tblGrid>
+              <w:gridCol w:w="1765"/>
+              <w:gridCol w:w="1336"/>
+              <w:gridCol w:w="1711"/>
+            </w:tblGrid>
+            <w:tr>
+              <w:tc>
+                <w:tcPr>
+                  <w:tcW w:w="0" w:type="auto"/>
+                </w:tcPr>
+                <w:p>
+                  <w:pPr>
+                    <w:spacing w:after="160" w:line="259" w:lineRule="auto"/>
+                  </w:pPr>
+                  <w:r>
+                    <w:t>Nom de l’attribut</w:t>
+                  </w:r>
+                </w:p>
+              </w:tc>
+              <w:tc>
+                <w:tcPr>
+                  <w:tcW w:w="0" w:type="auto"/>
+                </w:tcPr>
+                <w:p>
+                  <w:pPr>
+                    <w:spacing w:after="160" w:line="259" w:lineRule="auto"/>
+                  </w:pPr>
+                  <w:r>
+                    <w:t>Type d’objet</w:t>
+                  </w:r>
+                </w:p>
+              </w:tc>
+              <w:tc>
+                <w:tcPr>
+                  <w:tcW w:w="0" w:type="auto"/>
+                </w:tcPr>
+                <w:p>
+                  <w:pPr>
+                    <w:spacing w:after="160" w:line="259" w:lineRule="auto"/>
+                  </w:pPr>
+                  <w:r>
+                    <w:t>Description</w:t>
+                  </w:r>
+                </w:p>
+              </w:tc>
+            </w:tr>
+            <w:tr>
+              <w:tc>
+                <w:tcPr>
+                  <w:tcW w:w="0" w:type="auto"/>
+                </w:tcPr>
+                <w:p>
+                  <w:pPr>
+                    <w:spacing w:after="160" w:line="259" w:lineRule="auto"/>
+                  </w:pPr>
+                  <w:r>
+                    <w:t>Libellé</w:t>
+                  </w:r>
+                </w:p>
+              </w:tc>
+              <w:tc>
+                <w:tcPr>
+                  <w:tcW w:w="0" w:type="auto"/>
+                </w:tcPr>
+                <w:p>
+                  <w:pPr>
+                    <w:spacing w:after="160" w:line="259" w:lineRule="auto"/>
+                  </w:pPr>
+                  <w:r>
+                    <w:t>String</w:t>
+                  </w:r>
+                </w:p>
+              </w:tc>
+              <w:tc>
+                <w:tcPr>
+                  <w:tcW w:w="0" w:type="auto"/>
+                </w:tcPr>
+                <w:p>
+                  <w:pPr>
+                    <w:spacing w:after="160" w:line="259" w:lineRule="auto"/>
+                  </w:pPr>
+                  <w:r>
+                    <w:t>Nom de la classe</w:t>
+                  </w:r>
+                </w:p>
+              </w:tc>
+            </w:tr>
+          </w:tbl>
+          <w:p>
+            <w:pPr>
+              <w:spacing w:after="160" w:line="259" w:lineRule="auto"/>
+            </w:pPr>
+          </w:p>
+          <w:p>
+            <w:pPr>
+              <w:spacing w:after="160" w:line="259" w:lineRule="auto"/>
+            </w:pPr>
+            <w:r>
+              <w:t>Attributs complexes :</w:t>
+            </w:r>
+          </w:p>
+          <w:tbl>
+            <w:tblPr>
+              <w:tblStyle w:val="Grilledutableau"/>
+              <w:tblpPr w:leftFromText="141" w:rightFromText="141" w:vertAnchor="text" w:tblpY="-128"/>
+              <w:tblOverlap w:val="never"/>
+              <w:tblW w:w="6774" w:type="dxa"/>
+              <w:tblLook w:val="04A0" w:firstRow="1" w:lastRow="0" w:firstColumn="1" w:lastColumn="0" w:noHBand="0" w:noVBand="1"/>
+            </w:tblPr>
+            <w:tblGrid>
+              <w:gridCol w:w="1799"/>
+              <w:gridCol w:w="1578"/>
+              <w:gridCol w:w="1577"/>
+              <w:gridCol w:w="1820"/>
+            </w:tblGrid>
+            <w:tr>
+              <w:trPr>
+                <w:trHeight w:val="288"/>
+              </w:trPr>
+              <w:tc>
+                <w:tcPr>
+                  <w:tcW w:w="0" w:type="auto"/>
+                </w:tcPr>
+                <w:p>
+                  <w:pPr>
+                    <w:spacing w:after="160" w:line="259" w:lineRule="auto"/>
+                  </w:pPr>
+                  <w:r>
+                    <w:t>Nom de l’attribut</w:t>
+                  </w:r>
+                </w:p>
+              </w:tc>
+              <w:tc>
+                <w:tcPr>
+                  <w:tcW w:w="0" w:type="auto"/>
+                </w:tcPr>
+                <w:p>
+                  <w:pPr>
+                    <w:spacing w:after="160" w:line="259" w:lineRule="auto"/>
+                  </w:pPr>
+                  <w:r>
+                    <w:t>Nom de l’objet</w:t>
+                  </w:r>
+                </w:p>
+              </w:tc>
+              <w:tc>
+                <w:tcPr>
+                  <w:tcW w:w="0" w:type="auto"/>
+                </w:tcPr>
+                <w:p>
+                  <w:pPr>
+                    <w:spacing w:after="160" w:line="259" w:lineRule="auto"/>
+                  </w:pPr>
+                  <w:r>
+                    <w:t>Type de liaison</w:t>
+                  </w:r>
+                </w:p>
+              </w:tc>
+              <w:tc>
+                <w:tcPr>
+                  <w:tcW w:w="0" w:type="auto"/>
+                </w:tcPr>
+                <w:p>
+                  <w:pPr>
+                    <w:spacing w:after="160" w:line="259" w:lineRule="auto"/>
+                  </w:pPr>
+                  <w:r>
+                    <w:t>Description</w:t>
+                  </w:r>
+                </w:p>
+              </w:tc>
+            </w:tr>
+            <w:tr>
+              <w:trPr>
+                <w:trHeight w:val="288"/>
+              </w:trPr>
+              <w:tc>
+                <w:tcPr>
+                  <w:tcW w:w="0" w:type="auto"/>
+                </w:tcPr>
+                <w:p>
+                  <w:pPr>
+                    <w:spacing w:after="160" w:line="259" w:lineRule="auto"/>
+                  </w:pPr>
+                  <w:proofErr w:type="spellStart"/>
+                  <w:r>
+                    <w:t>classeSup</w:t>
+                  </w:r>
+                  <w:proofErr w:type="spellEnd"/>
+                </w:p>
+              </w:tc>
+              <w:tc>
+                <w:tcPr>
+                  <w:tcW w:w="0" w:type="auto"/>
+                </w:tcPr>
+                <w:p>
+                  <w:pPr>
+                    <w:spacing w:after="160" w:line="259" w:lineRule="auto"/>
+                  </w:pPr>
+                  <w:r>
+                    <w:t>Classe</w:t>
+                  </w:r>
+                </w:p>
+              </w:tc>
+              <w:tc>
+                <w:tcPr>
+                  <w:tcW w:w="0" w:type="auto"/>
+                </w:tcPr>
+                <w:p>
+                  <w:pPr>
+                    <w:spacing w:after="160" w:line="259" w:lineRule="auto"/>
+                  </w:pPr>
+                  <w:r>
+                    <w:t>1_1</w:t>
+                  </w:r>
+                </w:p>
+              </w:tc>
+              <w:tc>
+                <w:tcPr>
+                  <w:tcW w:w="0" w:type="auto"/>
+                </w:tcPr>
+                <w:p>
+                  <w:pPr>
+                    <w:spacing w:after="160" w:line="259" w:lineRule="auto"/>
+                  </w:pPr>
+                  <w:r>
+                    <w:t>Classe supérieure</w:t>
+                  </w:r>
+                </w:p>
+              </w:tc>
+            </w:tr>
+          </w:tbl>
+          <w:p>
+            <w:pPr>
+              <w:spacing w:after="160" w:line="259" w:lineRule="auto"/>
+            </w:pPr>
+          </w:p>
+          <w:p>
+            <w:pPr>
+              <w:spacing w:after="160" w:line="259" w:lineRule="auto"/>
+            </w:pPr>
+          </w:p>
+          <w:p>
+            <w:pPr>
+              <w:spacing w:after="160" w:line="259" w:lineRule="auto"/>
+            </w:pPr>
+          </w:p>
+        </w:tc>
+      </w:tr>
+      <w:tr>
+        <w:tc>
+          <w:tcPr>
+            <w:tcW w:w="1239" w:type="dxa"/>
+          </w:tcPr>
+          <w:p>
+            <w:pPr>
+              <w:spacing w:after="160" w:line="259" w:lineRule="auto"/>
+            </w:pPr>
+            <w:r>
+              <w:t>RG</w:t>
+            </w:r>
+          </w:p>
+        </w:tc>
+        <w:tc>
+          <w:tcPr>
+            <w:tcW w:w="7823" w:type="dxa"/>
+          </w:tcPr>
+          <w:p>
+            <w:pPr>
+              <w:spacing w:after="160" w:line="259" w:lineRule="auto"/>
+            </w:pPr>
+            <w:r>
+              <w:t>--</w:t>
+            </w:r>
+          </w:p>
+        </w:tc>
+      </w:tr>
+      <w:tr>
+        <w:tc>
+          <w:tcPr>
+            <w:tcW w:w="1239" w:type="dxa"/>
+          </w:tcPr>
+          <w:p>
+            <w:pPr>
+              <w:spacing w:after="160" w:line="259" w:lineRule="auto"/>
+            </w:pPr>
+            <w:r>
+              <w:t>Reprise de données</w:t>
+            </w:r>
+          </w:p>
+        </w:tc>
+        <w:tc>
+          <w:tcPr>
+            <w:tcW w:w="7823" w:type="dxa"/>
+          </w:tcPr>
+          <w:p>
+            <w:pPr>
+              <w:spacing w:after="160" w:line="259" w:lineRule="auto"/>
+            </w:pPr>
+            <w:r>
+              <w:t xml:space="preserve">Oui </w:t>
+            </w:r>
+            <w:r>
+              <w:t>–</w:t>
+            </w:r>
+            <w:r>
+              <w:t xml:space="preserve"> T</w:t>
+            </w:r>
+            <w:r>
+              <w:t>014c</w:t>
+            </w:r>
+          </w:p>
+        </w:tc>
+      </w:tr>
+    </w:tbl>
+    <w:p>
+      <w:r>
+        <w:t xml:space="preserve"> </w:t>
+      </w:r>
+    </w:p>
+    <w:tbl>
+      <w:tblPr>
+        <w:tblStyle w:val="Grilledutableau"/>
+        <w:tblW w:w="0" w:type="auto"/>
+        <w:tblLook w:val="04A0" w:firstRow="1" w:lastRow="0" w:firstColumn="1" w:lastColumn="0" w:noHBand="0" w:noVBand="1"/>
+      </w:tblPr>
+      <w:tblGrid>
+        <w:gridCol w:w="1239"/>
+        <w:gridCol w:w="7823"/>
+      </w:tblGrid>
+      <w:tr>
+        <w:tc>
+          <w:tcPr>
+            <w:tcW w:w="1239" w:type="dxa"/>
+          </w:tcPr>
+          <w:p>
+            <w:pPr>
+              <w:spacing w:after="160" w:line="259" w:lineRule="auto"/>
+            </w:pPr>
+            <w:r>
+              <w:lastRenderedPageBreak/>
+              <w:t>Ticket</w:t>
+            </w:r>
+          </w:p>
+        </w:tc>
+        <w:tc>
+          <w:tcPr>
+            <w:tcW w:w="7823" w:type="dxa"/>
+          </w:tcPr>
+          <w:p>
+            <w:pPr>
+              <w:spacing w:after="160" w:line="259" w:lineRule="auto"/>
+            </w:pPr>
+            <w:r>
+              <w:t>T</w:t>
+            </w:r>
+            <w:r>
+              <w:t>014b</w:t>
+            </w:r>
+          </w:p>
+        </w:tc>
+      </w:tr>
+      <w:tr>
+        <w:tc>
+          <w:tcPr>
+            <w:tcW w:w="1239" w:type="dxa"/>
+          </w:tcPr>
+          <w:p>
+            <w:pPr>
+              <w:spacing w:after="160" w:line="259" w:lineRule="auto"/>
+            </w:pPr>
+            <w:r>
+              <w:t>Rubrique</w:t>
+            </w:r>
+          </w:p>
+        </w:tc>
+        <w:tc>
+          <w:tcPr>
+            <w:tcW w:w="7823" w:type="dxa"/>
+          </w:tcPr>
+          <w:p>
+            <w:pPr>
+              <w:spacing w:after="160" w:line="259" w:lineRule="auto"/>
+            </w:pPr>
+            <w:r>
+              <w:t>Modification objet</w:t>
+            </w:r>
+          </w:p>
+        </w:tc>
+      </w:tr>
+      <w:tr>
+        <w:tc>
+          <w:tcPr>
+            <w:tcW w:w="1239" w:type="dxa"/>
+          </w:tcPr>
+          <w:p>
+            <w:pPr>
+              <w:spacing w:after="160" w:line="259" w:lineRule="auto"/>
+            </w:pPr>
+            <w:r>
+              <w:t>Intitulé</w:t>
+            </w:r>
+          </w:p>
+        </w:tc>
+        <w:tc>
+          <w:tcPr>
+            <w:tcW w:w="7823" w:type="dxa"/>
+          </w:tcPr>
+          <w:p>
+            <w:pPr>
+              <w:spacing w:after="160" w:line="259" w:lineRule="auto"/>
+            </w:pPr>
+            <w:r>
+              <w:t xml:space="preserve">Modifier l’objet </w:t>
+            </w:r>
+            <w:r>
+              <w:t>Famille</w:t>
+            </w:r>
+          </w:p>
+        </w:tc>
+      </w:tr>
+      <w:tr>
+        <w:tc>
+          <w:tcPr>
+            <w:tcW w:w="1239" w:type="dxa"/>
+          </w:tcPr>
+          <w:p>
+            <w:pPr>
+              <w:spacing w:after="160" w:line="259" w:lineRule="auto"/>
+            </w:pPr>
+            <w:r>
+              <w:t>Objet</w:t>
+            </w:r>
+          </w:p>
+          <w:p>
+            <w:pPr>
+              <w:spacing w:after="160" w:line="259" w:lineRule="auto"/>
+            </w:pPr>
+            <w:r>
+              <w:t>modifié</w:t>
+            </w:r>
+          </w:p>
+        </w:tc>
+        <w:tc>
+          <w:tcPr>
+            <w:tcW w:w="7823" w:type="dxa"/>
+          </w:tcPr>
+          <w:p>
+            <w:pPr>
+              <w:spacing w:after="160" w:line="259" w:lineRule="auto"/>
+            </w:pPr>
+            <w:r>
+              <w:t>Famille</w:t>
+            </w:r>
+          </w:p>
+        </w:tc>
+      </w:tr>
+      <w:tr>
+        <w:tc>
+          <w:tcPr>
+            <w:tcW w:w="1239" w:type="dxa"/>
+          </w:tcPr>
+          <w:p>
+            <w:pPr>
+              <w:spacing w:after="160" w:line="259" w:lineRule="auto"/>
+            </w:pPr>
+            <w:r>
+              <w:t>Description</w:t>
+            </w:r>
+          </w:p>
+        </w:tc>
+        <w:tc>
+          <w:tcPr>
+            <w:tcW w:w="7823" w:type="dxa"/>
+          </w:tcPr>
+          <w:p>
+            <w:pPr>
+              <w:spacing w:after="160" w:line="259" w:lineRule="auto"/>
+            </w:pPr>
+            <w:r>
+              <w:t>Attributs complexes :</w:t>
+            </w:r>
+          </w:p>
+          <w:tbl>
+            <w:tblPr>
+              <w:tblStyle w:val="Grilledutableau"/>
+              <w:tblpPr w:leftFromText="141" w:rightFromText="141" w:vertAnchor="text" w:tblpY="-128"/>
+              <w:tblOverlap w:val="never"/>
+              <w:tblW w:w="6774" w:type="dxa"/>
+              <w:tblLook w:val="04A0" w:firstRow="1" w:lastRow="0" w:firstColumn="1" w:lastColumn="0" w:noHBand="0" w:noVBand="1"/>
+            </w:tblPr>
+            <w:tblGrid>
+              <w:gridCol w:w="1765"/>
+              <w:gridCol w:w="1549"/>
+              <w:gridCol w:w="1548"/>
+              <w:gridCol w:w="1912"/>
+            </w:tblGrid>
+            <w:tr>
+              <w:trPr>
+                <w:trHeight w:val="288"/>
+              </w:trPr>
+              <w:tc>
+                <w:tcPr>
+                  <w:tcW w:w="0" w:type="auto"/>
+                </w:tcPr>
+                <w:p>
+                  <w:pPr>
+                    <w:spacing w:after="160" w:line="259" w:lineRule="auto"/>
+                  </w:pPr>
+                  <w:r>
+                    <w:t>Nom de l’attribut</w:t>
+                  </w:r>
+                </w:p>
+              </w:tc>
+              <w:tc>
+                <w:tcPr>
+                  <w:tcW w:w="0" w:type="auto"/>
+                </w:tcPr>
+                <w:p>
+                  <w:pPr>
+                    <w:spacing w:after="160" w:line="259" w:lineRule="auto"/>
+                  </w:pPr>
+                  <w:r>
+                    <w:t>Nom de l’objet</w:t>
+                  </w:r>
+                </w:p>
+              </w:tc>
+              <w:tc>
+                <w:tcPr>
+                  <w:tcW w:w="0" w:type="auto"/>
+                </w:tcPr>
+                <w:p>
+                  <w:pPr>
+                    <w:spacing w:after="160" w:line="259" w:lineRule="auto"/>
+                  </w:pPr>
+                  <w:r>
+                    <w:t>Type de liaison</w:t>
+                  </w:r>
+                </w:p>
+              </w:tc>
+              <w:tc>
+                <w:tcPr>
+                  <w:tcW w:w="0" w:type="auto"/>
+                </w:tcPr>
+                <w:p>
+                  <w:pPr>
+                    <w:spacing w:after="160" w:line="259" w:lineRule="auto"/>
+                  </w:pPr>
+                  <w:r>
+                    <w:t>Description</w:t>
+                  </w:r>
+                </w:p>
+              </w:tc>
+            </w:tr>
+            <w:tr>
+              <w:trPr>
+                <w:trHeight w:val="288"/>
+              </w:trPr>
+              <w:tc>
+                <w:tcPr>
+                  <w:tcW w:w="0" w:type="auto"/>
+                </w:tcPr>
+                <w:p>
+                  <w:pPr>
+                    <w:spacing w:after="160" w:line="259" w:lineRule="auto"/>
+                  </w:pPr>
+                  <w:r>
+                    <w:t>classe</w:t>
+                  </w:r>
+                </w:p>
+              </w:tc>
+              <w:tc>
+                <w:tcPr>
+                  <w:tcW w:w="0" w:type="auto"/>
+                </w:tcPr>
+                <w:p>
+                  <w:pPr>
+                    <w:spacing w:after="160" w:line="259" w:lineRule="auto"/>
+                  </w:pPr>
+                  <w:r>
+                    <w:t>Classe</w:t>
+                  </w:r>
+                </w:p>
+              </w:tc>
+              <w:tc>
+                <w:tcPr>
+                  <w:tcW w:w="0" w:type="auto"/>
+                </w:tcPr>
+                <w:p>
+                  <w:pPr>
+                    <w:spacing w:after="160" w:line="259" w:lineRule="auto"/>
+                  </w:pPr>
+                  <w:r>
+                    <w:t>*</w:t>
+                  </w:r>
+                  <w:r>
+                    <w:t>_1</w:t>
+                  </w:r>
+                </w:p>
+              </w:tc>
+              <w:tc>
+                <w:tcPr>
+                  <w:tcW w:w="0" w:type="auto"/>
+                </w:tcPr>
+                <w:p>
+                  <w:pPr>
+                    <w:spacing w:after="160" w:line="259" w:lineRule="auto"/>
+                  </w:pPr>
+                  <w:r>
+                    <w:t>Classe de la famille</w:t>
+                  </w:r>
+                </w:p>
+              </w:tc>
+            </w:tr>
+          </w:tbl>
+          <w:p>
+            <w:pPr>
+              <w:spacing w:after="160" w:line="259" w:lineRule="auto"/>
+              <w:ind w:left="708"/>
+            </w:pPr>
+          </w:p>
+        </w:tc>
+      </w:tr>
+      <w:tr>
+        <w:tc>
+          <w:tcPr>
+            <w:tcW w:w="1239" w:type="dxa"/>
+          </w:tcPr>
+          <w:p>
+            <w:pPr>
+              <w:spacing w:after="160" w:line="259" w:lineRule="auto"/>
+            </w:pPr>
+            <w:r>
+              <w:t>RG</w:t>
+            </w:r>
+          </w:p>
+        </w:tc>
+        <w:tc>
+          <w:tcPr>
+            <w:tcW w:w="7823" w:type="dxa"/>
+          </w:tcPr>
+          <w:p>
+            <w:pPr>
+              <w:spacing w:after="160" w:line="259" w:lineRule="auto"/>
+            </w:pPr>
+            <w:r>
+              <w:t>--</w:t>
+            </w:r>
+          </w:p>
+        </w:tc>
+      </w:tr>
+      <w:tr>
+        <w:tc>
+          <w:tcPr>
+            <w:tcW w:w="1239" w:type="dxa"/>
+          </w:tcPr>
+          <w:p>
+            <w:pPr>
+              <w:spacing w:after="160" w:line="259" w:lineRule="auto"/>
+            </w:pPr>
+            <w:r>
+              <w:t>Reprise de données</w:t>
+            </w:r>
+          </w:p>
+        </w:tc>
+        <w:tc>
+          <w:tcPr>
+            <w:tcW w:w="7823" w:type="dxa"/>
+          </w:tcPr>
+          <w:p>
+            <w:pPr>
+              <w:spacing w:after="160" w:line="259" w:lineRule="auto"/>
+            </w:pPr>
+            <w:r>
+              <w:t>Non</w:t>
+            </w:r>
+          </w:p>
+        </w:tc>
+      </w:tr>
+    </w:tbl>
+    <w:p>
+      <w:r>
+        <w:t xml:space="preserve"> </w:t>
+      </w:r>
+    </w:p>
+    <w:tbl>
+      <w:tblPr>
+        <w:tblStyle w:val="Grilledutableau"/>
+        <w:tblW w:w="0" w:type="auto"/>
+        <w:tblLook w:val="04A0" w:firstRow="1" w:lastRow="0" w:firstColumn="1" w:lastColumn="0" w:noHBand="0" w:noVBand="1"/>
+      </w:tblPr>
+      <w:tblGrid>
+        <w:gridCol w:w="1239"/>
+        <w:gridCol w:w="7823"/>
+      </w:tblGrid>
+      <w:tr>
+        <w:tc>
+          <w:tcPr>
+            <w:tcW w:w="1239" w:type="dxa"/>
+          </w:tcPr>
+          <w:p>
+            <w:pPr>
+              <w:spacing w:after="160" w:line="259" w:lineRule="auto"/>
+            </w:pPr>
+            <w:r>
+              <w:t>Ticket</w:t>
+            </w:r>
+          </w:p>
+        </w:tc>
+        <w:tc>
+          <w:tcPr>
+            <w:tcW w:w="7823" w:type="dxa"/>
+          </w:tcPr>
+          <w:p>
+            <w:pPr>
+              <w:spacing w:after="160" w:line="259" w:lineRule="auto"/>
+            </w:pPr>
+            <w:proofErr w:type="spellStart"/>
+            <w:r>
+              <w:t>Txxx</w:t>
+            </w:r>
+            <w:proofErr w:type="spellEnd"/>
+          </w:p>
+        </w:tc>
+      </w:tr>
+      <w:tr>
+        <w:tc>
+          <w:tcPr>
+            <w:tcW w:w="1239" w:type="dxa"/>
+          </w:tcPr>
+          <w:p>
+            <w:pPr>
+              <w:spacing w:after="160" w:line="259" w:lineRule="auto"/>
+            </w:pPr>
+            <w:r>
+              <w:t>Rubrique</w:t>
+            </w:r>
+          </w:p>
+        </w:tc>
+        <w:tc>
+          <w:tcPr>
+            <w:tcW w:w="7823" w:type="dxa"/>
+          </w:tcPr>
+          <w:p>
+            <w:pPr>
+              <w:spacing w:after="160" w:line="259" w:lineRule="auto"/>
+            </w:pPr>
+            <w:r>
+              <w:t>Reprise de données</w:t>
+            </w:r>
+          </w:p>
+        </w:tc>
+      </w:tr>
+      <w:tr>
+        <w:tc>
+          <w:tcPr>
+            <w:tcW w:w="1239" w:type="dxa"/>
+          </w:tcPr>
+          <w:p>
+            <w:pPr>
+              <w:spacing w:after="160" w:line="259" w:lineRule="auto"/>
+            </w:pPr>
+            <w:r>
+              <w:t>Intitulé</w:t>
+            </w:r>
+          </w:p>
+        </w:tc>
+        <w:tc>
+          <w:tcPr>
+            <w:tcW w:w="7823" w:type="dxa"/>
+          </w:tcPr>
+          <w:p>
+            <w:pPr>
+              <w:spacing w:after="160" w:line="259" w:lineRule="auto"/>
+            </w:pPr>
+            <w:r>
+              <w:t xml:space="preserve">{Description de la reprise de données} </w:t>
+            </w:r>
+          </w:p>
+        </w:tc>
+      </w:tr>
+      <w:tr>
+        <w:tc>
+          <w:tcPr>
+            <w:tcW w:w="1239" w:type="dxa"/>
+          </w:tcPr>
+          <w:p>
+            <w:pPr>
+              <w:spacing w:after="160" w:line="259" w:lineRule="auto"/>
+            </w:pPr>
+            <w:r>
+              <w:t>Tables modifiées</w:t>
+            </w:r>
+          </w:p>
+        </w:tc>
+        <w:tc>
+          <w:tcPr>
+            <w:tcW w:w="7823" w:type="dxa"/>
+          </w:tcPr>
+          <w:p>
+            <w:pPr>
+              <w:spacing w:after="160" w:line="259" w:lineRule="auto"/>
+            </w:pPr>
+            <w:r>
+              <w:t>{Liste des objets impactés}</w:t>
+            </w:r>
+          </w:p>
+        </w:tc>
+      </w:tr>
+      <w:tr>
+        <w:tc>
+          <w:tcPr>
+            <w:tcW w:w="1239" w:type="dxa"/>
+          </w:tcPr>
+          <w:p>
+            <w:pPr>
+              <w:spacing w:after="160" w:line="259" w:lineRule="auto"/>
+            </w:pPr>
+            <w:r>
+              <w:t>Description</w:t>
+            </w:r>
+          </w:p>
+        </w:tc>
+        <w:tc>
+          <w:tcPr>
+            <w:tcW w:w="7823" w:type="dxa"/>
+          </w:tcPr>
+          <w:p>
+            <w:pPr>
+              <w:spacing w:after="160" w:line="259" w:lineRule="auto"/>
+            </w:pPr>
+            <w:r>
+              <w:t>{Description de la modification}</w:t>
+            </w:r>
+          </w:p>
+        </w:tc>
+      </w:tr>
+    </w:tbl>
+    <w:p/>
+    <w:p/>
+    <w:p>
+      <w:pPr>
+        <w:pStyle w:val="Titre2"/>
+      </w:pPr>
+      <w:r>
+        <w:t>T014</w:t>
+      </w:r>
+    </w:p>
+    <w:tbl>
+      <w:tblPr>
+        <w:tblStyle w:val="Grilledutableau"/>
+        <w:tblW w:w="0" w:type="auto"/>
+        <w:tblLook w:val="04A0" w:firstRow="1" w:lastRow="0" w:firstColumn="1" w:lastColumn="0" w:noHBand="0" w:noVBand="1"/>
+      </w:tblPr>
+      <w:tblGrid>
         <w:gridCol w:w="1528"/>
         <w:gridCol w:w="7534"/>
       </w:tblGrid>
@@ -2568,7 +3585,13 @@
               <w:t>T</w:t>
             </w:r>
             <w:r>
-              <w:t>013a</w:t>
+              <w:t>01</w:t>
+            </w:r>
+            <w:r>
+              <w:t>4</w:t>
+            </w:r>
+            <w:r>
+              <w:t>a</w:t>
             </w:r>
           </w:p>
         </w:tc>
@@ -2627,7 +3650,10 @@
               <w:t>Créer l’écran –</w:t>
             </w:r>
             <w:r>
-              <w:t xml:space="preserve"> Tour suivant</w:t>
+              <w:t xml:space="preserve"> </w:t>
+            </w:r>
+            <w:r>
+              <w:t>Terminer le tour</w:t>
             </w:r>
           </w:p>
         </w:tc>
@@ -2757,6 +3783,7 @@
               <w:spacing w:after="160" w:line="259" w:lineRule="auto"/>
             </w:pPr>
             <w:r>
+              <w:lastRenderedPageBreak/>
               <w:t xml:space="preserve">Actions : </w:t>
             </w:r>
           </w:p>
@@ -2778,7 +3805,7 @@
               <w:rPr>
                 <w:highlight w:val="yellow"/>
               </w:rPr>
-              <w:t>RG 013_1</w:t>
+              <w:t>T013c</w:t>
             </w:r>
           </w:p>
           <w:p>
@@ -2787,13 +3814,7 @@
               <w:ind w:left="708"/>
             </w:pPr>
             <w:r>
-              <w:t xml:space="preserve">Annuler : Annule et retourne à l’accueil – </w:t>
-            </w:r>
-            <w:r>
-              <w:rPr>
-                <w:highlight w:val="yellow"/>
-              </w:rPr>
-              <w:t>RG 013_2</w:t>
+              <w:t xml:space="preserve">Annuler : Annule et retourne à l’accueil </w:t>
             </w:r>
           </w:p>
         </w:tc>
@@ -2808,6 +3829,7 @@
               <w:spacing w:after="160" w:line="259" w:lineRule="auto"/>
             </w:pPr>
             <w:r>
+              <w:lastRenderedPageBreak/>
               <w:t>Maquette</w:t>
             </w:r>
           </w:p>
@@ -2849,30 +3871,7 @@
               <w:spacing w:after="160" w:line="259" w:lineRule="auto"/>
             </w:pPr>
             <w:r>
-              <w:t xml:space="preserve">RG </w:t>
-            </w:r>
-            <w:r>
-              <w:t xml:space="preserve">013_1 : </w:t>
-            </w:r>
-            <w:r>
-              <w:rPr>
-                <w:highlight w:val="yellow"/>
-              </w:rPr>
-              <w:t>xxx</w:t>
-            </w:r>
-          </w:p>
-          <w:p>
-            <w:pPr>
-              <w:spacing w:after="160" w:line="259" w:lineRule="auto"/>
-            </w:pPr>
-            <w:r>
-              <w:t xml:space="preserve">RG 013_2 : </w:t>
-            </w:r>
-            <w:r>
-              <w:rPr>
-                <w:highlight w:val="yellow"/>
-              </w:rPr>
-              <w:t>xxx</w:t>
+              <w:t>--</w:t>
             </w:r>
           </w:p>
         </w:tc>
@@ -2907,6 +3906,303 @@
       </w:tr>
     </w:tbl>
     <w:p>
+      <w:r>
+        <w:t xml:space="preserve"> </w:t>
+      </w:r>
+      <w:r>
+        <w:t xml:space="preserve"> </w:t>
+      </w:r>
+    </w:p>
+    <w:p/>
+    <w:tbl>
+      <w:tblPr>
+        <w:tblStyle w:val="Grilledutableau"/>
+        <w:tblW w:w="0" w:type="auto"/>
+        <w:tblLook w:val="04A0" w:firstRow="1" w:lastRow="0" w:firstColumn="1" w:lastColumn="0" w:noHBand="0" w:noVBand="1"/>
+      </w:tblPr>
+      <w:tblGrid>
+        <w:gridCol w:w="1528"/>
+        <w:gridCol w:w="7534"/>
+      </w:tblGrid>
+      <w:tr>
+        <w:tc>
+          <w:tcPr>
+            <w:tcW w:w="1528" w:type="dxa"/>
+          </w:tcPr>
+          <w:p>
+            <w:pPr>
+              <w:spacing w:after="160" w:line="259" w:lineRule="auto"/>
+            </w:pPr>
+            <w:r>
+              <w:t xml:space="preserve">Ticket </w:t>
+            </w:r>
+          </w:p>
+        </w:tc>
+        <w:tc>
+          <w:tcPr>
+            <w:tcW w:w="7534" w:type="dxa"/>
+          </w:tcPr>
+          <w:p>
+            <w:pPr>
+              <w:spacing w:after="160" w:line="259" w:lineRule="auto"/>
+            </w:pPr>
+            <w:r>
+              <w:t>T</w:t>
+            </w:r>
+            <w:r>
+              <w:t>01</w:t>
+            </w:r>
+            <w:r>
+              <w:t>4</w:t>
+            </w:r>
+            <w:r>
+              <w:t>b</w:t>
+            </w:r>
+          </w:p>
+        </w:tc>
+      </w:tr>
+      <w:tr>
+        <w:tc>
+          <w:tcPr>
+            <w:tcW w:w="1528" w:type="dxa"/>
+          </w:tcPr>
+          <w:p>
+            <w:pPr>
+              <w:spacing w:after="160" w:line="259" w:lineRule="auto"/>
+            </w:pPr>
+            <w:r>
+              <w:t>Rubrique</w:t>
+            </w:r>
+          </w:p>
+        </w:tc>
+        <w:tc>
+          <w:tcPr>
+            <w:tcW w:w="7534" w:type="dxa"/>
+          </w:tcPr>
+          <w:p>
+            <w:pPr>
+              <w:spacing w:after="160" w:line="259" w:lineRule="auto"/>
+            </w:pPr>
+            <w:r>
+              <w:t xml:space="preserve">Modification écran </w:t>
+            </w:r>
+          </w:p>
+        </w:tc>
+      </w:tr>
+      <w:tr>
+        <w:tc>
+          <w:tcPr>
+            <w:tcW w:w="1528" w:type="dxa"/>
+          </w:tcPr>
+          <w:p>
+            <w:pPr>
+              <w:spacing w:after="160" w:line="259" w:lineRule="auto"/>
+            </w:pPr>
+            <w:r>
+              <w:t>Intitulé</w:t>
+            </w:r>
+          </w:p>
+        </w:tc>
+        <w:tc>
+          <w:tcPr>
+            <w:tcW w:w="7534" w:type="dxa"/>
+          </w:tcPr>
+          <w:p>
+            <w:pPr>
+              <w:spacing w:after="160" w:line="259" w:lineRule="auto"/>
+            </w:pPr>
+            <w:r>
+              <w:t xml:space="preserve">Modifier l’écran – </w:t>
+            </w:r>
+            <w:r>
+              <w:t>Accueil</w:t>
+            </w:r>
+          </w:p>
+        </w:tc>
+      </w:tr>
+      <w:tr>
+        <w:tc>
+          <w:tcPr>
+            <w:tcW w:w="1528" w:type="dxa"/>
+          </w:tcPr>
+          <w:p>
+            <w:pPr>
+              <w:spacing w:after="160" w:line="259" w:lineRule="auto"/>
+            </w:pPr>
+            <w:r>
+              <w:t>Objets utilisés</w:t>
+            </w:r>
+          </w:p>
+        </w:tc>
+        <w:tc>
+          <w:tcPr>
+            <w:tcW w:w="7534" w:type="dxa"/>
+          </w:tcPr>
+          <w:p>
+            <w:pPr>
+              <w:spacing w:after="160" w:line="259" w:lineRule="auto"/>
+            </w:pPr>
+            <w:r>
+              <w:t>Tour Famille</w:t>
+            </w:r>
+          </w:p>
+        </w:tc>
+      </w:tr>
+      <w:tr>
+        <w:tc>
+          <w:tcPr>
+            <w:tcW w:w="1528" w:type="dxa"/>
+          </w:tcPr>
+          <w:p>
+            <w:pPr>
+              <w:spacing w:after="160" w:line="259" w:lineRule="auto"/>
+            </w:pPr>
+            <w:r>
+              <w:t>Accès</w:t>
+            </w:r>
+          </w:p>
+        </w:tc>
+        <w:tc>
+          <w:tcPr>
+            <w:tcW w:w="7534" w:type="dxa"/>
+          </w:tcPr>
+          <w:p>
+            <w:pPr>
+              <w:spacing w:after="160" w:line="259" w:lineRule="auto"/>
+            </w:pPr>
+            <w:r>
+              <w:t>Accès depuis :</w:t>
+            </w:r>
+          </w:p>
+          <w:p>
+            <w:pPr>
+              <w:numPr>
+                <w:ilvl w:val="0"/>
+                <w:numId w:val="1"/>
+              </w:numPr>
+              <w:contextualSpacing/>
+            </w:pPr>
+            <w:r>
+              <w:t>Aucun changement</w:t>
+            </w:r>
+          </w:p>
+        </w:tc>
+      </w:tr>
+      <w:tr>
+        <w:tc>
+          <w:tcPr>
+            <w:tcW w:w="1528" w:type="dxa"/>
+          </w:tcPr>
+          <w:p>
+            <w:pPr>
+              <w:spacing w:after="160" w:line="259" w:lineRule="auto"/>
+            </w:pPr>
+            <w:r>
+              <w:t>Description de la modification</w:t>
+            </w:r>
+          </w:p>
+        </w:tc>
+        <w:tc>
+          <w:tcPr>
+            <w:tcW w:w="7534" w:type="dxa"/>
+          </w:tcPr>
+          <w:p>
+            <w:pPr>
+              <w:spacing w:after="160" w:line="259" w:lineRule="auto"/>
+            </w:pPr>
+            <w:r>
+              <w:t>Liens :</w:t>
+            </w:r>
+          </w:p>
+          <w:p>
+            <w:pPr>
+              <w:spacing w:after="160" w:line="259" w:lineRule="auto"/>
+              <w:ind w:left="708"/>
+            </w:pPr>
+            <w:r>
+              <w:t>Fin du tour</w:t>
+            </w:r>
+            <w:r>
+              <w:t xml:space="preserve"> : </w:t>
+            </w:r>
+            <w:r>
+              <w:t>Terminer le tour</w:t>
+            </w:r>
+          </w:p>
+          <w:p>
+            <w:pPr>
+              <w:spacing w:after="160" w:line="259" w:lineRule="auto"/>
+            </w:pPr>
+          </w:p>
+        </w:tc>
+      </w:tr>
+      <w:tr>
+        <w:tc>
+          <w:tcPr>
+            <w:tcW w:w="1528" w:type="dxa"/>
+          </w:tcPr>
+          <w:p>
+            <w:pPr>
+              <w:spacing w:after="160" w:line="259" w:lineRule="auto"/>
+            </w:pPr>
+            <w:r>
+              <w:t>RG</w:t>
+            </w:r>
+          </w:p>
+        </w:tc>
+        <w:tc>
+          <w:tcPr>
+            <w:tcW w:w="7534" w:type="dxa"/>
+          </w:tcPr>
+          <w:p>
+            <w:pPr>
+              <w:spacing w:after="160" w:line="259" w:lineRule="auto"/>
+            </w:pPr>
+            <w:r>
+              <w:t>-</w:t>
+            </w:r>
+            <w:r>
+              <w:t>-</w:t>
+            </w:r>
+          </w:p>
+        </w:tc>
+      </w:tr>
+      <w:tr>
+        <w:tc>
+          <w:tcPr>
+            <w:tcW w:w="1528" w:type="dxa"/>
+          </w:tcPr>
+          <w:p>
+            <w:pPr>
+              <w:spacing w:after="160" w:line="259" w:lineRule="auto"/>
+            </w:pPr>
+            <w:r>
+              <w:t>Commentaires</w:t>
+            </w:r>
+          </w:p>
+        </w:tc>
+        <w:tc>
+          <w:tcPr>
+            <w:tcW w:w="7534" w:type="dxa"/>
+          </w:tcPr>
+          <w:p>
+            <w:pPr>
+              <w:spacing w:after="160" w:line="259" w:lineRule="auto"/>
+            </w:pPr>
+            <w:r>
+              <w:t>-</w:t>
+            </w:r>
+            <w:r>
+              <w:t>-</w:t>
+            </w:r>
+          </w:p>
+        </w:tc>
+      </w:tr>
+    </w:tbl>
+    <w:p>
+      <w:r>
+        <w:t xml:space="preserve"> </w:t>
+      </w:r>
       <w:r>
         <w:t xml:space="preserve"> </w:t>
       </w:r>
@@ -2924,21 +4220,20 @@
       <w:tr>
         <w:tc>
           <w:tcPr>
-            <w:tcW w:w="1528" w:type="dxa"/>
-          </w:tcPr>
-          <w:p>
-            <w:pPr>
-              <w:spacing w:after="160" w:line="259" w:lineRule="auto"/>
-            </w:pPr>
-            <w:r>
-              <w:lastRenderedPageBreak/>
-              <w:t xml:space="preserve">Ticket </w:t>
-            </w:r>
-          </w:p>
-        </w:tc>
-        <w:tc>
-          <w:tcPr>
-            <w:tcW w:w="7534" w:type="dxa"/>
+            <w:tcW w:w="704" w:type="dxa"/>
+          </w:tcPr>
+          <w:p>
+            <w:pPr>
+              <w:spacing w:after="160" w:line="259" w:lineRule="auto"/>
+            </w:pPr>
+            <w:r>
+              <w:t>Ticket</w:t>
+            </w:r>
+          </w:p>
+        </w:tc>
+        <w:tc>
+          <w:tcPr>
+            <w:tcW w:w="8358" w:type="dxa"/>
           </w:tcPr>
           <w:p>
             <w:pPr>
@@ -2948,15 +4243,21 @@
               <w:t>T</w:t>
             </w:r>
             <w:r>
-              <w:t>013b</w:t>
-            </w:r>
-          </w:p>
-        </w:tc>
-      </w:tr>
-      <w:tr>
-        <w:tc>
-          <w:tcPr>
-            <w:tcW w:w="1528" w:type="dxa"/>
+              <w:t>01</w:t>
+            </w:r>
+            <w:r>
+              <w:t>4</w:t>
+            </w:r>
+            <w:r>
+              <w:t>c</w:t>
+            </w:r>
+          </w:p>
+        </w:tc>
+      </w:tr>
+      <w:tr>
+        <w:tc>
+          <w:tcPr>
+            <w:tcW w:w="704" w:type="dxa"/>
           </w:tcPr>
           <w:p>
             <w:pPr>
@@ -2969,22 +4270,28 @@
         </w:tc>
         <w:tc>
           <w:tcPr>
-            <w:tcW w:w="7534" w:type="dxa"/>
-          </w:tcPr>
-          <w:p>
-            <w:pPr>
-              <w:spacing w:after="160" w:line="259" w:lineRule="auto"/>
-            </w:pPr>
-            <w:r>
-              <w:t xml:space="preserve">Modification écran </w:t>
-            </w:r>
-          </w:p>
-        </w:tc>
-      </w:tr>
-      <w:tr>
-        <w:tc>
-          <w:tcPr>
-            <w:tcW w:w="1528" w:type="dxa"/>
+            <w:tcW w:w="8358" w:type="dxa"/>
+          </w:tcPr>
+          <w:p>
+            <w:pPr>
+              <w:spacing w:after="160" w:line="259" w:lineRule="auto"/>
+            </w:pPr>
+            <w:r>
+              <w:t xml:space="preserve">Action sur </w:t>
+            </w:r>
+            <w:r>
+              <w:t>tour</w:t>
+            </w:r>
+            <w:r>
+              <w:t xml:space="preserve"> </w:t>
+            </w:r>
+          </w:p>
+        </w:tc>
+      </w:tr>
+      <w:tr>
+        <w:tc>
+          <w:tcPr>
+            <w:tcW w:w="704" w:type="dxa"/>
           </w:tcPr>
           <w:p>
             <w:pPr>
@@ -2997,16 +4304,84 @@
         </w:tc>
         <w:tc>
           <w:tcPr>
-            <w:tcW w:w="7534" w:type="dxa"/>
-          </w:tcPr>
-          <w:p>
-            <w:pPr>
-              <w:spacing w:after="160" w:line="259" w:lineRule="auto"/>
-            </w:pPr>
-            <w:r>
-              <w:t xml:space="preserve">Modifier l’écran – </w:t>
-            </w:r>
-            <w:r>
+            <w:tcW w:w="8358" w:type="dxa"/>
+          </w:tcPr>
+          <w:p>
+            <w:pPr>
+              <w:spacing w:after="160" w:line="259" w:lineRule="auto"/>
+            </w:pPr>
+            <w:r>
+              <w:t>Passage au tour suivant</w:t>
+            </w:r>
+          </w:p>
+        </w:tc>
+      </w:tr>
+      <w:tr>
+        <w:tc>
+          <w:tcPr>
+            <w:tcW w:w="704" w:type="dxa"/>
+          </w:tcPr>
+          <w:p>
+            <w:pPr>
+              <w:spacing w:after="160" w:line="259" w:lineRule="auto"/>
+            </w:pPr>
+            <w:r>
+              <w:t>Objets modifiés</w:t>
+            </w:r>
+          </w:p>
+        </w:tc>
+        <w:tc>
+          <w:tcPr>
+            <w:tcW w:w="8358" w:type="dxa"/>
+          </w:tcPr>
+          <w:p>
+            <w:pPr>
+              <w:spacing w:after="160" w:line="259" w:lineRule="auto"/>
+            </w:pPr>
+            <w:r>
+              <w:t>Tour - suivant</w:t>
+            </w:r>
+          </w:p>
+        </w:tc>
+      </w:tr>
+      <w:tr>
+        <w:tc>
+          <w:tcPr>
+            <w:tcW w:w="704" w:type="dxa"/>
+          </w:tcPr>
+          <w:p>
+            <w:pPr>
+              <w:spacing w:after="160" w:line="259" w:lineRule="auto"/>
+            </w:pPr>
+            <w:r>
+              <w:t>Accès</w:t>
+            </w:r>
+          </w:p>
+        </w:tc>
+        <w:tc>
+          <w:tcPr>
+            <w:tcW w:w="8358" w:type="dxa"/>
+          </w:tcPr>
+          <w:p>
+            <w:pPr>
+              <w:spacing w:after="160" w:line="259" w:lineRule="auto"/>
+            </w:pPr>
+            <w:r>
+              <w:t>Accès depuis :</w:t>
+            </w:r>
+          </w:p>
+          <w:p>
+            <w:pPr>
+              <w:numPr>
+                <w:ilvl w:val="0"/>
+                <w:numId w:val="2"/>
+              </w:numPr>
+              <w:contextualSpacing/>
+            </w:pPr>
+            <w:r>
+              <w:rPr>
+                <w:highlight w:val="green"/>
+              </w:rPr>
               <w:t>Accueil</w:t>
             </w:r>
           </w:p>
@@ -3015,57 +4390,21 @@
       <w:tr>
         <w:tc>
           <w:tcPr>
-            <w:tcW w:w="1528" w:type="dxa"/>
-          </w:tcPr>
-          <w:p>
-            <w:pPr>
-              <w:spacing w:after="160" w:line="259" w:lineRule="auto"/>
-            </w:pPr>
-            <w:r>
-              <w:t>Objets utilisés</w:t>
-            </w:r>
-          </w:p>
-        </w:tc>
-        <w:tc>
-          <w:tcPr>
-            <w:tcW w:w="7534" w:type="dxa"/>
-          </w:tcPr>
-          <w:p>
-            <w:pPr>
-              <w:spacing w:after="160" w:line="259" w:lineRule="auto"/>
-            </w:pPr>
-            <w:r>
-              <w:t>Tour Famille</w:t>
-            </w:r>
-          </w:p>
-        </w:tc>
-      </w:tr>
-      <w:tr>
-        <w:tc>
-          <w:tcPr>
-            <w:tcW w:w="1528" w:type="dxa"/>
-          </w:tcPr>
-          <w:p>
-            <w:pPr>
-              <w:spacing w:after="160" w:line="259" w:lineRule="auto"/>
-            </w:pPr>
-            <w:r>
-              <w:t>Accès</w:t>
-            </w:r>
-          </w:p>
-        </w:tc>
-        <w:tc>
-          <w:tcPr>
-            <w:tcW w:w="7534" w:type="dxa"/>
-          </w:tcPr>
-          <w:p>
-            <w:pPr>
-              <w:spacing w:after="160" w:line="259" w:lineRule="auto"/>
-            </w:pPr>
-            <w:r>
-              <w:t>Accès depuis :</w:t>
-            </w:r>
-          </w:p>
+            <w:tcW w:w="704" w:type="dxa"/>
+          </w:tcPr>
+          <w:p>
+            <w:pPr>
+              <w:spacing w:after="160" w:line="259" w:lineRule="auto"/>
+            </w:pPr>
+            <w:r>
+              <w:t>Ecran associé</w:t>
+            </w:r>
+          </w:p>
+        </w:tc>
+        <w:tc>
+          <w:tcPr>
+            <w:tcW w:w="8358" w:type="dxa"/>
+          </w:tcPr>
           <w:p>
             <w:pPr>
               <w:numPr>
@@ -3075,35 +4414,44 @@
               <w:contextualSpacing/>
             </w:pPr>
             <w:r>
-              <w:t>Aucun changement</w:t>
-            </w:r>
-          </w:p>
-        </w:tc>
-      </w:tr>
-      <w:tr>
-        <w:tc>
-          <w:tcPr>
-            <w:tcW w:w="1528" w:type="dxa"/>
-          </w:tcPr>
-          <w:p>
-            <w:pPr>
-              <w:spacing w:after="160" w:line="259" w:lineRule="auto"/>
-            </w:pPr>
-            <w:r>
-              <w:t>Description de la modification</w:t>
-            </w:r>
-          </w:p>
-        </w:tc>
-        <w:tc>
-          <w:tcPr>
-            <w:tcW w:w="7534" w:type="dxa"/>
-          </w:tcPr>
-          <w:p>
-            <w:pPr>
-              <w:spacing w:after="160" w:line="259" w:lineRule="auto"/>
-            </w:pPr>
-            <w:r>
-              <w:t>Liens :</w:t>
+              <w:rPr>
+                <w:highlight w:val="green"/>
+              </w:rPr>
+              <w:t>Terminer le tour</w:t>
+            </w:r>
+          </w:p>
+        </w:tc>
+      </w:tr>
+      <w:tr>
+        <w:tc>
+          <w:tcPr>
+            <w:tcW w:w="704" w:type="dxa"/>
+          </w:tcPr>
+          <w:p>
+            <w:pPr>
+              <w:spacing w:after="160" w:line="259" w:lineRule="auto"/>
+            </w:pPr>
+            <w:r>
+              <w:t>Scénario</w:t>
+            </w:r>
+          </w:p>
+        </w:tc>
+        <w:tc>
+          <w:tcPr>
+            <w:tcW w:w="8358" w:type="dxa"/>
+          </w:tcPr>
+          <w:p>
+            <w:pPr>
+              <w:spacing w:after="160" w:line="259" w:lineRule="auto"/>
+            </w:pPr>
+            <w:r>
+              <w:t xml:space="preserve">Scénario </w:t>
+            </w:r>
+            <w:r>
+              <w:t>1</w:t>
+            </w:r>
+            <w:r>
+              <w:t> :</w:t>
             </w:r>
           </w:p>
           <w:p>
@@ -3112,57 +4460,158 @@
               <w:ind w:left="708"/>
             </w:pPr>
             <w:r>
-              <w:t>Tour suivant</w:t>
-            </w:r>
-            <w:r>
-              <w:t xml:space="preserve"> : </w:t>
-            </w:r>
-            <w:r>
-              <w:t>Tour suivant</w:t>
-            </w:r>
-          </w:p>
-          <w:p>
-            <w:pPr>
-              <w:spacing w:after="160" w:line="259" w:lineRule="auto"/>
-            </w:pPr>
-          </w:p>
-        </w:tc>
-      </w:tr>
-      <w:tr>
-        <w:tc>
-          <w:tcPr>
-            <w:tcW w:w="1528" w:type="dxa"/>
-          </w:tcPr>
-          <w:p>
-            <w:pPr>
-              <w:spacing w:after="160" w:line="259" w:lineRule="auto"/>
-            </w:pPr>
-            <w:r>
+              <w:t>Mise à jour du tour en cours</w:t>
+            </w:r>
+            <w:r>
+              <w:t xml:space="preserve"> – RG 013_1</w:t>
+            </w:r>
+          </w:p>
+          <w:p>
+            <w:pPr>
+              <w:spacing w:after="160" w:line="259" w:lineRule="auto"/>
+              <w:ind w:left="708"/>
+            </w:pPr>
+            <w:r>
+              <w:t>Mise à jour de la famille jouée – RG 013_2</w:t>
+            </w:r>
+          </w:p>
+          <w:p>
+            <w:pPr>
+              <w:spacing w:after="160" w:line="259" w:lineRule="auto"/>
+              <w:ind w:left="708"/>
+            </w:pPr>
+            <w:r>
+              <w:lastRenderedPageBreak/>
+              <w:t xml:space="preserve">Choix </w:t>
+            </w:r>
+            <w:r>
+              <w:t xml:space="preserve">de la </w:t>
+            </w:r>
+            <w:r>
+              <w:t>famille suivante</w:t>
+            </w:r>
+            <w:r>
+              <w:t xml:space="preserve"> – RG </w:t>
+            </w:r>
+            <w:r>
+              <w:t>013_</w:t>
+            </w:r>
+            <w:r>
+              <w:t>3</w:t>
+            </w:r>
+          </w:p>
+          <w:p>
+            <w:pPr>
+              <w:spacing w:after="160" w:line="259" w:lineRule="auto"/>
+              <w:ind w:left="708"/>
+            </w:pPr>
+            <w:r>
+              <w:t xml:space="preserve">Charger nouveau tour, semaine 1, </w:t>
+            </w:r>
+            <w:r>
+              <w:t xml:space="preserve">encours </w:t>
+            </w:r>
+            <w:proofErr w:type="spellStart"/>
+            <w:r>
+              <w:t>true</w:t>
+            </w:r>
+            <w:proofErr w:type="spellEnd"/>
+            <w:r>
+              <w:t xml:space="preserve"> </w:t>
+            </w:r>
+          </w:p>
+          <w:p>
+            <w:pPr>
+              <w:spacing w:after="160" w:line="259" w:lineRule="auto"/>
+              <w:ind w:left="708"/>
+            </w:pPr>
+            <w:r>
+              <w:t>Update nouveau tour</w:t>
+            </w:r>
+          </w:p>
+          <w:p>
+            <w:pPr>
+              <w:spacing w:after="160" w:line="259" w:lineRule="auto"/>
+              <w:ind w:left="708"/>
+            </w:pPr>
+            <w:r>
+              <w:t>To accueil</w:t>
+            </w:r>
+          </w:p>
+        </w:tc>
+      </w:tr>
+      <w:tr>
+        <w:tc>
+          <w:tcPr>
+            <w:tcW w:w="704" w:type="dxa"/>
+          </w:tcPr>
+          <w:p>
+            <w:pPr>
+              <w:spacing w:after="160" w:line="259" w:lineRule="auto"/>
+            </w:pPr>
+            <w:r>
+              <w:lastRenderedPageBreak/>
               <w:t>RG</w:t>
             </w:r>
           </w:p>
         </w:tc>
         <w:tc>
           <w:tcPr>
-            <w:tcW w:w="7534" w:type="dxa"/>
-          </w:tcPr>
-          <w:p>
-            <w:pPr>
-              <w:spacing w:after="160" w:line="259" w:lineRule="auto"/>
-            </w:pPr>
-            <w:r>
-              <w:t>-</w:t>
-            </w:r>
-            <w:r>
-              <w:t>-</w:t>
-            </w:r>
-          </w:p>
-        </w:tc>
-      </w:tr>
-      <w:tr>
-        <w:tc>
-          <w:tcPr>
-            <w:tcW w:w="1528" w:type="dxa"/>
+            <w:tcW w:w="8358" w:type="dxa"/>
+          </w:tcPr>
+          <w:p>
+            <w:pPr>
+              <w:spacing w:after="160" w:line="259" w:lineRule="auto"/>
+            </w:pPr>
+            <w:r>
+              <w:t xml:space="preserve">RG </w:t>
+            </w:r>
+            <w:r>
+              <w:t>013_1 :</w:t>
+            </w:r>
+            <w:r>
+              <w:t xml:space="preserve"> semaine est mise à 0, </w:t>
+            </w:r>
+            <w:proofErr w:type="spellStart"/>
+            <w:r>
+              <w:t>enCours</w:t>
+            </w:r>
+            <w:proofErr w:type="spellEnd"/>
+            <w:r>
+              <w:t xml:space="preserve"> est mis à false, update en BDD</w:t>
+            </w:r>
+          </w:p>
+          <w:p>
+            <w:pPr>
+              <w:spacing w:after="160" w:line="259" w:lineRule="auto"/>
+            </w:pPr>
+            <w:r>
+              <w:t xml:space="preserve">RG 014_2 : actualisation de la valeur de </w:t>
+            </w:r>
+            <w:proofErr w:type="spellStart"/>
+            <w:r>
+              <w:t>argentIG</w:t>
+            </w:r>
+            <w:proofErr w:type="spellEnd"/>
+            <w:r>
+              <w:t>, update en BDD</w:t>
+            </w:r>
+          </w:p>
+          <w:p>
+            <w:pPr>
+              <w:spacing w:after="160" w:line="259" w:lineRule="auto"/>
+            </w:pPr>
+            <w:r>
+              <w:t xml:space="preserve">RG 013_2 : Sélection de la prochaine famille jouée : </w:t>
+            </w:r>
+          </w:p>
+          <w:p/>
+        </w:tc>
+      </w:tr>
+      <w:tr>
+        <w:tc>
+          <w:tcPr>
+            <w:tcW w:w="704" w:type="dxa"/>
           </w:tcPr>
           <w:p>
             <w:pPr>
@@ -3175,17 +4624,14 @@
         </w:tc>
         <w:tc>
           <w:tcPr>
-            <w:tcW w:w="7534" w:type="dxa"/>
-          </w:tcPr>
-          <w:p>
-            <w:pPr>
-              <w:spacing w:after="160" w:line="259" w:lineRule="auto"/>
-            </w:pPr>
-            <w:r>
-              <w:t>-</w:t>
-            </w:r>
-            <w:r>
-              <w:t>-</w:t>
+            <w:tcW w:w="8358" w:type="dxa"/>
+          </w:tcPr>
+          <w:p>
+            <w:pPr>
+              <w:spacing w:after="160" w:line="259" w:lineRule="auto"/>
+            </w:pPr>
+            <w:r>
+              <w:t>--</w:t>
             </w:r>
           </w:p>
         </w:tc>
@@ -3642,7 +5088,10 @@
               <w:t>3</w:t>
             </w:r>
             <w:r>
-              <w:t xml:space="preserve"> T013</w:t>
+              <w:t xml:space="preserve"> T01</w:t>
+            </w:r>
+            <w:r>
+              <w:t>4</w:t>
             </w:r>
           </w:p>
         </w:tc>
@@ -3686,7 +5135,7 @@
               <w:t>4</w:t>
             </w:r>
             <w:r>
-              <w:t xml:space="preserve"> T014</w:t>
+              <w:t xml:space="preserve"> </w:t>
             </w:r>
           </w:p>
         </w:tc>
@@ -3730,7 +5179,7 @@
               <w:t>4</w:t>
             </w:r>
             <w:r>
-              <w:t xml:space="preserve"> T015</w:t>
+              <w:t xml:space="preserve"> </w:t>
             </w:r>
           </w:p>
         </w:tc>
@@ -3779,7 +5228,7 @@
               <w:t>5</w:t>
             </w:r>
             <w:r>
-              <w:t xml:space="preserve"> T016</w:t>
+              <w:t xml:space="preserve"> </w:t>
             </w:r>
           </w:p>
         </w:tc>
@@ -3903,6 +5352,47 @@
             </w:pPr>
             <w:r>
               <w:t>8</w:t>
+            </w:r>
+          </w:p>
+        </w:tc>
+      </w:tr>
+      <w:tr>
+        <w:tc>
+          <w:tcPr>
+            <w:tcW w:w="3020" w:type="dxa"/>
+          </w:tcPr>
+          <w:p>
+            <w:pPr>
+              <w:spacing w:after="160" w:line="259" w:lineRule="auto"/>
+            </w:pPr>
+            <w:r>
+              <w:t>Classe</w:t>
+            </w:r>
+          </w:p>
+        </w:tc>
+        <w:tc>
+          <w:tcPr>
+            <w:tcW w:w="3021" w:type="dxa"/>
+          </w:tcPr>
+          <w:p>
+            <w:pPr>
+              <w:spacing w:after="160" w:line="259" w:lineRule="auto"/>
+            </w:pPr>
+            <w:r>
+              <w:t>Création de l’objet classe</w:t>
+            </w:r>
+          </w:p>
+        </w:tc>
+        <w:tc>
+          <w:tcPr>
+            <w:tcW w:w="3021" w:type="dxa"/>
+          </w:tcPr>
+          <w:p>
+            <w:pPr>
+              <w:spacing w:after="160" w:line="259" w:lineRule="auto"/>
+            </w:pPr>
+            <w:r>
+              <w:t>1 T013</w:t>
             </w:r>
           </w:p>
         </w:tc>
@@ -3928,6 +5418,7 @@
         <w:rPr>
           <w:rFonts w:eastAsia="Times New Roman"/>
         </w:rPr>
+        <w:lastRenderedPageBreak/>
         <w:t>Backlog</w:t>
       </w:r>
       <w:proofErr w:type="spellEnd"/>
@@ -4154,6 +5645,9 @@
             <w:pPr>
               <w:spacing w:after="160" w:line="259" w:lineRule="auto"/>
             </w:pPr>
+            <w:r>
+              <w:t>Comptes, Prêts</w:t>
+            </w:r>
           </w:p>
         </w:tc>
         <w:tc>
@@ -4164,34 +5658,217 @@
             <w:pPr>
               <w:spacing w:after="160" w:line="259" w:lineRule="auto"/>
             </w:pPr>
-          </w:p>
-        </w:tc>
-        <w:tc>
-          <w:tcPr>
-            <w:tcW w:w="3021" w:type="dxa"/>
-          </w:tcPr>
-          <w:p>
-            <w:pPr>
-              <w:spacing w:after="160" w:line="259" w:lineRule="auto"/>
-            </w:pPr>
-          </w:p>
-        </w:tc>
-      </w:tr>
-      <w:tr>
-        <w:tc>
-          <w:tcPr>
-            <w:tcW w:w="3020" w:type="dxa"/>
-          </w:tcPr>
-          <w:p>
-            <w:pPr>
-              <w:spacing w:after="160" w:line="259" w:lineRule="auto"/>
-            </w:pPr>
-          </w:p>
-        </w:tc>
-        <w:tc>
-          <w:tcPr>
-            <w:tcW w:w="3021" w:type="dxa"/>
-          </w:tcPr>
+            <w:r>
+              <w:t xml:space="preserve">Gestion lors du passage de tour : </w:t>
+            </w:r>
+          </w:p>
+          <w:p>
+            <w:pPr>
+              <w:spacing w:after="160" w:line="259" w:lineRule="auto"/>
+              <w:ind w:left="708"/>
+              <w:rPr>
+                <w:sz w:val="8"/>
+                <w:szCs w:val="8"/>
+              </w:rPr>
+            </w:pPr>
+            <w:r>
+              <w:rPr>
+                <w:sz w:val="8"/>
+                <w:szCs w:val="8"/>
+              </w:rPr>
+              <w:t>Calcul et mise à jours des prêts – RG 013_2</w:t>
+            </w:r>
+          </w:p>
+          <w:p>
+            <w:pPr>
+              <w:spacing w:after="160" w:line="259" w:lineRule="auto"/>
+              <w:ind w:left="708"/>
+              <w:rPr>
+                <w:sz w:val="8"/>
+                <w:szCs w:val="8"/>
+              </w:rPr>
+            </w:pPr>
+            <w:r>
+              <w:rPr>
+                <w:sz w:val="8"/>
+                <w:szCs w:val="8"/>
+              </w:rPr>
+              <w:t>Calcul et mise à jour des comptes – RG 013_3</w:t>
+            </w:r>
+          </w:p>
+          <w:p>
+            <w:pPr>
+              <w:spacing w:after="160" w:line="259" w:lineRule="auto"/>
+              <w:rPr>
+                <w:sz w:val="8"/>
+                <w:szCs w:val="8"/>
+              </w:rPr>
+            </w:pPr>
+            <w:r>
+              <w:rPr>
+                <w:sz w:val="8"/>
+                <w:szCs w:val="8"/>
+              </w:rPr>
+              <w:t xml:space="preserve">RG 013_2 : recalcul pour chaque prêt (dans cet ordre) : </w:t>
+            </w:r>
+          </w:p>
+          <w:p>
+            <w:pPr>
+              <w:pStyle w:val="Paragraphedeliste"/>
+              <w:numPr>
+                <w:ilvl w:val="0"/>
+                <w:numId w:val="1"/>
+              </w:numPr>
+              <w:rPr>
+                <w:sz w:val="8"/>
+                <w:szCs w:val="8"/>
+              </w:rPr>
+            </w:pPr>
+            <w:r>
+              <w:rPr>
+                <w:sz w:val="8"/>
+                <w:szCs w:val="8"/>
+              </w:rPr>
+              <w:t>Somme = somme + intérêts – remboursé</w:t>
+            </w:r>
+          </w:p>
+          <w:p>
+            <w:pPr>
+              <w:pStyle w:val="Paragraphedeliste"/>
+              <w:numPr>
+                <w:ilvl w:val="0"/>
+                <w:numId w:val="1"/>
+              </w:numPr>
+              <w:rPr>
+                <w:sz w:val="8"/>
+                <w:szCs w:val="8"/>
+              </w:rPr>
+            </w:pPr>
+            <w:r>
+              <w:rPr>
+                <w:sz w:val="8"/>
+                <w:szCs w:val="8"/>
+              </w:rPr>
+              <w:t>Intérêts = somme * taux / 100</w:t>
+            </w:r>
+          </w:p>
+          <w:p>
+            <w:pPr>
+              <w:pStyle w:val="Paragraphedeliste"/>
+              <w:numPr>
+                <w:ilvl w:val="0"/>
+                <w:numId w:val="1"/>
+              </w:numPr>
+              <w:rPr>
+                <w:sz w:val="8"/>
+                <w:szCs w:val="8"/>
+              </w:rPr>
+            </w:pPr>
+            <w:r>
+              <w:rPr>
+                <w:sz w:val="8"/>
+                <w:szCs w:val="8"/>
+              </w:rPr>
+              <w:t>Remboursé = 0</w:t>
+            </w:r>
+          </w:p>
+          <w:p>
+            <w:pPr>
+              <w:pStyle w:val="Paragraphedeliste"/>
+              <w:numPr>
+                <w:ilvl w:val="0"/>
+                <w:numId w:val="1"/>
+              </w:numPr>
+              <w:rPr>
+                <w:sz w:val="8"/>
+                <w:szCs w:val="8"/>
+              </w:rPr>
+            </w:pPr>
+            <w:r>
+              <w:rPr>
+                <w:sz w:val="8"/>
+                <w:szCs w:val="8"/>
+              </w:rPr>
+              <w:t xml:space="preserve">Restant = somme + intérêts </w:t>
+            </w:r>
+          </w:p>
+          <w:p>
+            <w:pPr>
+              <w:pStyle w:val="Paragraphedeliste"/>
+              <w:numPr>
+                <w:ilvl w:val="0"/>
+                <w:numId w:val="1"/>
+              </w:numPr>
+              <w:rPr>
+                <w:sz w:val="8"/>
+                <w:szCs w:val="8"/>
+              </w:rPr>
+            </w:pPr>
+            <w:r>
+              <w:rPr>
+                <w:sz w:val="8"/>
+                <w:szCs w:val="8"/>
+              </w:rPr>
+              <w:t xml:space="preserve">Si restant = 0 alors fermé est </w:t>
+            </w:r>
+            <w:proofErr w:type="spellStart"/>
+            <w:r>
+              <w:rPr>
+                <w:sz w:val="8"/>
+                <w:szCs w:val="8"/>
+              </w:rPr>
+              <w:t>true</w:t>
+            </w:r>
+            <w:proofErr w:type="spellEnd"/>
+          </w:p>
+          <w:p>
+            <w:pPr>
+              <w:ind w:left="420"/>
+              <w:rPr>
+                <w:sz w:val="8"/>
+                <w:szCs w:val="8"/>
+              </w:rPr>
+            </w:pPr>
+            <w:r>
+              <w:rPr>
+                <w:sz w:val="8"/>
+                <w:szCs w:val="8"/>
+              </w:rPr>
+              <w:t xml:space="preserve">Mise à jour en </w:t>
+            </w:r>
+            <w:proofErr w:type="spellStart"/>
+            <w:r>
+              <w:rPr>
+                <w:sz w:val="8"/>
+                <w:szCs w:val="8"/>
+              </w:rPr>
+              <w:t>bdd</w:t>
+            </w:r>
+            <w:proofErr w:type="spellEnd"/>
+          </w:p>
+          <w:p>
+            <w:pPr>
+              <w:rPr>
+                <w:sz w:val="8"/>
+                <w:szCs w:val="8"/>
+              </w:rPr>
+            </w:pPr>
+          </w:p>
+          <w:p>
+            <w:pPr>
+              <w:rPr>
+                <w:sz w:val="8"/>
+                <w:szCs w:val="8"/>
+              </w:rPr>
+            </w:pPr>
+            <w:r>
+              <w:rPr>
+                <w:sz w:val="8"/>
+                <w:szCs w:val="8"/>
+              </w:rPr>
+              <w:t>RG 013_3 : recalcul pour chaque compte (dans cet ordre) :</w:t>
+            </w:r>
+          </w:p>
           <w:p>
             <w:pPr>
               <w:spacing w:after="160" w:line="259" w:lineRule="auto"/>
@@ -4739,6 +6416,7 @@
               <w:spacing w:after="160" w:line="259" w:lineRule="auto"/>
             </w:pPr>
             <w:r>
+              <w:lastRenderedPageBreak/>
               <w:t>Transverse</w:t>
             </w:r>
           </w:p>
@@ -4855,7 +6533,6 @@
               <w:spacing w:after="160" w:line="259" w:lineRule="auto"/>
             </w:pPr>
             <w:r>
-              <w:lastRenderedPageBreak/>
               <w:t>Transverse</w:t>
             </w:r>
           </w:p>
@@ -10872,6 +12549,119 @@
     </w:lvl>
   </w:abstractNum>
   <w:abstractNum w:abstractNumId="6" w15:restartNumberingAfterBreak="0">
+    <w:nsid w:val="492B488C"/>
+    <w:multiLevelType w:val="hybridMultilevel"/>
+    <w:tmpl w:val="BAF01856"/>
+    <w:lvl w:ilvl="0" w:tplc="040C0001">
+      <w:start w:val="1"/>
+      <w:numFmt w:val="bullet"/>
+      <w:lvlText w:val=""/>
+      <w:lvlJc w:val="left"/>
+      <w:pPr>
+        <w:ind w:left="720" w:hanging="360"/>
+      </w:pPr>
+      <w:rPr>
+        <w:rFonts w:ascii="Symbol" w:hAnsi="Symbol" w:hint="default"/>
+      </w:rPr>
+    </w:lvl>
+    <w:lvl w:ilvl="1" w:tplc="040C0003" w:tentative="1">
+      <w:start w:val="1"/>
+      <w:numFmt w:val="bullet"/>
+      <w:lvlText w:val="o"/>
+      <w:lvlJc w:val="left"/>
+      <w:pPr>
+        <w:ind w:left="1440" w:hanging="360"/>
+      </w:pPr>
+      <w:rPr>
+        <w:rFonts w:ascii="Courier New" w:hAnsi="Courier New" w:cs="Courier New" w:hint="default"/>
+      </w:rPr>
+    </w:lvl>
+    <w:lvl w:ilvl="2" w:tplc="040C0005" w:tentative="1">
+      <w:start w:val="1"/>
+      <w:numFmt w:val="bullet"/>
+      <w:lvlText w:val=""/>
+      <w:lvlJc w:val="left"/>
+      <w:pPr>
+        <w:ind w:left="2160" w:hanging="360"/>
+      </w:pPr>
+      <w:rPr>
+        <w:rFonts w:ascii="Wingdings" w:hAnsi="Wingdings" w:hint="default"/>
+      </w:rPr>
+    </w:lvl>
+    <w:lvl w:ilvl="3" w:tplc="040C0001" w:tentative="1">
+      <w:start w:val="1"/>
+      <w:numFmt w:val="bullet"/>
+      <w:lvlText w:val=""/>
+      <w:lvlJc w:val="left"/>
+      <w:pPr>
+        <w:ind w:left="2880" w:hanging="360"/>
+      </w:pPr>
+      <w:rPr>
+        <w:rFonts w:ascii="Symbol" w:hAnsi="Symbol" w:hint="default"/>
+      </w:rPr>
+    </w:lvl>
+    <w:lvl w:ilvl="4" w:tplc="040C0003" w:tentative="1">
+      <w:start w:val="1"/>
+      <w:numFmt w:val="bullet"/>
+      <w:lvlText w:val="o"/>
+      <w:lvlJc w:val="left"/>
+      <w:pPr>
+        <w:ind w:left="3600" w:hanging="360"/>
+      </w:pPr>
+      <w:rPr>
+        <w:rFonts w:ascii="Courier New" w:hAnsi="Courier New" w:cs="Courier New" w:hint="default"/>
+      </w:rPr>
+    </w:lvl>
+    <w:lvl w:ilvl="5" w:tplc="040C0005" w:tentative="1">
+      <w:start w:val="1"/>
+      <w:numFmt w:val="bullet"/>
+      <w:lvlText w:val=""/>
+      <w:lvlJc w:val="left"/>
+      <w:pPr>
+        <w:ind w:left="4320" w:hanging="360"/>
+      </w:pPr>
+      <w:rPr>
+        <w:rFonts w:ascii="Wingdings" w:hAnsi="Wingdings" w:hint="default"/>
+      </w:rPr>
+    </w:lvl>
+    <w:lvl w:ilvl="6" w:tplc="040C0001" w:tentative="1">
+      <w:start w:val="1"/>
+      <w:numFmt w:val="bullet"/>
+      <w:lvlText w:val=""/>
+      <w:lvlJc w:val="left"/>
+      <w:pPr>
+        <w:ind w:left="5040" w:hanging="360"/>
+      </w:pPr>
+      <w:rPr>
+        <w:rFonts w:ascii="Symbol" w:hAnsi="Symbol" w:hint="default"/>
+      </w:rPr>
+    </w:lvl>
+    <w:lvl w:ilvl="7" w:tplc="040C0003" w:tentative="1">
+      <w:start w:val="1"/>
+      <w:numFmt w:val="bullet"/>
+      <w:lvlText w:val="o"/>
+      <w:lvlJc w:val="left"/>
+      <w:pPr>
+        <w:ind w:left="5760" w:hanging="360"/>
+      </w:pPr>
+      <w:rPr>
+        <w:rFonts w:ascii="Courier New" w:hAnsi="Courier New" w:cs="Courier New" w:hint="default"/>
+      </w:rPr>
+    </w:lvl>
+    <w:lvl w:ilvl="8" w:tplc="040C0005" w:tentative="1">
+      <w:start w:val="1"/>
+      <w:numFmt w:val="bullet"/>
+      <w:lvlText w:val=""/>
+      <w:lvlJc w:val="left"/>
+      <w:pPr>
+        <w:ind w:left="6480" w:hanging="360"/>
+      </w:pPr>
+      <w:rPr>
+        <w:rFonts w:ascii="Wingdings" w:hAnsi="Wingdings" w:hint="default"/>
+      </w:rPr>
+    </w:lvl>
+  </w:abstractNum>
+  <w:abstractNum w:abstractNumId="7" w15:restartNumberingAfterBreak="0">
     <w:nsid w:val="63E22754"/>
     <w:multiLevelType w:val="hybridMultilevel"/>
     <w:tmpl w:val="ECD2DE56"/>
@@ -10984,10 +12774,10 @@
       </w:rPr>
     </w:lvl>
   </w:abstractNum>
-  <w:abstractNum w:abstractNumId="7" w15:restartNumberingAfterBreak="0">
+  <w:abstractNum w:abstractNumId="8" w15:restartNumberingAfterBreak="0">
     <w:nsid w:val="6F402A99"/>
     <w:multiLevelType w:val="hybridMultilevel"/>
-    <w:tmpl w:val="97CC0292"/>
+    <w:tmpl w:val="4AB8F028"/>
     <w:lvl w:ilvl="0" w:tplc="040C0001">
       <w:start w:val="1"/>
       <w:numFmt w:val="bullet"/>
@@ -11097,7 +12887,7 @@
       </w:rPr>
     </w:lvl>
   </w:abstractNum>
-  <w:abstractNum w:abstractNumId="8" w15:restartNumberingAfterBreak="0">
+  <w:abstractNum w:abstractNumId="9" w15:restartNumberingAfterBreak="0">
     <w:nsid w:val="785E7BE6"/>
     <w:multiLevelType w:val="hybridMultilevel"/>
     <w:tmpl w:val="E0025C38"/>
@@ -11211,7 +13001,7 @@
     </w:lvl>
   </w:abstractNum>
   <w:num w:numId="1">
-    <w:abstractNumId w:val="7"/>
+    <w:abstractNumId w:val="8"/>
   </w:num>
   <w:num w:numId="2">
     <w:abstractNumId w:val="1"/>
@@ -11223,7 +13013,7 @@
     <w:abstractNumId w:val="3"/>
   </w:num>
   <w:num w:numId="5">
-    <w:abstractNumId w:val="8"/>
+    <w:abstractNumId w:val="9"/>
   </w:num>
   <w:num w:numId="6">
     <w:abstractNumId w:val="0"/>
@@ -11232,10 +13022,13 @@
     <w:abstractNumId w:val="5"/>
   </w:num>
   <w:num w:numId="8">
-    <w:abstractNumId w:val="6"/>
+    <w:abstractNumId w:val="7"/>
   </w:num>
   <w:num w:numId="9">
     <w:abstractNumId w:val="4"/>
+  </w:num>
+  <w:num w:numId="10">
+    <w:abstractNumId w:val="6"/>
   </w:num>
 </w:numbering>
 </file>
@@ -11707,7 +13500,6 @@
   <w:style w:type="character" w:default="1" w:styleId="Policepardfaut">
     <w:name w:val="Default Paragraph Font"/>
     <w:uiPriority w:val="1"/>
-    <w:semiHidden/>
     <w:unhideWhenUsed/>
   </w:style>
   <w:style w:type="table" w:default="1" w:styleId="TableauNormal">
@@ -12176,7 +13968,7 @@
 </file>
 
 <file path=customXml/itemProps1.xml><?xml version="1.0" encoding="utf-8"?>
-<ds:datastoreItem xmlns:ds="http://schemas.openxmlformats.org/officeDocument/2006/customXml" ds:itemID="{3FC1646C-1C6A-401E-9D74-68D7308AE6A2}">
+<ds:datastoreItem xmlns:ds="http://schemas.openxmlformats.org/officeDocument/2006/customXml" ds:itemID="{FC1FCA09-3B57-405A-A2ED-CAD3CDC2DDD7}">
   <ds:schemaRefs>
     <ds:schemaRef ds:uri="http://schemas.openxmlformats.org/officeDocument/2006/bibliography"/>
   </ds:schemaRefs>

</xml_diff>

<commit_message>
ajout classe et famille
</commit_message>
<xml_diff>
--- a/src/main/resources/bl.docx
+++ b/src/main/resources/bl.docx
@@ -3010,7 +3010,13 @@
               <w:t xml:space="preserve"> T</w:t>
             </w:r>
             <w:r>
-              <w:t>014c</w:t>
+              <w:t>01</w:t>
+            </w:r>
+            <w:r>
+              <w:t>3</w:t>
+            </w:r>
+            <w:r>
+              <w:t>c</w:t>
             </w:r>
           </w:p>
         </w:tc>
@@ -3058,7 +3064,13 @@
               <w:t>T</w:t>
             </w:r>
             <w:r>
-              <w:t>014b</w:t>
+              <w:t>01</w:t>
+            </w:r>
+            <w:r>
+              <w:t>3</w:t>
+            </w:r>
+            <w:r>
+              <w:t>b</w:t>
             </w:r>
           </w:p>
         </w:tc>
@@ -3418,11 +3430,12 @@
             <w:pPr>
               <w:spacing w:after="160" w:line="259" w:lineRule="auto"/>
             </w:pPr>
-            <w:proofErr w:type="spellStart"/>
-            <w:r>
-              <w:t>Txxx</w:t>
-            </w:r>
-            <w:proofErr w:type="spellEnd"/>
+            <w:r>
+              <w:t>T</w:t>
+            </w:r>
+            <w:r>
+              <w:t>013c</w:t>
+            </w:r>
           </w:p>
         </w:tc>
       </w:tr>
@@ -3477,7 +3490,10 @@
               <w:spacing w:after="160" w:line="259" w:lineRule="auto"/>
             </w:pPr>
             <w:r>
-              <w:t xml:space="preserve">{Description de la reprise de données} </w:t>
+              <w:t>Alimenter la table classe</w:t>
+            </w:r>
+            <w:r>
+              <w:t xml:space="preserve"> </w:t>
             </w:r>
           </w:p>
         </w:tc>
@@ -3505,7 +3521,7 @@
               <w:spacing w:after="160" w:line="259" w:lineRule="auto"/>
             </w:pPr>
             <w:r>
-              <w:t>{Liste des objets impactés}</w:t>
+              <w:t>Classe</w:t>
             </w:r>
           </w:p>
         </w:tc>
@@ -3533,7 +3549,758 @@
               <w:spacing w:after="160" w:line="259" w:lineRule="auto"/>
             </w:pPr>
             <w:r>
-              <w:t>{Description de la modification}</w:t>
+              <w:t>Alimenter la table classe</w:t>
+            </w:r>
+            <w:r>
+              <w:t xml:space="preserve"> </w:t>
+            </w:r>
+          </w:p>
+        </w:tc>
+      </w:tr>
+    </w:tbl>
+    <w:p>
+      <w:r>
+        <w:t xml:space="preserve"> </w:t>
+      </w:r>
+    </w:p>
+    <w:tbl>
+      <w:tblPr>
+        <w:tblStyle w:val="Grilledutableau"/>
+        <w:tblW w:w="0" w:type="auto"/>
+        <w:tblLook w:val="04A0" w:firstRow="1" w:lastRow="0" w:firstColumn="1" w:lastColumn="0" w:noHBand="0" w:noVBand="1"/>
+      </w:tblPr>
+      <w:tblGrid>
+        <w:gridCol w:w="1528"/>
+        <w:gridCol w:w="7534"/>
+      </w:tblGrid>
+      <w:tr>
+        <w:tc>
+          <w:tcPr>
+            <w:tcW w:w="1528" w:type="dxa"/>
+          </w:tcPr>
+          <w:p>
+            <w:pPr>
+              <w:spacing w:after="160" w:line="259" w:lineRule="auto"/>
+            </w:pPr>
+            <w:r>
+              <w:t xml:space="preserve">Ticket </w:t>
+            </w:r>
+          </w:p>
+        </w:tc>
+        <w:tc>
+          <w:tcPr>
+            <w:tcW w:w="7534" w:type="dxa"/>
+          </w:tcPr>
+          <w:p>
+            <w:pPr>
+              <w:spacing w:after="160" w:line="259" w:lineRule="auto"/>
+            </w:pPr>
+            <w:r>
+              <w:t>T</w:t>
+            </w:r>
+            <w:r>
+              <w:t>01</w:t>
+            </w:r>
+            <w:r>
+              <w:t>3</w:t>
+            </w:r>
+            <w:r>
+              <w:t>d</w:t>
+            </w:r>
+          </w:p>
+        </w:tc>
+      </w:tr>
+      <w:tr>
+        <w:tc>
+          <w:tcPr>
+            <w:tcW w:w="1528" w:type="dxa"/>
+          </w:tcPr>
+          <w:p>
+            <w:pPr>
+              <w:spacing w:after="160" w:line="259" w:lineRule="auto"/>
+            </w:pPr>
+            <w:r>
+              <w:t>Rubrique</w:t>
+            </w:r>
+          </w:p>
+        </w:tc>
+        <w:tc>
+          <w:tcPr>
+            <w:tcW w:w="7534" w:type="dxa"/>
+          </w:tcPr>
+          <w:p>
+            <w:pPr>
+              <w:spacing w:after="160" w:line="259" w:lineRule="auto"/>
+            </w:pPr>
+            <w:r>
+              <w:t xml:space="preserve">Modification écran </w:t>
+            </w:r>
+          </w:p>
+        </w:tc>
+      </w:tr>
+      <w:tr>
+        <w:tc>
+          <w:tcPr>
+            <w:tcW w:w="1528" w:type="dxa"/>
+          </w:tcPr>
+          <w:p>
+            <w:pPr>
+              <w:spacing w:after="160" w:line="259" w:lineRule="auto"/>
+            </w:pPr>
+            <w:r>
+              <w:t>Intitulé</w:t>
+            </w:r>
+          </w:p>
+        </w:tc>
+        <w:tc>
+          <w:tcPr>
+            <w:tcW w:w="7534" w:type="dxa"/>
+          </w:tcPr>
+          <w:p>
+            <w:pPr>
+              <w:spacing w:after="160" w:line="259" w:lineRule="auto"/>
+            </w:pPr>
+            <w:r>
+              <w:t xml:space="preserve">Modifier l’écran – </w:t>
+            </w:r>
+            <w:r>
+              <w:t>Accueil</w:t>
+            </w:r>
+          </w:p>
+        </w:tc>
+      </w:tr>
+      <w:tr>
+        <w:tc>
+          <w:tcPr>
+            <w:tcW w:w="1528" w:type="dxa"/>
+          </w:tcPr>
+          <w:p>
+            <w:pPr>
+              <w:spacing w:after="160" w:line="259" w:lineRule="auto"/>
+            </w:pPr>
+            <w:r>
+              <w:t>Objets utilisés</w:t>
+            </w:r>
+          </w:p>
+        </w:tc>
+        <w:tc>
+          <w:tcPr>
+            <w:tcW w:w="7534" w:type="dxa"/>
+          </w:tcPr>
+          <w:p>
+            <w:pPr>
+              <w:spacing w:after="160" w:line="259" w:lineRule="auto"/>
+            </w:pPr>
+            <w:r>
+              <w:t>Classe</w:t>
+            </w:r>
+          </w:p>
+        </w:tc>
+      </w:tr>
+      <w:tr>
+        <w:tc>
+          <w:tcPr>
+            <w:tcW w:w="1528" w:type="dxa"/>
+          </w:tcPr>
+          <w:p>
+            <w:pPr>
+              <w:spacing w:after="160" w:line="259" w:lineRule="auto"/>
+            </w:pPr>
+            <w:r>
+              <w:t>Accès</w:t>
+            </w:r>
+          </w:p>
+        </w:tc>
+        <w:tc>
+          <w:tcPr>
+            <w:tcW w:w="7534" w:type="dxa"/>
+          </w:tcPr>
+          <w:p>
+            <w:pPr>
+              <w:spacing w:after="160" w:line="259" w:lineRule="auto"/>
+            </w:pPr>
+            <w:r>
+              <w:t>Accès depuis :</w:t>
+            </w:r>
+          </w:p>
+          <w:p>
+            <w:pPr>
+              <w:numPr>
+                <w:ilvl w:val="0"/>
+                <w:numId w:val="1"/>
+              </w:numPr>
+              <w:contextualSpacing/>
+            </w:pPr>
+            <w:r>
+              <w:t>Aucun changement</w:t>
+            </w:r>
+          </w:p>
+        </w:tc>
+      </w:tr>
+      <w:tr>
+        <w:tc>
+          <w:tcPr>
+            <w:tcW w:w="1528" w:type="dxa"/>
+          </w:tcPr>
+          <w:p>
+            <w:pPr>
+              <w:spacing w:after="160" w:line="259" w:lineRule="auto"/>
+            </w:pPr>
+            <w:r>
+              <w:t>Description de la modification</w:t>
+            </w:r>
+          </w:p>
+        </w:tc>
+        <w:tc>
+          <w:tcPr>
+            <w:tcW w:w="7534" w:type="dxa"/>
+          </w:tcPr>
+          <w:p>
+            <w:pPr>
+              <w:spacing w:after="160" w:line="259" w:lineRule="auto"/>
+            </w:pPr>
+            <w:r>
+              <w:t>Informations affichées :</w:t>
+            </w:r>
+          </w:p>
+          <w:p>
+            <w:pPr>
+              <w:spacing w:after="160" w:line="259" w:lineRule="auto"/>
+            </w:pPr>
+            <w:r>
+              <w:t xml:space="preserve"> </w:t>
+            </w:r>
+            <w:r>
+              <w:t xml:space="preserve">Infos famille : </w:t>
+            </w:r>
+          </w:p>
+          <w:p>
+            <w:pPr>
+              <w:spacing w:after="160" w:line="259" w:lineRule="auto"/>
+              <w:ind w:left="708"/>
+            </w:pPr>
+            <w:r>
+              <w:t>Classe</w:t>
+            </w:r>
+          </w:p>
+          <w:p>
+            <w:pPr>
+              <w:spacing w:after="160" w:line="259" w:lineRule="auto"/>
+              <w:ind w:left="1416"/>
+            </w:pPr>
+            <w:r>
+              <w:t xml:space="preserve">Libellé </w:t>
+            </w:r>
+          </w:p>
+        </w:tc>
+      </w:tr>
+      <w:tr>
+        <w:tc>
+          <w:tcPr>
+            <w:tcW w:w="1528" w:type="dxa"/>
+          </w:tcPr>
+          <w:p>
+            <w:pPr>
+              <w:spacing w:after="160" w:line="259" w:lineRule="auto"/>
+            </w:pPr>
+            <w:r>
+              <w:lastRenderedPageBreak/>
+              <w:t>Maquette</w:t>
+            </w:r>
+          </w:p>
+        </w:tc>
+        <w:tc>
+          <w:tcPr>
+            <w:tcW w:w="7534" w:type="dxa"/>
+          </w:tcPr>
+          <w:p>
+            <w:pPr>
+              <w:spacing w:after="160" w:line="259" w:lineRule="auto"/>
+              <w:jc w:val="center"/>
+            </w:pPr>
+            <w:r>
+              <w:drawing>
+                <wp:inline distT="0" distB="0" distL="0" distR="0" wp14:anchorId="5410BFD5" wp14:editId="5419A479">
+                  <wp:extent cx="1574800" cy="2140668"/>
+                  <wp:effectExtent l="0" t="0" r="6350" b="0"/>
+                  <wp:docPr id="2" name="Image 10">
+                    <a:extLst xmlns:a="http://schemas.openxmlformats.org/drawingml/2006/main">
+                      <a:ext uri="{FF2B5EF4-FFF2-40B4-BE49-F238E27FC236}">
+                        <a16:creationId xmlns:a16="http://schemas.microsoft.com/office/drawing/2014/main" id="{E0A234F2-F7F6-41CD-94BC-61391600D27A}"/>
+                      </a:ext>
+                    </a:extLst>
+                  </wp:docPr>
+                  <wp:cNvGraphicFramePr>
+                    <a:graphicFrameLocks xmlns:a="http://schemas.openxmlformats.org/drawingml/2006/main" noChangeAspect="1"/>
+                  </wp:cNvGraphicFramePr>
+                  <a:graphic xmlns:a="http://schemas.openxmlformats.org/drawingml/2006/main">
+                    <a:graphicData uri="http://schemas.openxmlformats.org/drawingml/2006/picture">
+                      <pic:pic xmlns:pic="http://schemas.openxmlformats.org/drawingml/2006/picture">
+                        <pic:nvPicPr>
+                          <pic:cNvPr id="11" name="Image 10">
+                            <a:extLst>
+                              <a:ext uri="{FF2B5EF4-FFF2-40B4-BE49-F238E27FC236}">
+                                <a16:creationId xmlns:a16="http://schemas.microsoft.com/office/drawing/2014/main" id="{E0A234F2-F7F6-41CD-94BC-61391600D27A}"/>
+                              </a:ext>
+                            </a:extLst>
+                          </pic:cNvPr>
+                          <pic:cNvPicPr>
+                            <a:picLocks noChangeAspect="1"/>
+                          </pic:cNvPicPr>
+                        </pic:nvPicPr>
+                        <pic:blipFill>
+                          <a:blip r:embed="rId8"/>
+                          <a:stretch>
+                            <a:fillRect/>
+                          </a:stretch>
+                        </pic:blipFill>
+                        <pic:spPr>
+                          <a:xfrm>
+                            <a:off x="0" y="0"/>
+                            <a:ext cx="1579817" cy="2147488"/>
+                          </a:xfrm>
+                          <a:prstGeom prst="rect">
+                            <a:avLst/>
+                          </a:prstGeom>
+                        </pic:spPr>
+                      </pic:pic>
+                    </a:graphicData>
+                  </a:graphic>
+                </wp:inline>
+              </w:drawing>
+            </w:r>
+          </w:p>
+        </w:tc>
+      </w:tr>
+      <w:tr>
+        <w:tc>
+          <w:tcPr>
+            <w:tcW w:w="1528" w:type="dxa"/>
+          </w:tcPr>
+          <w:p>
+            <w:pPr>
+              <w:spacing w:after="160" w:line="259" w:lineRule="auto"/>
+            </w:pPr>
+            <w:r>
+              <w:t>RG</w:t>
+            </w:r>
+          </w:p>
+        </w:tc>
+        <w:tc>
+          <w:tcPr>
+            <w:tcW w:w="7534" w:type="dxa"/>
+          </w:tcPr>
+          <w:p>
+            <w:pPr>
+              <w:spacing w:after="160" w:line="259" w:lineRule="auto"/>
+            </w:pPr>
+            <w:r>
+              <w:t>--</w:t>
+            </w:r>
+          </w:p>
+        </w:tc>
+      </w:tr>
+      <w:tr>
+        <w:tc>
+          <w:tcPr>
+            <w:tcW w:w="1528" w:type="dxa"/>
+          </w:tcPr>
+          <w:p>
+            <w:pPr>
+              <w:spacing w:after="160" w:line="259" w:lineRule="auto"/>
+            </w:pPr>
+            <w:r>
+              <w:t>Commentaires</w:t>
+            </w:r>
+          </w:p>
+        </w:tc>
+        <w:tc>
+          <w:tcPr>
+            <w:tcW w:w="7534" w:type="dxa"/>
+          </w:tcPr>
+          <w:p>
+            <w:pPr>
+              <w:spacing w:after="160" w:line="259" w:lineRule="auto"/>
+            </w:pPr>
+            <w:r>
+              <w:t>-</w:t>
+            </w:r>
+            <w:r>
+              <w:t>-</w:t>
+            </w:r>
+          </w:p>
+        </w:tc>
+      </w:tr>
+    </w:tbl>
+    <w:p>
+      <w:r>
+        <w:t xml:space="preserve"> </w:t>
+      </w:r>
+    </w:p>
+    <w:tbl>
+      <w:tblPr>
+        <w:tblStyle w:val="Grilledutableau"/>
+        <w:tblW w:w="0" w:type="auto"/>
+        <w:tblLook w:val="04A0" w:firstRow="1" w:lastRow="0" w:firstColumn="1" w:lastColumn="0" w:noHBand="0" w:noVBand="1"/>
+      </w:tblPr>
+      <w:tblGrid>
+        <w:gridCol w:w="1528"/>
+        <w:gridCol w:w="7534"/>
+      </w:tblGrid>
+      <w:tr>
+        <w:tc>
+          <w:tcPr>
+            <w:tcW w:w="1528" w:type="dxa"/>
+          </w:tcPr>
+          <w:p>
+            <w:pPr>
+              <w:spacing w:after="160" w:line="259" w:lineRule="auto"/>
+            </w:pPr>
+            <w:r>
+              <w:t xml:space="preserve">Ticket </w:t>
+            </w:r>
+          </w:p>
+        </w:tc>
+        <w:tc>
+          <w:tcPr>
+            <w:tcW w:w="7534" w:type="dxa"/>
+          </w:tcPr>
+          <w:p>
+            <w:pPr>
+              <w:spacing w:after="160" w:line="259" w:lineRule="auto"/>
+            </w:pPr>
+            <w:r>
+              <w:t>T</w:t>
+            </w:r>
+            <w:r>
+              <w:t>013e</w:t>
+            </w:r>
+          </w:p>
+        </w:tc>
+      </w:tr>
+      <w:tr>
+        <w:tc>
+          <w:tcPr>
+            <w:tcW w:w="1528" w:type="dxa"/>
+          </w:tcPr>
+          <w:p>
+            <w:pPr>
+              <w:spacing w:after="160" w:line="259" w:lineRule="auto"/>
+            </w:pPr>
+            <w:r>
+              <w:t>Rubrique</w:t>
+            </w:r>
+          </w:p>
+        </w:tc>
+        <w:tc>
+          <w:tcPr>
+            <w:tcW w:w="7534" w:type="dxa"/>
+          </w:tcPr>
+          <w:p>
+            <w:pPr>
+              <w:spacing w:after="160" w:line="259" w:lineRule="auto"/>
+            </w:pPr>
+            <w:r>
+              <w:t xml:space="preserve">Modification écran </w:t>
+            </w:r>
+          </w:p>
+        </w:tc>
+      </w:tr>
+      <w:tr>
+        <w:tc>
+          <w:tcPr>
+            <w:tcW w:w="1528" w:type="dxa"/>
+          </w:tcPr>
+          <w:p>
+            <w:pPr>
+              <w:spacing w:after="160" w:line="259" w:lineRule="auto"/>
+            </w:pPr>
+            <w:r>
+              <w:t>Intitulé</w:t>
+            </w:r>
+          </w:p>
+        </w:tc>
+        <w:tc>
+          <w:tcPr>
+            <w:tcW w:w="7534" w:type="dxa"/>
+          </w:tcPr>
+          <w:p>
+            <w:pPr>
+              <w:spacing w:after="160" w:line="259" w:lineRule="auto"/>
+            </w:pPr>
+            <w:r>
+              <w:t xml:space="preserve">Modifier l’écran – </w:t>
+            </w:r>
+            <w:r>
+              <w:t>Liste famille</w:t>
+            </w:r>
+          </w:p>
+        </w:tc>
+      </w:tr>
+      <w:tr>
+        <w:tc>
+          <w:tcPr>
+            <w:tcW w:w="1528" w:type="dxa"/>
+          </w:tcPr>
+          <w:p>
+            <w:pPr>
+              <w:spacing w:after="160" w:line="259" w:lineRule="auto"/>
+            </w:pPr>
+            <w:r>
+              <w:t>Objets utilisés</w:t>
+            </w:r>
+          </w:p>
+        </w:tc>
+        <w:tc>
+          <w:tcPr>
+            <w:tcW w:w="7534" w:type="dxa"/>
+          </w:tcPr>
+          <w:p>
+            <w:pPr>
+              <w:spacing w:after="160" w:line="259" w:lineRule="auto"/>
+            </w:pPr>
+            <w:r>
+              <w:t>Classe</w:t>
+            </w:r>
+          </w:p>
+        </w:tc>
+      </w:tr>
+      <w:tr>
+        <w:tc>
+          <w:tcPr>
+            <w:tcW w:w="1528" w:type="dxa"/>
+          </w:tcPr>
+          <w:p>
+            <w:pPr>
+              <w:spacing w:after="160" w:line="259" w:lineRule="auto"/>
+            </w:pPr>
+            <w:r>
+              <w:t>Accès</w:t>
+            </w:r>
+          </w:p>
+        </w:tc>
+        <w:tc>
+          <w:tcPr>
+            <w:tcW w:w="7534" w:type="dxa"/>
+          </w:tcPr>
+          <w:p>
+            <w:pPr>
+              <w:spacing w:after="160" w:line="259" w:lineRule="auto"/>
+            </w:pPr>
+            <w:r>
+              <w:t>Accès depuis :</w:t>
+            </w:r>
+          </w:p>
+          <w:p>
+            <w:pPr>
+              <w:numPr>
+                <w:ilvl w:val="0"/>
+                <w:numId w:val="1"/>
+              </w:numPr>
+              <w:contextualSpacing/>
+            </w:pPr>
+            <w:r>
+              <w:t>Aucun changement</w:t>
+            </w:r>
+          </w:p>
+        </w:tc>
+      </w:tr>
+      <w:tr>
+        <w:tc>
+          <w:tcPr>
+            <w:tcW w:w="1528" w:type="dxa"/>
+          </w:tcPr>
+          <w:p>
+            <w:pPr>
+              <w:spacing w:after="160" w:line="259" w:lineRule="auto"/>
+            </w:pPr>
+            <w:r>
+              <w:t>Description de la modification</w:t>
+            </w:r>
+          </w:p>
+        </w:tc>
+        <w:tc>
+          <w:tcPr>
+            <w:tcW w:w="7534" w:type="dxa"/>
+          </w:tcPr>
+          <w:p>
+            <w:pPr>
+              <w:spacing w:after="160" w:line="259" w:lineRule="auto"/>
+            </w:pPr>
+            <w:r>
+              <w:t>Informations affichées :</w:t>
+            </w:r>
+          </w:p>
+          <w:p>
+            <w:pPr>
+              <w:spacing w:after="160" w:line="259" w:lineRule="auto"/>
+            </w:pPr>
+            <w:r>
+              <w:t xml:space="preserve"> </w:t>
+            </w:r>
+            <w:r>
+              <w:t>Liste des familles</w:t>
+            </w:r>
+          </w:p>
+          <w:p>
+            <w:pPr>
+              <w:spacing w:after="160" w:line="259" w:lineRule="auto"/>
+              <w:ind w:left="1416"/>
+            </w:pPr>
+            <w:r>
+              <w:t>Classe</w:t>
+            </w:r>
+          </w:p>
+          <w:p>
+            <w:pPr>
+              <w:spacing w:after="160" w:line="259" w:lineRule="auto"/>
+              <w:ind w:left="2124"/>
+            </w:pPr>
+            <w:r>
+              <w:t>Libellé</w:t>
+            </w:r>
+          </w:p>
+        </w:tc>
+      </w:tr>
+      <w:tr>
+        <w:tc>
+          <w:tcPr>
+            <w:tcW w:w="1528" w:type="dxa"/>
+          </w:tcPr>
+          <w:p>
+            <w:pPr>
+              <w:spacing w:after="160" w:line="259" w:lineRule="auto"/>
+            </w:pPr>
+            <w:r>
+              <w:t>Maquette</w:t>
+            </w:r>
+          </w:p>
+        </w:tc>
+        <w:tc>
+          <w:tcPr>
+            <w:tcW w:w="7534" w:type="dxa"/>
+          </w:tcPr>
+          <w:p>
+            <w:pPr>
+              <w:spacing w:after="160" w:line="259" w:lineRule="auto"/>
+              <w:jc w:val="center"/>
+            </w:pPr>
+            <w:r>
+              <w:drawing>
+                <wp:inline distT="0" distB="0" distL="0" distR="0" wp14:anchorId="306C6A50" wp14:editId="2FE6BD0E">
+                  <wp:extent cx="1419860" cy="958850"/>
+                  <wp:effectExtent l="0" t="0" r="8890" b="0"/>
+                  <wp:docPr id="3" name="Image 2">
+                    <a:extLst xmlns:a="http://schemas.openxmlformats.org/drawingml/2006/main">
+                      <a:ext uri="{FF2B5EF4-FFF2-40B4-BE49-F238E27FC236}">
+                        <a16:creationId xmlns:a16="http://schemas.microsoft.com/office/drawing/2014/main" id="{38BB9AE2-7665-4614-A8F4-961F40907077}"/>
+                      </a:ext>
+                    </a:extLst>
+                  </wp:docPr>
+                  <wp:cNvGraphicFramePr>
+                    <a:graphicFrameLocks xmlns:a="http://schemas.openxmlformats.org/drawingml/2006/main" noChangeAspect="1"/>
+                  </wp:cNvGraphicFramePr>
+                  <a:graphic xmlns:a="http://schemas.openxmlformats.org/drawingml/2006/main">
+                    <a:graphicData uri="http://schemas.openxmlformats.org/drawingml/2006/picture">
+                      <pic:pic xmlns:pic="http://schemas.openxmlformats.org/drawingml/2006/picture">
+                        <pic:nvPicPr>
+                          <pic:cNvPr id="3" name="Image 2">
+                            <a:extLst>
+                              <a:ext uri="{FF2B5EF4-FFF2-40B4-BE49-F238E27FC236}">
+                                <a16:creationId xmlns:a16="http://schemas.microsoft.com/office/drawing/2014/main" id="{38BB9AE2-7665-4614-A8F4-961F40907077}"/>
+                              </a:ext>
+                            </a:extLst>
+                          </pic:cNvPr>
+                          <pic:cNvPicPr>
+                            <a:picLocks noChangeAspect="1"/>
+                          </pic:cNvPicPr>
+                        </pic:nvPicPr>
+                        <pic:blipFill rotWithShape="1">
+                          <a:blip r:embed="rId9"/>
+                          <a:srcRect b="50320"/>
+                          <a:stretch/>
+                        </pic:blipFill>
+                        <pic:spPr bwMode="auto">
+                          <a:xfrm>
+                            <a:off x="0" y="0"/>
+                            <a:ext cx="1438992" cy="971770"/>
+                          </a:xfrm>
+                          <a:prstGeom prst="rect">
+                            <a:avLst/>
+                          </a:prstGeom>
+                          <a:ln>
+                            <a:noFill/>
+                          </a:ln>
+                          <a:extLst>
+                            <a:ext uri="{53640926-AAD7-44D8-BBD7-CCE9431645EC}">
+                              <a14:shadowObscured xmlns:a14="http://schemas.microsoft.com/office/drawing/2010/main"/>
+                            </a:ext>
+                          </a:extLst>
+                        </pic:spPr>
+                      </pic:pic>
+                    </a:graphicData>
+                  </a:graphic>
+                </wp:inline>
+              </w:drawing>
+            </w:r>
+          </w:p>
+        </w:tc>
+      </w:tr>
+      <w:tr>
+        <w:tc>
+          <w:tcPr>
+            <w:tcW w:w="1528" w:type="dxa"/>
+          </w:tcPr>
+          <w:p>
+            <w:pPr>
+              <w:spacing w:after="160" w:line="259" w:lineRule="auto"/>
+            </w:pPr>
+            <w:r>
+              <w:t>RG</w:t>
+            </w:r>
+          </w:p>
+        </w:tc>
+        <w:tc>
+          <w:tcPr>
+            <w:tcW w:w="7534" w:type="dxa"/>
+          </w:tcPr>
+          <w:p>
+            <w:pPr>
+              <w:spacing w:after="160" w:line="259" w:lineRule="auto"/>
+            </w:pPr>
+            <w:r>
+              <w:t>--</w:t>
+            </w:r>
+          </w:p>
+        </w:tc>
+      </w:tr>
+      <w:tr>
+        <w:tc>
+          <w:tcPr>
+            <w:tcW w:w="1528" w:type="dxa"/>
+          </w:tcPr>
+          <w:p>
+            <w:pPr>
+              <w:spacing w:after="160" w:line="259" w:lineRule="auto"/>
+            </w:pPr>
+            <w:r>
+              <w:t>Commentaires</w:t>
+            </w:r>
+          </w:p>
+        </w:tc>
+        <w:tc>
+          <w:tcPr>
+            <w:tcW w:w="7534" w:type="dxa"/>
+          </w:tcPr>
+          <w:p>
+            <w:pPr>
+              <w:spacing w:after="160" w:line="259" w:lineRule="auto"/>
+            </w:pPr>
+            <w:r>
+              <w:t>-</w:t>
+            </w:r>
+            <w:r>
+              <w:t>-</w:t>
             </w:r>
           </w:p>
         </w:tc>
@@ -3606,6 +4373,7 @@
               <w:spacing w:after="160" w:line="259" w:lineRule="auto"/>
             </w:pPr>
             <w:r>
+              <w:lastRenderedPageBreak/>
               <w:t>Rubrique</w:t>
             </w:r>
           </w:p>
@@ -3783,7 +4551,6 @@
               <w:spacing w:after="160" w:line="259" w:lineRule="auto"/>
             </w:pPr>
             <w:r>
-              <w:lastRenderedPageBreak/>
               <w:t xml:space="preserve">Actions : </w:t>
             </w:r>
           </w:p>
@@ -3829,7 +4596,6 @@
               <w:spacing w:after="160" w:line="259" w:lineRule="auto"/>
             </w:pPr>
             <w:r>
-              <w:lastRenderedPageBreak/>
               <w:t>Maquette</w:t>
             </w:r>
           </w:p>
@@ -4146,6 +4912,34 @@
               <w:spacing w:after="160" w:line="259" w:lineRule="auto"/>
             </w:pPr>
             <w:r>
+              <w:t>Maquette</w:t>
+            </w:r>
+          </w:p>
+        </w:tc>
+        <w:tc>
+          <w:tcPr>
+            <w:tcW w:w="7534" w:type="dxa"/>
+          </w:tcPr>
+          <w:p>
+            <w:pPr>
+              <w:spacing w:after="160" w:line="259" w:lineRule="auto"/>
+            </w:pPr>
+            <w:r>
+              <w:t>--</w:t>
+            </w:r>
+          </w:p>
+        </w:tc>
+      </w:tr>
+      <w:tr>
+        <w:tc>
+          <w:tcPr>
+            <w:tcW w:w="1528" w:type="dxa"/>
+          </w:tcPr>
+          <w:p>
+            <w:pPr>
+              <w:spacing w:after="160" w:line="259" w:lineRule="auto"/>
+            </w:pPr>
+            <w:r>
               <w:t>RG</w:t>
             </w:r>
           </w:p>
@@ -4159,10 +4953,7 @@
               <w:spacing w:after="160" w:line="259" w:lineRule="auto"/>
             </w:pPr>
             <w:r>
-              <w:t>-</w:t>
-            </w:r>
-            <w:r>
-              <w:t>-</w:t>
+              <w:t>--</w:t>
             </w:r>
           </w:p>
         </w:tc>
@@ -4264,6 +5055,7 @@
               <w:spacing w:after="160" w:line="259" w:lineRule="auto"/>
             </w:pPr>
             <w:r>
+              <w:lastRenderedPageBreak/>
               <w:t>Rubrique</w:t>
             </w:r>
           </w:p>
@@ -4481,7 +5273,6 @@
               <w:ind w:left="708"/>
             </w:pPr>
             <w:r>
-              <w:lastRenderedPageBreak/>
               <w:t xml:space="preserve">Choix </w:t>
             </w:r>
             <w:r>
@@ -4550,7 +5341,6 @@
               <w:spacing w:after="160" w:line="259" w:lineRule="auto"/>
             </w:pPr>
             <w:r>
-              <w:lastRenderedPageBreak/>
               <w:t>RG</w:t>
             </w:r>
           </w:p>
@@ -5106,6 +5896,7 @@
               <w:spacing w:after="160" w:line="259" w:lineRule="auto"/>
             </w:pPr>
             <w:r>
+              <w:lastRenderedPageBreak/>
               <w:t>Finance</w:t>
             </w:r>
           </w:p>
@@ -5418,7 +6209,6 @@
         <w:rPr>
           <w:rFonts w:eastAsia="Times New Roman"/>
         </w:rPr>
-        <w:lastRenderedPageBreak/>
         <w:t>Backlog</w:t>
       </w:r>
       <w:proofErr w:type="spellEnd"/>
@@ -6416,7 +7206,6 @@
               <w:spacing w:after="160" w:line="259" w:lineRule="auto"/>
             </w:pPr>
             <w:r>
-              <w:lastRenderedPageBreak/>
               <w:t>Transverse</w:t>
             </w:r>
           </w:p>
@@ -7681,6 +8470,34 @@
               <w:spacing w:after="160" w:line="259" w:lineRule="auto"/>
             </w:pPr>
             <w:r>
+              <w:t>Maquette</w:t>
+            </w:r>
+          </w:p>
+        </w:tc>
+        <w:tc>
+          <w:tcPr>
+            <w:tcW w:w="7534" w:type="dxa"/>
+          </w:tcPr>
+          <w:p>
+            <w:pPr>
+              <w:spacing w:after="160" w:line="259" w:lineRule="auto"/>
+            </w:pPr>
+            <w:r>
+              <w:t>--</w:t>
+            </w:r>
+          </w:p>
+        </w:tc>
+      </w:tr>
+      <w:tr>
+        <w:tc>
+          <w:tcPr>
+            <w:tcW w:w="1528" w:type="dxa"/>
+          </w:tcPr>
+          <w:p>
+            <w:pPr>
+              <w:spacing w:after="160" w:line="259" w:lineRule="auto"/>
+            </w:pPr>
+            <w:r>
               <w:t>RG</w:t>
             </w:r>
           </w:p>
@@ -7721,6 +8538,9 @@
             <w:pPr>
               <w:spacing w:after="160" w:line="259" w:lineRule="auto"/>
             </w:pPr>
+            <w:r>
+              <w:t>-</w:t>
+            </w:r>
             <w:r>
               <w:t>-</w:t>
             </w:r>
@@ -9466,7 +10286,7 @@
                           </pic:cNvPicPr>
                         </pic:nvPicPr>
                         <pic:blipFill rotWithShape="1">
-                          <a:blip r:embed="rId8" cstate="print">
+                          <a:blip r:embed="rId10" cstate="print">
                             <a:extLst>
                               <a:ext uri="{28A0092B-C50C-407E-A947-70E740481C1C}">
                                 <a14:useLocalDpi xmlns:a14="http://schemas.microsoft.com/office/drawing/2010/main" val="0"/>
@@ -9810,7 +10630,7 @@
                           </pic:cNvPicPr>
                         </pic:nvPicPr>
                         <pic:blipFill>
-                          <a:blip r:embed="rId9" cstate="print">
+                          <a:blip r:embed="rId11" cstate="print">
                             <a:extLst>
                               <a:ext uri="{28A0092B-C50C-407E-A947-70E740481C1C}">
                                 <a14:useLocalDpi xmlns:a14="http://schemas.microsoft.com/office/drawing/2010/main" val="0"/>
@@ -10144,7 +10964,7 @@
                           </pic:cNvPicPr>
                         </pic:nvPicPr>
                         <pic:blipFill>
-                          <a:blip r:embed="rId10" cstate="print">
+                          <a:blip r:embed="rId12" cstate="print">
                             <a:extLst>
                               <a:ext uri="{28A0092B-C50C-407E-A947-70E740481C1C}">
                                 <a14:useLocalDpi xmlns:a14="http://schemas.microsoft.com/office/drawing/2010/main" val="0"/>
@@ -11762,7 +12582,7 @@
                           </pic:cNvPicPr>
                         </pic:nvPicPr>
                         <pic:blipFill>
-                          <a:blip r:embed="rId11" cstate="print">
+                          <a:blip r:embed="rId13" cstate="print">
                             <a:extLst>
                               <a:ext uri="{28A0092B-C50C-407E-A947-70E740481C1C}">
                                 <a14:useLocalDpi xmlns:a14="http://schemas.microsoft.com/office/drawing/2010/main" val="0"/>
@@ -13968,7 +14788,7 @@
 </file>
 
 <file path=customXml/itemProps1.xml><?xml version="1.0" encoding="utf-8"?>
-<ds:datastoreItem xmlns:ds="http://schemas.openxmlformats.org/officeDocument/2006/customXml" ds:itemID="{FC1FCA09-3B57-405A-A2ED-CAD3CDC2DDD7}">
+<ds:datastoreItem xmlns:ds="http://schemas.openxmlformats.org/officeDocument/2006/customXml" ds:itemID="{F1306081-D7F3-499B-A56B-AEBA294CA442}">
   <ds:schemaRefs>
     <ds:schemaRef ds:uri="http://schemas.openxmlformats.org/officeDocument/2006/bibliography"/>
   </ds:schemaRefs>

</xml_diff>

<commit_message>
[T014] mise en place de la fin du tour
</commit_message>
<xml_diff>
--- a/src/main/resources/bl.docx
+++ b/src/main/resources/bl.docx
@@ -3306,10 +3306,7 @@
                     <w:spacing w:after="160" w:line="259" w:lineRule="auto"/>
                   </w:pPr>
                   <w:r>
-                    <w:t>*</w:t>
-                  </w:r>
-                  <w:r>
-                    <w:t>_1</w:t>
+                    <w:t>*_1</w:t>
                   </w:r>
                 </w:p>
               </w:tc>
@@ -3819,6 +3816,9 @@
               <w:jc w:val="center"/>
             </w:pPr>
             <w:r>
+              <w:rPr>
+                <w:noProof/>
+              </w:rPr>
               <w:drawing>
                 <wp:inline distT="0" distB="0" distL="0" distR="0" wp14:anchorId="5410BFD5" wp14:editId="5419A479">
                   <wp:extent cx="1574800" cy="2140668"/>
@@ -4186,6 +4186,9 @@
               <w:jc w:val="center"/>
             </w:pPr>
             <w:r>
+              <w:rPr>
+                <w:noProof/>
+              </w:rPr>
               <w:drawing>
                 <wp:inline distT="0" distB="0" distL="0" distR="0" wp14:anchorId="306C6A50" wp14:editId="2FE6BD0E">
                   <wp:extent cx="1419860" cy="958850"/>
@@ -4572,7 +4575,19 @@
               <w:rPr>
                 <w:highlight w:val="yellow"/>
               </w:rPr>
-              <w:t>T013c</w:t>
+              <w:t>T01</w:t>
+            </w:r>
+            <w:r>
+              <w:rPr>
+                <w:highlight w:val="yellow"/>
+              </w:rPr>
+              <w:t>4</w:t>
+            </w:r>
+            <w:r>
+              <w:rPr>
+                <w:highlight w:val="yellow"/>
+              </w:rPr>
+              <w:t>c</w:t>
             </w:r>
           </w:p>
           <w:p>
@@ -5255,7 +5270,13 @@
               <w:t>Mise à jour du tour en cours</w:t>
             </w:r>
             <w:r>
-              <w:t xml:space="preserve"> – RG 013_1</w:t>
+              <w:t xml:space="preserve"> – RG 01</w:t>
+            </w:r>
+            <w:r>
+              <w:t>4</w:t>
+            </w:r>
+            <w:r>
+              <w:t>_1</w:t>
             </w:r>
           </w:p>
           <w:p>
@@ -5264,7 +5285,13 @@
               <w:ind w:left="708"/>
             </w:pPr>
             <w:r>
-              <w:t>Mise à jour de la famille jouée – RG 013_2</w:t>
+              <w:t>Mise à jour de la famille jouée – RG 01</w:t>
+            </w:r>
+            <w:r>
+              <w:t>4</w:t>
+            </w:r>
+            <w:r>
+              <w:t>_2</w:t>
             </w:r>
           </w:p>
           <w:p>
@@ -5285,7 +5312,13 @@
               <w:t xml:space="preserve"> – RG </w:t>
             </w:r>
             <w:r>
-              <w:t>013_</w:t>
+              <w:t>01</w:t>
+            </w:r>
+            <w:r>
+              <w:t>4</w:t>
+            </w:r>
+            <w:r>
+              <w:t>_</w:t>
             </w:r>
             <w:r>
               <w:t>3</w:t>
@@ -5297,105 +5330,264 @@
               <w:ind w:left="708"/>
             </w:pPr>
             <w:r>
-              <w:t xml:space="preserve">Charger nouveau tour, semaine 1, </w:t>
-            </w:r>
-            <w:r>
-              <w:t xml:space="preserve">encours </w:t>
+              <w:t>Mise à jour du nouveau tour – RG 014_4</w:t>
+            </w:r>
+          </w:p>
+          <w:p>
+            <w:pPr>
+              <w:spacing w:after="160" w:line="259" w:lineRule="auto"/>
+              <w:ind w:left="708"/>
+            </w:pPr>
+            <w:r>
+              <w:t>Redirection vers l’écran Accueil</w:t>
+            </w:r>
+          </w:p>
+        </w:tc>
+      </w:tr>
+      <w:tr>
+        <w:tc>
+          <w:tcPr>
+            <w:tcW w:w="704" w:type="dxa"/>
+          </w:tcPr>
+          <w:p>
+            <w:pPr>
+              <w:spacing w:after="160" w:line="259" w:lineRule="auto"/>
+            </w:pPr>
+            <w:r>
+              <w:t>RG</w:t>
+            </w:r>
+          </w:p>
+        </w:tc>
+        <w:tc>
+          <w:tcPr>
+            <w:tcW w:w="8358" w:type="dxa"/>
+          </w:tcPr>
+          <w:p>
+            <w:pPr>
+              <w:spacing w:after="160" w:line="259" w:lineRule="auto"/>
+            </w:pPr>
+            <w:r>
+              <w:t xml:space="preserve">RG </w:t>
+            </w:r>
+            <w:r>
+              <w:t>01</w:t>
+            </w:r>
+            <w:r>
+              <w:t>4</w:t>
+            </w:r>
+            <w:r>
+              <w:t>_1 :</w:t>
+            </w:r>
+            <w:r>
+              <w:t xml:space="preserve"> semaine est mise à 0, </w:t>
             </w:r>
             <w:proofErr w:type="spellStart"/>
             <w:r>
+              <w:t>enCours</w:t>
+            </w:r>
+            <w:proofErr w:type="spellEnd"/>
+            <w:r>
+              <w:t xml:space="preserve"> est mis à false, update en BDD</w:t>
+            </w:r>
+          </w:p>
+          <w:p>
+            <w:pPr>
+              <w:spacing w:after="160" w:line="259" w:lineRule="auto"/>
+            </w:pPr>
+            <w:r>
+              <w:t xml:space="preserve">RG 014_2 : actualisation de la valeur de </w:t>
+            </w:r>
+            <w:proofErr w:type="spellStart"/>
+            <w:r>
+              <w:t>argentIG</w:t>
+            </w:r>
+            <w:proofErr w:type="spellEnd"/>
+            <w:r>
+              <w:t>, update en BDD</w:t>
+            </w:r>
+          </w:p>
+          <w:p>
+            <w:pPr>
+              <w:spacing w:after="160" w:line="259" w:lineRule="auto"/>
+            </w:pPr>
+            <w:r>
+              <w:t>RG 01</w:t>
+            </w:r>
+            <w:r>
+              <w:t>4</w:t>
+            </w:r>
+            <w:r>
+              <w:t>_</w:t>
+            </w:r>
+            <w:r>
+              <w:t>3</w:t>
+            </w:r>
+            <w:r>
+              <w:t xml:space="preserve"> : Sélection de la prochaine famille jouée : </w:t>
+            </w:r>
+          </w:p>
+          <w:p>
+            <w:pPr>
+              <w:spacing w:after="160" w:line="259" w:lineRule="auto"/>
+            </w:pPr>
+            <w:r>
+              <w:t xml:space="preserve">Charge liste des tours dont les familles ont la même classe que la famille du tour actuel et dont </w:t>
+            </w:r>
+            <w:proofErr w:type="spellStart"/>
+            <w:r>
+              <w:t>l’id</w:t>
+            </w:r>
+            <w:proofErr w:type="spellEnd"/>
+            <w:r>
+              <w:t xml:space="preserve"> de tour est supérieur au tour actuel -&gt; choix A. </w:t>
+            </w:r>
+          </w:p>
+          <w:p>
+            <w:pPr>
+              <w:spacing w:after="160" w:line="259" w:lineRule="auto"/>
+            </w:pPr>
+            <w:r>
+              <w:t xml:space="preserve">A1 : liste non vide : sélection du tour avec </w:t>
+            </w:r>
+            <w:proofErr w:type="spellStart"/>
+            <w:r>
+              <w:t>l’id</w:t>
+            </w:r>
+            <w:proofErr w:type="spellEnd"/>
+            <w:r>
+              <w:t xml:space="preserve"> le plus faible dans la liste. </w:t>
+            </w:r>
+          </w:p>
+          <w:p>
+            <w:pPr>
+              <w:spacing w:after="160" w:line="259" w:lineRule="auto"/>
+            </w:pPr>
+            <w:r>
+              <w:t>A2 : liste vide : sélection de la classe supérieure à celle du tour actuel -&gt; choix B.</w:t>
+            </w:r>
+          </w:p>
+          <w:p>
+            <w:pPr>
+              <w:spacing w:after="160" w:line="259" w:lineRule="auto"/>
+            </w:pPr>
+            <w:r>
+              <w:t xml:space="preserve">B1 : Classe supérieure définie : </w:t>
+            </w:r>
+            <w:r>
+              <w:t xml:space="preserve">Charge liste des tours dont les familles ont la </w:t>
+            </w:r>
+            <w:r>
+              <w:t>recherchée -&gt; choix A.</w:t>
+            </w:r>
+            <w:r>
+              <w:t xml:space="preserve"> </w:t>
+            </w:r>
+            <w:r>
+              <w:br/>
+            </w:r>
+            <w:r>
+              <w:t>B2 : Pas de classe supérieure définie : S</w:t>
+            </w:r>
+            <w:r>
+              <w:t>i</w:t>
+            </w:r>
+            <w:r>
+              <w:t xml:space="preserve"> la</w:t>
+            </w:r>
+            <w:r>
+              <w:t xml:space="preserve"> classe </w:t>
+            </w:r>
+            <w:r>
+              <w:t>actuelle est « Noble »</w:t>
+            </w:r>
+            <w:r>
+              <w:t xml:space="preserve"> alors </w:t>
+            </w:r>
+            <w:r>
+              <w:t>recherche dans la classe « </w:t>
+            </w:r>
+            <w:r>
+              <w:t>Illégitime</w:t>
+            </w:r>
+            <w:r>
+              <w:t> »</w:t>
+            </w:r>
+            <w:r>
+              <w:t xml:space="preserve">, si </w:t>
+            </w:r>
+            <w:r>
+              <w:t xml:space="preserve">la </w:t>
+            </w:r>
+            <w:r>
+              <w:t>classe</w:t>
+            </w:r>
+            <w:r>
+              <w:t xml:space="preserve"> actuelle est « I</w:t>
+            </w:r>
+            <w:r>
+              <w:t>llégitime</w:t>
+            </w:r>
+            <w:r>
+              <w:t> »</w:t>
+            </w:r>
+            <w:r>
+              <w:t xml:space="preserve"> alors </w:t>
+            </w:r>
+            <w:r>
+              <w:t xml:space="preserve">recherche dans </w:t>
+            </w:r>
+            <w:r>
+              <w:t xml:space="preserve">la classe </w:t>
+            </w:r>
+            <w:r>
+              <w:t>« </w:t>
+            </w:r>
+            <w:r>
+              <w:t>Paysan</w:t>
+            </w:r>
+            <w:r>
+              <w:t> »</w:t>
+            </w:r>
+            <w:r>
+              <w:t>.</w:t>
+            </w:r>
+          </w:p>
+          <w:p>
+            <w:r>
+              <w:t xml:space="preserve">RG 014_4 : </w:t>
+            </w:r>
+            <w:r>
+              <w:t xml:space="preserve">semaine est mise à </w:t>
+            </w:r>
+            <w:r>
+              <w:t>1</w:t>
+            </w:r>
+            <w:r>
+              <w:t xml:space="preserve">, </w:t>
+            </w:r>
+            <w:proofErr w:type="spellStart"/>
+            <w:r>
+              <w:t>enCours</w:t>
+            </w:r>
+            <w:proofErr w:type="spellEnd"/>
+            <w:r>
+              <w:t xml:space="preserve"> est mis à </w:t>
+            </w:r>
+            <w:proofErr w:type="spellStart"/>
+            <w:r>
               <w:t>true</w:t>
             </w:r>
             <w:proofErr w:type="spellEnd"/>
             <w:r>
-              <w:t xml:space="preserve"> </w:t>
-            </w:r>
-          </w:p>
-          <w:p>
-            <w:pPr>
-              <w:spacing w:after="160" w:line="259" w:lineRule="auto"/>
-              <w:ind w:left="708"/>
-            </w:pPr>
-            <w:r>
-              <w:t>Update nouveau tour</w:t>
-            </w:r>
-          </w:p>
-          <w:p>
-            <w:pPr>
-              <w:spacing w:after="160" w:line="259" w:lineRule="auto"/>
-              <w:ind w:left="708"/>
-            </w:pPr>
-            <w:r>
-              <w:t>To accueil</w:t>
-            </w:r>
-          </w:p>
-        </w:tc>
-      </w:tr>
-      <w:tr>
-        <w:tc>
-          <w:tcPr>
-            <w:tcW w:w="704" w:type="dxa"/>
-          </w:tcPr>
-          <w:p>
-            <w:pPr>
-              <w:spacing w:after="160" w:line="259" w:lineRule="auto"/>
-            </w:pPr>
-            <w:r>
-              <w:t>RG</w:t>
-            </w:r>
-          </w:p>
-        </w:tc>
-        <w:tc>
-          <w:tcPr>
-            <w:tcW w:w="8358" w:type="dxa"/>
-          </w:tcPr>
-          <w:p>
-            <w:pPr>
-              <w:spacing w:after="160" w:line="259" w:lineRule="auto"/>
-            </w:pPr>
-            <w:r>
-              <w:t xml:space="preserve">RG </w:t>
-            </w:r>
-            <w:r>
-              <w:t>013_1 :</w:t>
-            </w:r>
-            <w:r>
-              <w:t xml:space="preserve"> semaine est mise à 0, </w:t>
-            </w:r>
-            <w:proofErr w:type="spellStart"/>
-            <w:r>
-              <w:t>enCours</w:t>
-            </w:r>
-            <w:proofErr w:type="spellEnd"/>
-            <w:r>
-              <w:t xml:space="preserve"> est mis à false, update en BDD</w:t>
-            </w:r>
-          </w:p>
-          <w:p>
-            <w:pPr>
-              <w:spacing w:after="160" w:line="259" w:lineRule="auto"/>
-            </w:pPr>
-            <w:r>
-              <w:t xml:space="preserve">RG 014_2 : actualisation de la valeur de </w:t>
-            </w:r>
-            <w:proofErr w:type="spellStart"/>
-            <w:r>
-              <w:t>argentIG</w:t>
-            </w:r>
-            <w:proofErr w:type="spellEnd"/>
-            <w:r>
-              <w:t>, update en BDD</w:t>
-            </w:r>
-          </w:p>
-          <w:p>
-            <w:pPr>
-              <w:spacing w:after="160" w:line="259" w:lineRule="auto"/>
-            </w:pPr>
-            <w:r>
-              <w:t xml:space="preserve">RG 013_2 : Sélection de la prochaine famille jouée : </w:t>
-            </w:r>
-          </w:p>
-          <w:p/>
+              <w:t>,</w:t>
+            </w:r>
+            <w:r>
+              <w:t xml:space="preserve"> nb est incrémenté de 1</w:t>
+            </w:r>
+            <w:r>
+              <w:t xml:space="preserve"> update en BDD</w:t>
+            </w:r>
+          </w:p>
         </w:tc>
       </w:tr>
       <w:tr>
@@ -5595,6 +5787,7 @@
               <w:rPr>
                 <w:strike/>
               </w:rPr>
+              <w:lastRenderedPageBreak/>
               <w:t>Famille</w:t>
             </w:r>
           </w:p>
@@ -5896,7 +6089,6 @@
               <w:spacing w:after="160" w:line="259" w:lineRule="auto"/>
             </w:pPr>
             <w:r>
-              <w:lastRenderedPageBreak/>
               <w:t>Finance</w:t>
             </w:r>
           </w:p>
@@ -6155,8 +6347,14 @@
           <w:p>
             <w:pPr>
               <w:spacing w:after="160" w:line="259" w:lineRule="auto"/>
-            </w:pPr>
-            <w:r>
+              <w:rPr>
+                <w:strike/>
+              </w:rPr>
+            </w:pPr>
+            <w:r>
+              <w:rPr>
+                <w:strike/>
+              </w:rPr>
               <w:t>Classe</w:t>
             </w:r>
           </w:p>
@@ -6168,8 +6366,14 @@
           <w:p>
             <w:pPr>
               <w:spacing w:after="160" w:line="259" w:lineRule="auto"/>
-            </w:pPr>
-            <w:r>
+              <w:rPr>
+                <w:strike/>
+              </w:rPr>
+            </w:pPr>
+            <w:r>
+              <w:rPr>
+                <w:strike/>
+              </w:rPr>
               <w:t>Création de l’objet classe</w:t>
             </w:r>
           </w:p>
@@ -6181,8 +6385,14 @@
           <w:p>
             <w:pPr>
               <w:spacing w:after="160" w:line="259" w:lineRule="auto"/>
-            </w:pPr>
-            <w:r>
+              <w:rPr>
+                <w:strike/>
+              </w:rPr>
+            </w:pPr>
+            <w:r>
+              <w:rPr>
+                <w:strike/>
+              </w:rPr>
               <w:t>1 T013</w:t>
             </w:r>
           </w:p>
@@ -14320,6 +14530,7 @@
   <w:style w:type="character" w:default="1" w:styleId="Policepardfaut">
     <w:name w:val="Default Paragraph Font"/>
     <w:uiPriority w:val="1"/>
+    <w:semiHidden/>
     <w:unhideWhenUsed/>
   </w:style>
   <w:style w:type="table" w:default="1" w:styleId="TableauNormal">

</xml_diff>